<commit_message>
changed 0 and 1 to false and true
</commit_message>
<xml_diff>
--- a/Steam Discount Information Getter/Steam Discount Information.docx
+++ b/Steam Discount Information Getter/Steam Discount Information.docx
@@ -54,7 +54,7 @@
               <a:graphicData uri="http://schemas.openxmlformats.org/drawingml/2006/picture">
                 <pic:pic>
                   <pic:nvPicPr>
-                    <pic:cNvPr id="0" name="13.png"/>
+                    <pic:cNvPr id="0" name="11.png"/>
                     <pic:cNvPicPr/>
                   </pic:nvPicPr>
                   <pic:blipFill>
@@ -82,7 +82,7 @@
         <w:rPr>
           <w:b/>
         </w:rPr>
-        <w:t>Game: Tales of Zestiria.</w:t>
+        <w:t>Game: PAYDAY 2: Legacy Collection.</w:t>
         <w:br/>
       </w:r>
       <w:r>
@@ -96,16 +96,16 @@
         <w:hyperlink r:id="rId11">
           <w:r>
             <w:rPr/>
-            <w:t>https://store.steampowered.com/app/351970/Tales_of_Zestiria/?snr=1_7_7_2300_150_1</w:t>
+            <w:t>https://store.steampowered.com/bundle/3756/PAYDAY_2_Legacy_Collection/?snr=1_7_7_2300_150_1</w:t>
           </w:r>
         </w:hyperlink>
       </w:r>
       <w:r>
         <w:br/>
-        <w:t xml:space="preserve">Discount: -85.0%, </w:t>
+        <w:t xml:space="preserve">Discount: -84.0%, </w:t>
       </w:r>
       <w:r>
-        <w:t>Price: ¥ 47.0, Previous Price: ¥ 314.0.</w:t>
+        <w:t>Price: ¥ 65.0, Previous Price: ¥ 408.0.</w:t>
       </w:r>
     </w:p>
     <w:p>
@@ -121,7 +121,7 @@
               <a:graphicData uri="http://schemas.openxmlformats.org/drawingml/2006/picture">
                 <pic:pic>
                   <pic:nvPicPr>
-                    <pic:cNvPr id="0" name="24.png"/>
+                    <pic:cNvPr id="0" name="23.png"/>
                     <pic:cNvPicPr/>
                   </pic:nvPicPr>
                   <pic:blipFill>
@@ -188,7 +188,7 @@
               <a:graphicData uri="http://schemas.openxmlformats.org/drawingml/2006/picture">
                 <pic:pic>
                   <pic:nvPicPr>
-                    <pic:cNvPr id="0" name="3.png"/>
+                    <pic:cNvPr id="0" name="7.png"/>
                     <pic:cNvPicPr/>
                   </pic:nvPicPr>
                   <pic:blipFill>
@@ -255,7 +255,7 @@
               <a:graphicData uri="http://schemas.openxmlformats.org/drawingml/2006/picture">
                 <pic:pic>
                   <pic:nvPicPr>
-                    <pic:cNvPr id="0" name="6.png"/>
+                    <pic:cNvPr id="0" name="8.png"/>
                     <pic:cNvPicPr/>
                   </pic:nvPicPr>
                   <pic:blipFill>
@@ -389,7 +389,7 @@
               <a:graphicData uri="http://schemas.openxmlformats.org/drawingml/2006/picture">
                 <pic:pic>
                   <pic:nvPicPr>
-                    <pic:cNvPr id="0" name="9.png"/>
+                    <pic:cNvPr id="0" name="10.png"/>
                     <pic:cNvPicPr/>
                   </pic:nvPicPr>
                   <pic:blipFill>
@@ -456,7 +456,7 @@
               <a:graphicData uri="http://schemas.openxmlformats.org/drawingml/2006/picture">
                 <pic:pic>
                   <pic:nvPicPr>
-                    <pic:cNvPr id="0" name="8.png"/>
+                    <pic:cNvPr id="0" name="6.png"/>
                     <pic:cNvPicPr/>
                   </pic:nvPicPr>
                   <pic:blipFill>
@@ -724,78 +724,11 @@
               <a:graphicData uri="http://schemas.openxmlformats.org/drawingml/2006/picture">
                 <pic:pic>
                   <pic:nvPicPr>
-                    <pic:cNvPr id="0" name="7.png"/>
+                    <pic:cNvPr id="0" name="5.png"/>
                     <pic:cNvPicPr/>
                   </pic:nvPicPr>
                   <pic:blipFill>
                     <a:blip r:embed="rId30"/>
-                    <a:stretch>
-                      <a:fillRect/>
-                    </a:stretch>
-                  </pic:blipFill>
-                  <pic:spPr>
-                    <a:xfrm>
-                      <a:off x="0" y="0"/>
-                      <a:ext cx="1524000" cy="571500"/>
-                    </a:xfrm>
-                    <a:prstGeom prst="rect"/>
-                  </pic:spPr>
-                </pic:pic>
-              </a:graphicData>
-            </a:graphic>
-          </wp:inline>
-        </w:drawing>
-      </w:r>
-    </w:p>
-    <w:p>
-      <w:r>
-        <w:rPr>
-          <w:b/>
-        </w:rPr>
-        <w:t>Game: Battle Brothers.</w:t>
-        <w:br/>
-      </w:r>
-      <w:r>
-        <w:t xml:space="preserve">Link: </w:t>
-      </w:r>
-      <w:r>
-        <w:rPr>
-          <w:color w:val="000000" w:themeColor="hyperlink"/>
-          <w:u w:val="single"/>
-        </w:rPr>
-        <w:hyperlink r:id="rId31">
-          <w:r>
-            <w:rPr/>
-            <w:t>https://store.steampowered.com/app/365360/Battle_Brothers/?snr=1_7_7_2300_150_1</w:t>
-          </w:r>
-        </w:hyperlink>
-      </w:r>
-      <w:r>
-        <w:br/>
-        <w:t xml:space="preserve">Discount: -67.0%, </w:t>
-      </w:r>
-      <w:r>
-        <w:t>Price: ¥ 29.0, Previous Price: ¥ 88.0.</w:t>
-      </w:r>
-    </w:p>
-    <w:p>
-      <w:r>
-        <w:drawing>
-          <wp:inline xmlns:a="http://schemas.openxmlformats.org/drawingml/2006/main" xmlns:pic="http://schemas.openxmlformats.org/drawingml/2006/picture">
-            <wp:extent cx="1524000" cy="571500"/>
-            <wp:docPr id="12" name="Picture 12"/>
-            <wp:cNvGraphicFramePr>
-              <a:graphicFrameLocks noChangeAspect="1"/>
-            </wp:cNvGraphicFramePr>
-            <a:graphic>
-              <a:graphicData uri="http://schemas.openxmlformats.org/drawingml/2006/picture">
-                <pic:pic>
-                  <pic:nvPicPr>
-                    <pic:cNvPr id="0" name="18.png"/>
-                    <pic:cNvPicPr/>
-                  </pic:nvPicPr>
-                  <pic:blipFill>
-                    <a:blip r:embed="rId32"/>
                     <a:stretch>
                       <a:fillRect/>
                     </a:stretch>
@@ -830,7 +763,7 @@
           <w:color w:val="000000" w:themeColor="hyperlink"/>
           <w:u w:val="single"/>
         </w:rPr>
-        <w:hyperlink r:id="rId33">
+        <w:hyperlink r:id="rId31">
           <w:r>
             <w:rPr/>
             <w:t>https://store.steampowered.com/app/239140/Dying_Light/?snr=1_7_7_2300_150_1</w:t>
@@ -850,7 +783,7 @@
         <w:drawing>
           <wp:inline xmlns:a="http://schemas.openxmlformats.org/drawingml/2006/main" xmlns:pic="http://schemas.openxmlformats.org/drawingml/2006/picture">
             <wp:extent cx="1524000" cy="571500"/>
-            <wp:docPr id="13" name="Picture 13"/>
+            <wp:docPr id="12" name="Picture 12"/>
             <wp:cNvGraphicFramePr>
               <a:graphicFrameLocks noChangeAspect="1"/>
             </wp:cNvGraphicFramePr>
@@ -858,11 +791,11 @@
               <a:graphicData uri="http://schemas.openxmlformats.org/drawingml/2006/picture">
                 <pic:pic>
                   <pic:nvPicPr>
-                    <pic:cNvPr id="0" name="5.png"/>
+                    <pic:cNvPr id="0" name="3.png"/>
                     <pic:cNvPicPr/>
                   </pic:nvPicPr>
                   <pic:blipFill>
-                    <a:blip r:embed="rId34"/>
+                    <a:blip r:embed="rId32"/>
                     <a:stretch>
                       <a:fillRect/>
                     </a:stretch>
@@ -886,7 +819,7 @@
         <w:rPr>
           <w:b/>
         </w:rPr>
-        <w:t>Game: Darkest Dungeon®: The Crimson Court.</w:t>
+        <w:t>Game: Steel Division 2.</w:t>
         <w:br/>
       </w:r>
       <w:r>
@@ -897,27 +830,27 @@
           <w:color w:val="000000" w:themeColor="hyperlink"/>
           <w:u w:val="single"/>
         </w:rPr>
-        <w:hyperlink r:id="rId35">
+        <w:hyperlink r:id="rId33">
           <w:r>
             <w:rPr/>
-            <w:t>https://store.steampowered.com/app/580100/Darkest_Dungeon_The_Crimson_Court/?snr=1_7_7_2300_150_1</w:t>
+            <w:t>https://store.steampowered.com/app/919640/Steel_Division_2/?snr=1_7_7_2300_150_1</w:t>
           </w:r>
         </w:hyperlink>
       </w:r>
       <w:r>
         <w:br/>
-        <w:t xml:space="preserve">Discount: -61.0%, </w:t>
+        <w:t xml:space="preserve">Discount: -66.0%, </w:t>
       </w:r>
       <w:r>
-        <w:t>Price: ¥ 14.0, Previous Price: ¥ 36.0.</w:t>
+        <w:t>Price: ¥ 47.0, Previous Price: ¥ 139.0.</w:t>
       </w:r>
     </w:p>
     <w:p>
       <w:r>
         <w:drawing>
           <wp:inline xmlns:a="http://schemas.openxmlformats.org/drawingml/2006/main" xmlns:pic="http://schemas.openxmlformats.org/drawingml/2006/picture">
-            <wp:extent cx="365760" cy="137160"/>
-            <wp:docPr id="14" name="Picture 14"/>
+            <wp:extent cx="1545464" cy="579549"/>
+            <wp:docPr id="13" name="Picture 13"/>
             <wp:cNvGraphicFramePr>
               <a:graphicFrameLocks noChangeAspect="1"/>
             </wp:cNvGraphicFramePr>
@@ -925,11 +858,11 @@
               <a:graphicData uri="http://schemas.openxmlformats.org/drawingml/2006/picture">
                 <pic:pic>
                   <pic:nvPicPr>
-                    <pic:cNvPr id="0" name="17.png"/>
+                    <pic:cNvPr id="0" name="16.png"/>
                     <pic:cNvPicPr/>
                   </pic:nvPicPr>
                   <pic:blipFill>
-                    <a:blip r:embed="rId36"/>
+                    <a:blip r:embed="rId34"/>
                     <a:stretch>
                       <a:fillRect/>
                     </a:stretch>
@@ -937,7 +870,7 @@
                   <pic:spPr>
                     <a:xfrm>
                       <a:off x="0" y="0"/>
-                      <a:ext cx="365760" cy="137160"/>
+                      <a:ext cx="1545464" cy="579549"/>
                     </a:xfrm>
                     <a:prstGeom prst="rect"/>
                   </pic:spPr>
@@ -964,7 +897,7 @@
           <w:color w:val="000000" w:themeColor="hyperlink"/>
           <w:u w:val="single"/>
         </w:rPr>
-        <w:hyperlink r:id="rId37">
+        <w:hyperlink r:id="rId35">
           <w:r>
             <w:rPr/>
             <w:t>https://store.steampowered.com/app/1190460/DEATH_STRANDING/?snr=1_7_7_2300_150_1</w:t>
@@ -984,7 +917,7 @@
         <w:drawing>
           <wp:inline xmlns:a="http://schemas.openxmlformats.org/drawingml/2006/main" xmlns:pic="http://schemas.openxmlformats.org/drawingml/2006/picture">
             <wp:extent cx="1524000" cy="571500"/>
-            <wp:docPr id="15" name="Picture 15"/>
+            <wp:docPr id="14" name="Picture 14"/>
             <wp:cNvGraphicFramePr>
               <a:graphicFrameLocks noChangeAspect="1"/>
             </wp:cNvGraphicFramePr>
@@ -996,7 +929,7 @@
                     <pic:cNvPicPr/>
                   </pic:nvPicPr>
                   <pic:blipFill>
-                    <a:blip r:embed="rId38"/>
+                    <a:blip r:embed="rId36"/>
                     <a:stretch>
                       <a:fillRect/>
                     </a:stretch>
@@ -1031,7 +964,7 @@
           <w:color w:val="000000" w:themeColor="hyperlink"/>
           <w:u w:val="single"/>
         </w:rPr>
-        <w:hyperlink r:id="rId39">
+        <w:hyperlink r:id="rId37">
           <w:r>
             <w:rPr/>
             <w:t>https://store.steampowered.com/app/997070/Marvels_Avengers/?snr=1_7_7_2300_150_1</w:t>
@@ -1051,6 +984,73 @@
         <w:drawing>
           <wp:inline xmlns:a="http://schemas.openxmlformats.org/drawingml/2006/main" xmlns:pic="http://schemas.openxmlformats.org/drawingml/2006/picture">
             <wp:extent cx="1524000" cy="571500"/>
+            <wp:docPr id="15" name="Picture 15"/>
+            <wp:cNvGraphicFramePr>
+              <a:graphicFrameLocks noChangeAspect="1"/>
+            </wp:cNvGraphicFramePr>
+            <a:graphic>
+              <a:graphicData uri="http://schemas.openxmlformats.org/drawingml/2006/picture">
+                <pic:pic>
+                  <pic:nvPicPr>
+                    <pic:cNvPr id="0" name="20.png"/>
+                    <pic:cNvPicPr/>
+                  </pic:nvPicPr>
+                  <pic:blipFill>
+                    <a:blip r:embed="rId38"/>
+                    <a:stretch>
+                      <a:fillRect/>
+                    </a:stretch>
+                  </pic:blipFill>
+                  <pic:spPr>
+                    <a:xfrm>
+                      <a:off x="0" y="0"/>
+                      <a:ext cx="1524000" cy="571500"/>
+                    </a:xfrm>
+                    <a:prstGeom prst="rect"/>
+                  </pic:spPr>
+                </pic:pic>
+              </a:graphicData>
+            </a:graphic>
+          </wp:inline>
+        </w:drawing>
+      </w:r>
+    </w:p>
+    <w:p>
+      <w:r>
+        <w:rPr>
+          <w:b/>
+        </w:rPr>
+        <w:t>Game: Rusty Lake Bundle.</w:t>
+        <w:br/>
+      </w:r>
+      <w:r>
+        <w:t xml:space="preserve">Link: </w:t>
+      </w:r>
+      <w:r>
+        <w:rPr>
+          <w:color w:val="000000" w:themeColor="hyperlink"/>
+          <w:u w:val="single"/>
+        </w:rPr>
+        <w:hyperlink r:id="rId39">
+          <w:r>
+            <w:rPr/>
+            <w:t>https://store.steampowered.com/bundle/3669/Rusty_Lake_Bundle/?snr=1_7_7_2300_150_1</w:t>
+          </w:r>
+        </w:hyperlink>
+      </w:r>
+      <w:r>
+        <w:br/>
+        <w:t xml:space="preserve">Discount: -57.0%, </w:t>
+      </w:r>
+      <w:r>
+        <w:t>Price: ¥ 42.5, Previous Price: ¥ 99.0.</w:t>
+      </w:r>
+    </w:p>
+    <w:p>
+      <w:r>
+        <w:drawing>
+          <wp:inline xmlns:a="http://schemas.openxmlformats.org/drawingml/2006/main" xmlns:pic="http://schemas.openxmlformats.org/drawingml/2006/picture">
+            <wp:extent cx="1524000" cy="571500"/>
             <wp:docPr id="16" name="Picture 16"/>
             <wp:cNvGraphicFramePr>
               <a:graphicFrameLocks noChangeAspect="1"/>
@@ -1059,7 +1059,7 @@
               <a:graphicData uri="http://schemas.openxmlformats.org/drawingml/2006/picture">
                 <pic:pic>
                   <pic:nvPicPr>
-                    <pic:cNvPr id="0" name="21.png"/>
+                    <pic:cNvPr id="0" name="18.png"/>
                     <pic:cNvPicPr/>
                   </pic:nvPicPr>
                   <pic:blipFill>
@@ -1087,7 +1087,7 @@
         <w:rPr>
           <w:b/>
         </w:rPr>
-        <w:t>Game: Black Mesa.</w:t>
+        <w:t>Game: PAYDAY 2.</w:t>
         <w:br/>
       </w:r>
       <w:r>
@@ -1101,16 +1101,16 @@
         <w:hyperlink r:id="rId41">
           <w:r>
             <w:rPr/>
-            <w:t>https://store.steampowered.com/app/362890/Black_Mesa/?snr=1_7_7_2300_150_1</w:t>
+            <w:t>https://store.steampowered.com/app/218620/PAYDAY_2/?snr=1_7_7_2300_150_1</w:t>
           </w:r>
         </w:hyperlink>
       </w:r>
       <w:r>
         <w:br/>
-        <w:t xml:space="preserve">Discount: -50.0%, </w:t>
+        <w:t xml:space="preserve">Discount: -51.0%, </w:t>
       </w:r>
       <w:r>
-        <w:t>Price: ¥ 34.0, Previous Price: ¥ 68.0.</w:t>
+        <w:t>Price: ¥ 18.0, Previous Price: ¥ 37.0.</w:t>
       </w:r>
     </w:p>
     <w:p>
@@ -1126,7 +1126,7 @@
               <a:graphicData uri="http://schemas.openxmlformats.org/drawingml/2006/picture">
                 <pic:pic>
                   <pic:nvPicPr>
-                    <pic:cNvPr id="0" name="19.png"/>
+                    <pic:cNvPr id="0" name="13.png"/>
                     <pic:cNvPicPr/>
                   </pic:nvPicPr>
                   <pic:blipFill>
@@ -1260,145 +1260,11 @@
               <a:graphicData uri="http://schemas.openxmlformats.org/drawingml/2006/picture">
                 <pic:pic>
                   <pic:nvPicPr>
-                    <pic:cNvPr id="0" name="11.png"/>
+                    <pic:cNvPr id="0" name="14.png"/>
                     <pic:cNvPicPr/>
                   </pic:nvPicPr>
                   <pic:blipFill>
                     <a:blip r:embed="rId46"/>
-                    <a:stretch>
-                      <a:fillRect/>
-                    </a:stretch>
-                  </pic:blipFill>
-                  <pic:spPr>
-                    <a:xfrm>
-                      <a:off x="0" y="0"/>
-                      <a:ext cx="1524000" cy="571500"/>
-                    </a:xfrm>
-                    <a:prstGeom prst="rect"/>
-                  </pic:spPr>
-                </pic:pic>
-              </a:graphicData>
-            </a:graphic>
-          </wp:inline>
-        </w:drawing>
-      </w:r>
-    </w:p>
-    <w:p>
-      <w:r>
-        <w:rPr>
-          <w:b/>
-        </w:rPr>
-        <w:t>Game: Spiritfarer®.</w:t>
-        <w:br/>
-      </w:r>
-      <w:r>
-        <w:t xml:space="preserve">Link: </w:t>
-      </w:r>
-      <w:r>
-        <w:rPr>
-          <w:color w:val="000000" w:themeColor="hyperlink"/>
-          <w:u w:val="single"/>
-        </w:rPr>
-        <w:hyperlink r:id="rId47">
-          <w:r>
-            <w:rPr/>
-            <w:t>https://store.steampowered.com/app/972660/Spiritfarer/?snr=1_7_7_2300_150_1</w:t>
-          </w:r>
-        </w:hyperlink>
-      </w:r>
-      <w:r>
-        <w:br/>
-        <w:t xml:space="preserve">Discount: -34.0%, </w:t>
-      </w:r>
-      <w:r>
-        <w:t>Price: ¥ 59.0, Previous Price: ¥ 90.0.</w:t>
-      </w:r>
-    </w:p>
-    <w:p>
-      <w:r>
-        <w:drawing>
-          <wp:inline xmlns:a="http://schemas.openxmlformats.org/drawingml/2006/main" xmlns:pic="http://schemas.openxmlformats.org/drawingml/2006/picture">
-            <wp:extent cx="1524000" cy="571500"/>
-            <wp:docPr id="20" name="Picture 20"/>
-            <wp:cNvGraphicFramePr>
-              <a:graphicFrameLocks noChangeAspect="1"/>
-            </wp:cNvGraphicFramePr>
-            <a:graphic>
-              <a:graphicData uri="http://schemas.openxmlformats.org/drawingml/2006/picture">
-                <pic:pic>
-                  <pic:nvPicPr>
-                    <pic:cNvPr id="0" name="22.png"/>
-                    <pic:cNvPicPr/>
-                  </pic:nvPicPr>
-                  <pic:blipFill>
-                    <a:blip r:embed="rId48"/>
-                    <a:stretch>
-                      <a:fillRect/>
-                    </a:stretch>
-                  </pic:blipFill>
-                  <pic:spPr>
-                    <a:xfrm>
-                      <a:off x="0" y="0"/>
-                      <a:ext cx="1524000" cy="571500"/>
-                    </a:xfrm>
-                    <a:prstGeom prst="rect"/>
-                  </pic:spPr>
-                </pic:pic>
-              </a:graphicData>
-            </a:graphic>
-          </wp:inline>
-        </w:drawing>
-      </w:r>
-    </w:p>
-    <w:p>
-      <w:r>
-        <w:rPr>
-          <w:b/>
-        </w:rPr>
-        <w:t>Game: Dead Cells.</w:t>
-        <w:br/>
-      </w:r>
-      <w:r>
-        <w:t xml:space="preserve">Link: </w:t>
-      </w:r>
-      <w:r>
-        <w:rPr>
-          <w:color w:val="000000" w:themeColor="hyperlink"/>
-          <w:u w:val="single"/>
-        </w:rPr>
-        <w:hyperlink r:id="rId49">
-          <w:r>
-            <w:rPr/>
-            <w:t>https://store.steampowered.com/app/588650/Dead_Cells/?snr=1_7_7_2300_150_1</w:t>
-          </w:r>
-        </w:hyperlink>
-      </w:r>
-      <w:r>
-        <w:br/>
-        <w:t xml:space="preserve">Discount: -30.0%, </w:t>
-      </w:r>
-      <w:r>
-        <w:t>Price: ¥ 56.0, Previous Price: ¥ 80.0.</w:t>
-      </w:r>
-    </w:p>
-    <w:p>
-      <w:r>
-        <w:drawing>
-          <wp:inline xmlns:a="http://schemas.openxmlformats.org/drawingml/2006/main" xmlns:pic="http://schemas.openxmlformats.org/drawingml/2006/picture">
-            <wp:extent cx="1524000" cy="571500"/>
-            <wp:docPr id="21" name="Picture 21"/>
-            <wp:cNvGraphicFramePr>
-              <a:graphicFrameLocks noChangeAspect="1"/>
-            </wp:cNvGraphicFramePr>
-            <a:graphic>
-              <a:graphicData uri="http://schemas.openxmlformats.org/drawingml/2006/picture">
-                <pic:pic>
-                  <pic:nvPicPr>
-                    <pic:cNvPr id="0" name="16.png"/>
-                    <pic:cNvPicPr/>
-                  </pic:nvPicPr>
-                  <pic:blipFill>
-                    <a:blip r:embed="rId50"/>
                     <a:stretch>
                       <a:fillRect/>
                     </a:stretch>
@@ -1433,7 +1299,7 @@
           <w:color w:val="000000" w:themeColor="hyperlink"/>
           <w:u w:val="single"/>
         </w:rPr>
-        <w:hyperlink r:id="rId51">
+        <w:hyperlink r:id="rId47">
           <w:r>
             <w:rPr/>
             <w:t>https://store.steampowered.com/app/815370/Green_Hell/?snr=1_7_7_2300_150_1</w:t>
@@ -1453,7 +1319,7 @@
         <w:drawing>
           <wp:inline xmlns:a="http://schemas.openxmlformats.org/drawingml/2006/main" xmlns:pic="http://schemas.openxmlformats.org/drawingml/2006/picture">
             <wp:extent cx="1545464" cy="579549"/>
-            <wp:docPr id="22" name="Picture 22"/>
+            <wp:docPr id="20" name="Picture 20"/>
             <wp:cNvGraphicFramePr>
               <a:graphicFrameLocks noChangeAspect="1"/>
             </wp:cNvGraphicFramePr>
@@ -1461,11 +1327,11 @@
               <a:graphicData uri="http://schemas.openxmlformats.org/drawingml/2006/picture">
                 <pic:pic>
                   <pic:nvPicPr>
-                    <pic:cNvPr id="0" name="14.png"/>
+                    <pic:cNvPr id="0" name="17.png"/>
                     <pic:cNvPicPr/>
                   </pic:nvPicPr>
                   <pic:blipFill>
-                    <a:blip r:embed="rId52"/>
+                    <a:blip r:embed="rId48"/>
                     <a:stretch>
                       <a:fillRect/>
                     </a:stretch>
@@ -1500,7 +1366,7 @@
           <w:color w:val="000000" w:themeColor="hyperlink"/>
           <w:u w:val="single"/>
         </w:rPr>
-        <w:hyperlink r:id="rId53">
+        <w:hyperlink r:id="rId49">
           <w:r>
             <w:rPr/>
             <w:t>https://store.steampowered.com/app/1049410/Superliminal/?snr=1_7_7_2300_150_1</w:t>
@@ -1520,6 +1386,140 @@
         <w:drawing>
           <wp:inline xmlns:a="http://schemas.openxmlformats.org/drawingml/2006/main" xmlns:pic="http://schemas.openxmlformats.org/drawingml/2006/picture">
             <wp:extent cx="1524000" cy="571500"/>
+            <wp:docPr id="21" name="Picture 21"/>
+            <wp:cNvGraphicFramePr>
+              <a:graphicFrameLocks noChangeAspect="1"/>
+            </wp:cNvGraphicFramePr>
+            <a:graphic>
+              <a:graphicData uri="http://schemas.openxmlformats.org/drawingml/2006/picture">
+                <pic:pic>
+                  <pic:nvPicPr>
+                    <pic:cNvPr id="0" name="19.png"/>
+                    <pic:cNvPicPr/>
+                  </pic:nvPicPr>
+                  <pic:blipFill>
+                    <a:blip r:embed="rId50"/>
+                    <a:stretch>
+                      <a:fillRect/>
+                    </a:stretch>
+                  </pic:blipFill>
+                  <pic:spPr>
+                    <a:xfrm>
+                      <a:off x="0" y="0"/>
+                      <a:ext cx="1524000" cy="571500"/>
+                    </a:xfrm>
+                    <a:prstGeom prst="rect"/>
+                  </pic:spPr>
+                </pic:pic>
+              </a:graphicData>
+            </a:graphic>
+          </wp:inline>
+        </w:drawing>
+      </w:r>
+    </w:p>
+    <w:p>
+      <w:r>
+        <w:rPr>
+          <w:b/>
+        </w:rPr>
+        <w:t>Game: Disco Elysium - The Final Cut.</w:t>
+        <w:br/>
+      </w:r>
+      <w:r>
+        <w:t xml:space="preserve">Link: </w:t>
+      </w:r>
+      <w:r>
+        <w:rPr>
+          <w:color w:val="000000" w:themeColor="hyperlink"/>
+          <w:u w:val="single"/>
+        </w:rPr>
+        <w:hyperlink r:id="rId51">
+          <w:r>
+            <w:rPr/>
+            <w:t>https://store.steampowered.com/app/632470/Disco_Elysium__The_Final_Cut/?snr=1_7_7_2300_150_1</w:t>
+          </w:r>
+        </w:hyperlink>
+      </w:r>
+      <w:r>
+        <w:br/>
+        <w:t xml:space="preserve">Discount: -21.0%, </w:t>
+      </w:r>
+      <w:r>
+        <w:t>Price: ¥ 92.0, Previous Price: ¥ 116.0.</w:t>
+      </w:r>
+    </w:p>
+    <w:p>
+      <w:r>
+        <w:drawing>
+          <wp:inline xmlns:a="http://schemas.openxmlformats.org/drawingml/2006/main" xmlns:pic="http://schemas.openxmlformats.org/drawingml/2006/picture">
+            <wp:extent cx="1545464" cy="579549"/>
+            <wp:docPr id="22" name="Picture 22"/>
+            <wp:cNvGraphicFramePr>
+              <a:graphicFrameLocks noChangeAspect="1"/>
+            </wp:cNvGraphicFramePr>
+            <a:graphic>
+              <a:graphicData uri="http://schemas.openxmlformats.org/drawingml/2006/picture">
+                <pic:pic>
+                  <pic:nvPicPr>
+                    <pic:cNvPr id="0" name="22.png"/>
+                    <pic:cNvPicPr/>
+                  </pic:nvPicPr>
+                  <pic:blipFill>
+                    <a:blip r:embed="rId52"/>
+                    <a:stretch>
+                      <a:fillRect/>
+                    </a:stretch>
+                  </pic:blipFill>
+                  <pic:spPr>
+                    <a:xfrm>
+                      <a:off x="0" y="0"/>
+                      <a:ext cx="1545464" cy="579549"/>
+                    </a:xfrm>
+                    <a:prstGeom prst="rect"/>
+                  </pic:spPr>
+                </pic:pic>
+              </a:graphicData>
+            </a:graphic>
+          </wp:inline>
+        </w:drawing>
+      </w:r>
+    </w:p>
+    <w:p>
+      <w:r>
+        <w:rPr>
+          <w:b/>
+        </w:rPr>
+        <w:t>Game: Hunt: Showdown - The Wolf at the Door.</w:t>
+        <w:br/>
+      </w:r>
+      <w:r>
+        <w:t xml:space="preserve">Link: </w:t>
+      </w:r>
+      <w:r>
+        <w:rPr>
+          <w:color w:val="000000" w:themeColor="hyperlink"/>
+          <w:u w:val="single"/>
+        </w:rPr>
+        <w:hyperlink r:id="rId53">
+          <w:r>
+            <w:rPr/>
+            <w:t>https://store.steampowered.com/app/1586080/Hunt_Showdown__The_Wolf_at_the_Door/?snr=1_7_7_2300_150_1</w:t>
+          </w:r>
+        </w:hyperlink>
+      </w:r>
+      <w:r>
+        <w:br/>
+        <w:t xml:space="preserve">Discount: -11.0%, </w:t>
+      </w:r>
+      <w:r>
+        <w:t>Price: ¥ 33.0, Previous Price: ¥ 37.0.</w:t>
+      </w:r>
+    </w:p>
+    <w:p>
+      <w:r>
+        <w:drawing>
+          <wp:inline xmlns:a="http://schemas.openxmlformats.org/drawingml/2006/main" xmlns:pic="http://schemas.openxmlformats.org/drawingml/2006/picture">
+            <wp:extent cx="1524000" cy="571500"/>
             <wp:docPr id="23" name="Picture 23"/>
             <wp:cNvGraphicFramePr>
               <a:graphicFrameLocks noChangeAspect="1"/>
@@ -1528,7 +1528,7 @@
               <a:graphicData uri="http://schemas.openxmlformats.org/drawingml/2006/picture">
                 <pic:pic>
                   <pic:nvPicPr>
-                    <pic:cNvPr id="0" name="20.png"/>
+                    <pic:cNvPr id="0" name="21.png"/>
                     <pic:cNvPicPr/>
                   </pic:nvPicPr>
                   <pic:blipFill>
@@ -1556,7 +1556,7 @@
         <w:rPr>
           <w:b/>
         </w:rPr>
-        <w:t>Game: Devil Slayer - Raksasi.</w:t>
+        <w:t>Game: 审判者.</w:t>
         <w:br/>
       </w:r>
       <w:r>
@@ -1570,16 +1570,16 @@
         <w:hyperlink r:id="rId55">
           <w:r>
             <w:rPr/>
-            <w:t>https://store.steampowered.com/app/1016600/Devil_Slayer__Raksasi/?snr=1_7_7_2300_150_1</w:t>
+            <w:t>https://store.steampowered.com/app/1591860/_/?snr=1_7_7_2300_150_1</w:t>
           </w:r>
         </w:hyperlink>
       </w:r>
       <w:r>
         <w:br/>
-        <w:t xml:space="preserve">Discount: -21.0%, </w:t>
+        <w:t xml:space="preserve">Discount: -11.0%, </w:t>
       </w:r>
       <w:r>
-        <w:t>Price: ¥ 33.0, Previous Price: ¥ 42.0.</w:t>
+        <w:t>Price: ¥ 17.0, Previous Price: ¥ 19.0.</w:t>
       </w:r>
     </w:p>
     <w:p>
@@ -1595,7 +1595,7 @@
               <a:graphicData uri="http://schemas.openxmlformats.org/drawingml/2006/picture">
                 <pic:pic>
                   <pic:nvPicPr>
-                    <pic:cNvPr id="0" name="23.png"/>
+                    <pic:cNvPr id="0" name="24.png"/>
                     <pic:cNvPicPr/>
                   </pic:nvPicPr>
                   <pic:blipFill>
@@ -1662,7 +1662,7 @@
               <a:graphicData uri="http://schemas.openxmlformats.org/drawingml/2006/picture">
                 <pic:pic>
                   <pic:nvPicPr>
-                    <pic:cNvPr id="0" name="10.png"/>
+                    <pic:cNvPr id="0" name="9.png"/>
                     <pic:cNvPicPr/>
                   </pic:nvPicPr>
                   <pic:blipFill>

</xml_diff>

<commit_message>
added picture output and error exception
</commit_message>
<xml_diff>
--- a/Steam Discount Information Getter/Steam Discount Information.docx
+++ b/Steam Discount Information Getter/Steam Discount Information.docx
@@ -15,7 +15,7 @@
         <w:rPr>
           <w:b/>
         </w:rPr>
-        <w:t>Game: Don't Starve.</w:t>
+        <w:t>Game: DRAGON BALL FighterZ.</w:t>
         <w:br/>
       </w:r>
       <w:r>
@@ -29,16 +29,16 @@
         <w:hyperlink r:id="rId9">
           <w:r>
             <w:rPr/>
-            <w:t>https://store.steampowered.com/app/219740/Dont_Starve/?snr=1_7_7_2300_150_1</w:t>
+            <w:t>https://store.steampowered.com/app/678950/DRAGON_BALL_FighterZ/?snr=1_7_7_2300_150_1</w:t>
           </w:r>
         </w:hyperlink>
       </w:r>
       <w:r>
         <w:br/>
-        <w:t xml:space="preserve">Discount: -75.0%, </w:t>
+        <w:t xml:space="preserve">Discount: -85.0%, </w:t>
       </w:r>
       <w:r>
-        <w:t>Price: ¥ 6.0, Previous Price: ¥ 24.0.</w:t>
+        <w:t>Price: ¥ 40.0, Previous Price: ¥ 268.0.</w:t>
       </w:r>
     </w:p>
     <w:p>
@@ -54,7 +54,7 @@
               <a:graphicData uri="http://schemas.openxmlformats.org/drawingml/2006/picture">
                 <pic:pic>
                   <pic:nvPicPr>
-                    <pic:cNvPr id="0" name="10.png"/>
+                    <pic:cNvPr id="0" name="15.png"/>
                     <pic:cNvPicPr/>
                   </pic:nvPicPr>
                   <pic:blipFill>
@@ -82,7 +82,7 @@
         <w:rPr>
           <w:b/>
         </w:rPr>
-        <w:t>Game: Left 4 Dead 2.</w:t>
+        <w:t>Game: DRAGON BALL XENOVERSE 2.</w:t>
         <w:br/>
       </w:r>
       <w:r>
@@ -96,23 +96,23 @@
         <w:hyperlink r:id="rId11">
           <w:r>
             <w:rPr/>
-            <w:t>https://store.steampowered.com/app/550/Left_4_Dead_2/?snr=1_7_7_2300_150_1</w:t>
+            <w:t>https://store.steampowered.com/app/454650/DRAGON_BALL_XENOVERSE_2/?snr=1_7_7_2300_150_1</w:t>
           </w:r>
         </w:hyperlink>
       </w:r>
       <w:r>
         <w:br/>
-        <w:t xml:space="preserve">Discount: -81.0%, </w:t>
+        <w:t xml:space="preserve">Discount: -85.0%, </w:t>
       </w:r>
       <w:r>
-        <w:t>Price: ¥ 7.0, Previous Price: ¥ 37.0.</w:t>
+        <w:t>Price: ¥ 40.0, Previous Price: ¥ 268.0.</w:t>
       </w:r>
     </w:p>
     <w:p>
       <w:r>
         <w:drawing>
           <wp:inline xmlns:a="http://schemas.openxmlformats.org/drawingml/2006/main" xmlns:pic="http://schemas.openxmlformats.org/drawingml/2006/picture">
-            <wp:extent cx="1524000" cy="571500"/>
+            <wp:extent cx="1545464" cy="579549"/>
             <wp:docPr id="2" name="Picture 2"/>
             <wp:cNvGraphicFramePr>
               <a:graphicFrameLocks noChangeAspect="1"/>
@@ -121,7 +121,7 @@
               <a:graphicData uri="http://schemas.openxmlformats.org/drawingml/2006/picture">
                 <pic:pic>
                   <pic:nvPicPr>
-                    <pic:cNvPr id="0" name="6.png"/>
+                    <pic:cNvPr id="0" name="24.png"/>
                     <pic:cNvPicPr/>
                   </pic:nvPicPr>
                   <pic:blipFill>
@@ -133,7 +133,7 @@
                   <pic:spPr>
                     <a:xfrm>
                       <a:off x="0" y="0"/>
-                      <a:ext cx="1524000" cy="571500"/>
+                      <a:ext cx="1545464" cy="579549"/>
                     </a:xfrm>
                     <a:prstGeom prst="rect"/>
                   </pic:spPr>
@@ -149,7 +149,7 @@
         <w:rPr>
           <w:b/>
         </w:rPr>
-        <w:t>Game: Don't Starve: Hamlet.</w:t>
+        <w:t>Game: NBA 2K21.</w:t>
         <w:br/>
       </w:r>
       <w:r>
@@ -163,16 +163,16 @@
         <w:hyperlink r:id="rId13">
           <w:r>
             <w:rPr/>
-            <w:t>https://store.steampowered.com/app/712640/Dont_Starve_Hamlet/?snr=1_7_7_2300_150_2</w:t>
+            <w:t>https://store.steampowered.com/app/1225330/NBA_2K21/?snr=1_7_7_2300_150_1</w:t>
           </w:r>
         </w:hyperlink>
       </w:r>
       <w:r>
         <w:br/>
-        <w:t xml:space="preserve">Discount: -25.0%, </w:t>
+        <w:t xml:space="preserve">Discount: -84.0%, </w:t>
       </w:r>
       <w:r>
-        <w:t>Price: ¥ 9.0, Previous Price: ¥ 12.0.</w:t>
+        <w:t>Price: ¥ 31.0, Previous Price: ¥ 199.0.</w:t>
       </w:r>
     </w:p>
     <w:p>
@@ -188,7 +188,7 @@
               <a:graphicData uri="http://schemas.openxmlformats.org/drawingml/2006/picture">
                 <pic:pic>
                   <pic:nvPicPr>
-                    <pic:cNvPr id="0" name="40.png"/>
+                    <pic:cNvPr id="0" name="8.png"/>
                     <pic:cNvPicPr/>
                   </pic:nvPicPr>
                   <pic:blipFill>
@@ -216,7 +216,7 @@
         <w:rPr>
           <w:b/>
         </w:rPr>
-        <w:t>Game: Don't Starve Together: Starter Pack 2020.</w:t>
+        <w:t>Game: NARUTO SHIPPUDEN: Ultimate Ninja STORM Legacy.</w:t>
         <w:br/>
       </w:r>
       <w:r>
@@ -230,23 +230,23 @@
         <w:hyperlink r:id="rId15">
           <w:r>
             <w:rPr/>
-            <w:t>https://store.steampowered.com/app/1272440/Dont_Starve_Together_Starter_Pack_2020/?snr=1_7_7_2300_150_2</w:t>
+            <w:t>https://store.steampowered.com/bundle/4308/NARUTO_SHIPPUDEN_Ultimate_Ninja_STORM_Legacy/?snr=1_7_7_2300_150_1</w:t>
           </w:r>
         </w:hyperlink>
       </w:r>
       <w:r>
         <w:br/>
-        <w:t xml:space="preserve">Discount: -27.0%, </w:t>
+        <w:t xml:space="preserve">Discount: -82.0%, </w:t>
       </w:r>
       <w:r>
-        <w:t>Price: ¥ 11.0, Previous Price: ¥ 15.0.</w:t>
+        <w:t>Price: ¥ 135.15, Previous Price: ¥ 754.0.</w:t>
       </w:r>
     </w:p>
     <w:p>
       <w:r>
         <w:drawing>
           <wp:inline xmlns:a="http://schemas.openxmlformats.org/drawingml/2006/main" xmlns:pic="http://schemas.openxmlformats.org/drawingml/2006/picture">
-            <wp:extent cx="1545464" cy="579549"/>
+            <wp:extent cx="1524000" cy="571500"/>
             <wp:docPr id="4" name="Picture 4"/>
             <wp:cNvGraphicFramePr>
               <a:graphicFrameLocks noChangeAspect="1"/>
@@ -255,7 +255,7 @@
               <a:graphicData uri="http://schemas.openxmlformats.org/drawingml/2006/picture">
                 <pic:pic>
                   <pic:nvPicPr>
-                    <pic:cNvPr id="0" name="35.png"/>
+                    <pic:cNvPr id="0" name="13.png"/>
                     <pic:cNvPicPr/>
                   </pic:nvPicPr>
                   <pic:blipFill>
@@ -267,7 +267,7 @@
                   <pic:spPr>
                     <a:xfrm>
                       <a:off x="0" y="0"/>
-                      <a:ext cx="1545464" cy="579549"/>
+                      <a:ext cx="1524000" cy="571500"/>
                     </a:xfrm>
                     <a:prstGeom prst="rect"/>
                   </pic:spPr>
@@ -283,7 +283,7 @@
         <w:rPr>
           <w:b/>
         </w:rPr>
-        <w:t>Game: Don't Starve Together.</w:t>
+        <w:t>Game: Left 4 Dead 2.</w:t>
         <w:br/>
       </w:r>
       <w:r>
@@ -297,16 +297,16 @@
         <w:hyperlink r:id="rId17">
           <w:r>
             <w:rPr/>
-            <w:t>https://store.steampowered.com/app/322330/Dont_Starve_Together/?snr=1_7_7_2300_150_1</w:t>
+            <w:t>https://store.steampowered.com/app/550/Left_4_Dead_2/?snr=1_7_7_2300_150_1</w:t>
           </w:r>
         </w:hyperlink>
       </w:r>
       <w:r>
         <w:br/>
-        <w:t xml:space="preserve">Discount: -50.0%, </w:t>
+        <w:t xml:space="preserve">Discount: -81.0%, </w:t>
       </w:r>
       <w:r>
-        <w:t>Price: ¥ 12.0, Previous Price: ¥ 24.0.</w:t>
+        <w:t>Price: ¥ 7.0, Previous Price: ¥ 37.0.</w:t>
       </w:r>
     </w:p>
     <w:p>
@@ -322,7 +322,7 @@
               <a:graphicData uri="http://schemas.openxmlformats.org/drawingml/2006/picture">
                 <pic:pic>
                   <pic:nvPicPr>
-                    <pic:cNvPr id="0" name="0.png"/>
+                    <pic:cNvPr id="0" name="2.png"/>
                     <pic:cNvPicPr/>
                   </pic:nvPicPr>
                   <pic:blipFill>
@@ -350,7 +350,7 @@
         <w:rPr>
           <w:b/>
         </w:rPr>
-        <w:t>Game: Bayonetta.</w:t>
+        <w:t>Game: GOD EATER 3.</w:t>
         <w:br/>
       </w:r>
       <w:r>
@@ -364,16 +364,16 @@
         <w:hyperlink r:id="rId19">
           <w:r>
             <w:rPr/>
-            <w:t>https://store.steampowered.com/app/460790/Bayonetta/?snr=1_7_7_2300_150_2</w:t>
+            <w:t>https://store.steampowered.com/app/899440/GOD_EATER_3/?snr=1_7_7_2300_150_1</w:t>
           </w:r>
         </w:hyperlink>
       </w:r>
       <w:r>
         <w:br/>
-        <w:t xml:space="preserve">Discount: -75.0%, </w:t>
+        <w:t xml:space="preserve">Discount: -80.0%, </w:t>
       </w:r>
       <w:r>
-        <w:t>Price: ¥ 25.0, Previous Price: ¥ 100.0.</w:t>
+        <w:t>Price: ¥ 53.0, Previous Price: ¥ 268.0.</w:t>
       </w:r>
     </w:p>
     <w:p>
@@ -389,7 +389,7 @@
               <a:graphicData uri="http://schemas.openxmlformats.org/drawingml/2006/picture">
                 <pic:pic>
                   <pic:nvPicPr>
-                    <pic:cNvPr id="0" name="46.png"/>
+                    <pic:cNvPr id="0" name="19.png"/>
                     <pic:cNvPicPr/>
                   </pic:nvPicPr>
                   <pic:blipFill>
@@ -417,7 +417,7 @@
         <w:rPr>
           <w:b/>
         </w:rPr>
-        <w:t>Game: Arma 3.</w:t>
+        <w:t>Game: JUMP FORCE.</w:t>
         <w:br/>
       </w:r>
       <w:r>
@@ -431,16 +431,16 @@
         <w:hyperlink r:id="rId21">
           <w:r>
             <w:rPr/>
-            <w:t>https://store.steampowered.com/app/107410/Arma_3/?snr=1_7_7_2300_150_1</w:t>
+            <w:t>https://store.steampowered.com/app/816020/JUMP_FORCE/?snr=1_7_7_2300_150_1</w:t>
           </w:r>
         </w:hyperlink>
       </w:r>
       <w:r>
         <w:br/>
-        <w:t xml:space="preserve">Discount: -76.0%, </w:t>
+        <w:t xml:space="preserve">Discount: -80.0%, </w:t>
       </w:r>
       <w:r>
-        <w:t>Price: ¥ 29.0, Previous Price: ¥ 119.0.</w:t>
+        <w:t>Price: ¥ 59.0, Previous Price: ¥ 298.0.</w:t>
       </w:r>
     </w:p>
     <w:p>
@@ -456,7 +456,7 @@
               <a:graphicData uri="http://schemas.openxmlformats.org/drawingml/2006/picture">
                 <pic:pic>
                   <pic:nvPicPr>
-                    <pic:cNvPr id="0" name="2.png"/>
+                    <pic:cNvPr id="0" name="14.png"/>
                     <pic:cNvPicPr/>
                   </pic:nvPicPr>
                   <pic:blipFill>
@@ -484,7 +484,7 @@
         <w:rPr>
           <w:b/>
         </w:rPr>
-        <w:t>Game: NBA 2K21.</w:t>
+        <w:t>Game: Shadow Warrior 2.</w:t>
         <w:br/>
       </w:r>
       <w:r>
@@ -498,23 +498,23 @@
         <w:hyperlink r:id="rId23">
           <w:r>
             <w:rPr/>
-            <w:t>https://store.steampowered.com/app/1225330/NBA_2K21/?snr=1_7_7_2300_150_1</w:t>
+            <w:t>https://store.steampowered.com/app/324800/Shadow_Warrior_2/?snr=1_7_7_2300_150_1</w:t>
           </w:r>
         </w:hyperlink>
       </w:r>
       <w:r>
         <w:br/>
-        <w:t xml:space="preserve">Discount: -84.0%, </w:t>
+        <w:t xml:space="preserve">Discount: -80.0%, </w:t>
       </w:r>
       <w:r>
-        <w:t>Price: ¥ 31.0, Previous Price: ¥ 199.0.</w:t>
+        <w:t>Price: ¥ 22.0, Previous Price: ¥ 112.0.</w:t>
       </w:r>
     </w:p>
     <w:p>
       <w:r>
         <w:drawing>
           <wp:inline xmlns:a="http://schemas.openxmlformats.org/drawingml/2006/main" xmlns:pic="http://schemas.openxmlformats.org/drawingml/2006/picture">
-            <wp:extent cx="1524000" cy="571500"/>
+            <wp:extent cx="365760" cy="137160"/>
             <wp:docPr id="8" name="Picture 8"/>
             <wp:cNvGraphicFramePr>
               <a:graphicFrameLocks noChangeAspect="1"/>
@@ -523,11 +523,145 @@
               <a:graphicData uri="http://schemas.openxmlformats.org/drawingml/2006/picture">
                 <pic:pic>
                   <pic:nvPicPr>
-                    <pic:cNvPr id="0" name="11.png"/>
+                    <pic:cNvPr id="0" name="7.png"/>
                     <pic:cNvPicPr/>
                   </pic:nvPicPr>
                   <pic:blipFill>
                     <a:blip r:embed="rId24"/>
+                    <a:stretch>
+                      <a:fillRect/>
+                    </a:stretch>
+                  </pic:blipFill>
+                  <pic:spPr>
+                    <a:xfrm>
+                      <a:off x="0" y="0"/>
+                      <a:ext cx="365760" cy="137160"/>
+                    </a:xfrm>
+                    <a:prstGeom prst="rect"/>
+                  </pic:spPr>
+                </pic:pic>
+              </a:graphicData>
+            </a:graphic>
+          </wp:inline>
+        </w:drawing>
+      </w:r>
+    </w:p>
+    <w:p>
+      <w:r>
+        <w:rPr>
+          <w:b/>
+        </w:rPr>
+        <w:t>Game: NARUTO SHIPPUDEN: Ultimate Ninja STORM 4.</w:t>
+        <w:br/>
+      </w:r>
+      <w:r>
+        <w:t xml:space="preserve">Link: </w:t>
+      </w:r>
+      <w:r>
+        <w:rPr>
+          <w:color w:val="000000" w:themeColor="hyperlink"/>
+          <w:u w:val="single"/>
+        </w:rPr>
+        <w:hyperlink r:id="rId25">
+          <w:r>
+            <w:rPr/>
+            <w:t>https://store.steampowered.com/app/349040/NARUTO_SHIPPUDEN_Ultimate_Ninja_STORM_4/?snr=1_7_7_2300_150_1</w:t>
+          </w:r>
+        </w:hyperlink>
+      </w:r>
+      <w:r>
+        <w:br/>
+        <w:t xml:space="preserve">Discount: -77.0%, </w:t>
+      </w:r>
+      <w:r>
+        <w:t>Price: ¥ 38.0, Previous Price: ¥ 168.0.</w:t>
+      </w:r>
+    </w:p>
+    <w:p>
+      <w:r>
+        <w:drawing>
+          <wp:inline xmlns:a="http://schemas.openxmlformats.org/drawingml/2006/main" xmlns:pic="http://schemas.openxmlformats.org/drawingml/2006/picture">
+            <wp:extent cx="1545464" cy="579549"/>
+            <wp:docPr id="9" name="Picture 9"/>
+            <wp:cNvGraphicFramePr>
+              <a:graphicFrameLocks noChangeAspect="1"/>
+            </wp:cNvGraphicFramePr>
+            <a:graphic>
+              <a:graphicData uri="http://schemas.openxmlformats.org/drawingml/2006/picture">
+                <pic:pic>
+                  <pic:nvPicPr>
+                    <pic:cNvPr id="0" name="1.png"/>
+                    <pic:cNvPicPr/>
+                  </pic:nvPicPr>
+                  <pic:blipFill>
+                    <a:blip r:embed="rId26"/>
+                    <a:stretch>
+                      <a:fillRect/>
+                    </a:stretch>
+                  </pic:blipFill>
+                  <pic:spPr>
+                    <a:xfrm>
+                      <a:off x="0" y="0"/>
+                      <a:ext cx="1545464" cy="579549"/>
+                    </a:xfrm>
+                    <a:prstGeom prst="rect"/>
+                  </pic:spPr>
+                </pic:pic>
+              </a:graphicData>
+            </a:graphic>
+          </wp:inline>
+        </w:drawing>
+      </w:r>
+    </w:p>
+    <w:p>
+      <w:r>
+        <w:rPr>
+          <w:b/>
+        </w:rPr>
+        <w:t>Game: Arma 3.</w:t>
+        <w:br/>
+      </w:r>
+      <w:r>
+        <w:t xml:space="preserve">Link: </w:t>
+      </w:r>
+      <w:r>
+        <w:rPr>
+          <w:color w:val="000000" w:themeColor="hyperlink"/>
+          <w:u w:val="single"/>
+        </w:rPr>
+        <w:hyperlink r:id="rId27">
+          <w:r>
+            <w:rPr/>
+            <w:t>https://store.steampowered.com/app/107410/Arma_3/?snr=1_7_7_2300_150_1</w:t>
+          </w:r>
+        </w:hyperlink>
+      </w:r>
+      <w:r>
+        <w:br/>
+        <w:t xml:space="preserve">Discount: -76.0%, </w:t>
+      </w:r>
+      <w:r>
+        <w:t>Price: ¥ 29.0, Previous Price: ¥ 119.0.</w:t>
+      </w:r>
+    </w:p>
+    <w:p>
+      <w:r>
+        <w:drawing>
+          <wp:inline xmlns:a="http://schemas.openxmlformats.org/drawingml/2006/main" xmlns:pic="http://schemas.openxmlformats.org/drawingml/2006/picture">
+            <wp:extent cx="1524000" cy="571500"/>
+            <wp:docPr id="10" name="Picture 10"/>
+            <wp:cNvGraphicFramePr>
+              <a:graphicFrameLocks noChangeAspect="1"/>
+            </wp:cNvGraphicFramePr>
+            <a:graphic>
+              <a:graphicData uri="http://schemas.openxmlformats.org/drawingml/2006/picture">
+                <pic:pic>
+                  <pic:nvPicPr>
+                    <pic:cNvPr id="0" name="0.png"/>
+                    <pic:cNvPicPr/>
+                  </pic:nvPicPr>
+                  <pic:blipFill>
+                    <a:blip r:embed="rId28"/>
                     <a:stretch>
                       <a:fillRect/>
                     </a:stretch>
@@ -551,7 +685,7 @@
         <w:rPr>
           <w:b/>
         </w:rPr>
-        <w:t>Game: Yakuza 0.</w:t>
+        <w:t>Game: BioShock Infinite.</w:t>
         <w:br/>
       </w:r>
       <w:r>
@@ -562,19 +696,19 @@
           <w:color w:val="000000" w:themeColor="hyperlink"/>
           <w:u w:val="single"/>
         </w:rPr>
-        <w:hyperlink r:id="rId25">
+        <w:hyperlink r:id="rId29">
           <w:r>
             <w:rPr/>
-            <w:t>https://store.steampowered.com/app/638970/Yakuza_0/?snr=1_7_7_2300_150_2</w:t>
+            <w:t>https://store.steampowered.com/app/8870/BioShock_Infinite/?snr=1_7_7_2300_150_1</w:t>
           </w:r>
         </w:hyperlink>
       </w:r>
       <w:r>
         <w:br/>
-        <w:t xml:space="preserve">Discount: -75.0%, </w:t>
+        <w:t xml:space="preserve">Discount: -76.0%, </w:t>
       </w:r>
       <w:r>
-        <w:t>Price: ¥ 31.0, Previous Price: ¥ 125.0.</w:t>
+        <w:t>Price: ¥ 23.0, Previous Price: ¥ 95.0.</w:t>
       </w:r>
     </w:p>
     <w:p>
@@ -582,7 +716,7 @@
         <w:drawing>
           <wp:inline xmlns:a="http://schemas.openxmlformats.org/drawingml/2006/main" xmlns:pic="http://schemas.openxmlformats.org/drawingml/2006/picture">
             <wp:extent cx="1524000" cy="571500"/>
-            <wp:docPr id="9" name="Picture 9"/>
+            <wp:docPr id="11" name="Picture 11"/>
             <wp:cNvGraphicFramePr>
               <a:graphicFrameLocks noChangeAspect="1"/>
             </wp:cNvGraphicFramePr>
@@ -590,11 +724,11 @@
               <a:graphicData uri="http://schemas.openxmlformats.org/drawingml/2006/picture">
                 <pic:pic>
                   <pic:nvPicPr>
-                    <pic:cNvPr id="0" name="37.png"/>
+                    <pic:cNvPr id="0" name="6.png"/>
                     <pic:cNvPicPr/>
                   </pic:nvPicPr>
                   <pic:blipFill>
-                    <a:blip r:embed="rId26"/>
+                    <a:blip r:embed="rId30"/>
                     <a:stretch>
                       <a:fillRect/>
                     </a:stretch>
@@ -618,7 +752,7 @@
         <w:rPr>
           <w:b/>
         </w:rPr>
-        <w:t>Game: TEKKEN 7.</w:t>
+        <w:t>Game: Don't Starve.</w:t>
         <w:br/>
       </w:r>
       <w:r>
@@ -629,19 +763,86 @@
           <w:color w:val="000000" w:themeColor="hyperlink"/>
           <w:u w:val="single"/>
         </w:rPr>
-        <w:hyperlink r:id="rId27">
+        <w:hyperlink r:id="rId31">
           <w:r>
             <w:rPr/>
-            <w:t>https://store.steampowered.com/app/389730/TEKKEN_7/?snr=1_7_7_2300_150_1</w:t>
+            <w:t>https://store.steampowered.com/app/219740/Dont_Starve/?snr=1_7_7_2300_150_1</w:t>
           </w:r>
         </w:hyperlink>
       </w:r>
       <w:r>
         <w:br/>
-        <w:t xml:space="preserve">Discount: -85.0%, </w:t>
+        <w:t xml:space="preserve">Discount: -75.0%, </w:t>
       </w:r>
       <w:r>
-        <w:t>Price: ¥ 32.0, Previous Price: ¥ 218.0.</w:t>
+        <w:t>Price: ¥ 6.0, Previous Price: ¥ 24.0.</w:t>
+      </w:r>
+    </w:p>
+    <w:p>
+      <w:r>
+        <w:drawing>
+          <wp:inline xmlns:a="http://schemas.openxmlformats.org/drawingml/2006/main" xmlns:pic="http://schemas.openxmlformats.org/drawingml/2006/picture">
+            <wp:extent cx="1545464" cy="579549"/>
+            <wp:docPr id="12" name="Picture 12"/>
+            <wp:cNvGraphicFramePr>
+              <a:graphicFrameLocks noChangeAspect="1"/>
+            </wp:cNvGraphicFramePr>
+            <a:graphic>
+              <a:graphicData uri="http://schemas.openxmlformats.org/drawingml/2006/picture">
+                <pic:pic>
+                  <pic:nvPicPr>
+                    <pic:cNvPr id="0" name="18.png"/>
+                    <pic:cNvPicPr/>
+                  </pic:nvPicPr>
+                  <pic:blipFill>
+                    <a:blip r:embed="rId32"/>
+                    <a:stretch>
+                      <a:fillRect/>
+                    </a:stretch>
+                  </pic:blipFill>
+                  <pic:spPr>
+                    <a:xfrm>
+                      <a:off x="0" y="0"/>
+                      <a:ext cx="1545464" cy="579549"/>
+                    </a:xfrm>
+                    <a:prstGeom prst="rect"/>
+                  </pic:spPr>
+                </pic:pic>
+              </a:graphicData>
+            </a:graphic>
+          </wp:inline>
+        </w:drawing>
+      </w:r>
+    </w:p>
+    <w:p>
+      <w:r>
+        <w:rPr>
+          <w:b/>
+        </w:rPr>
+        <w:t>Game: Endless Space® 2.</w:t>
+        <w:br/>
+      </w:r>
+      <w:r>
+        <w:t xml:space="preserve">Link: </w:t>
+      </w:r>
+      <w:r>
+        <w:rPr>
+          <w:color w:val="000000" w:themeColor="hyperlink"/>
+          <w:u w:val="single"/>
+        </w:rPr>
+        <w:hyperlink r:id="rId33">
+          <w:r>
+            <w:rPr/>
+            <w:t>https://store.steampowered.com/app/392110/Endless_Space_2/?snr=1_7_7_2300_150_1</w:t>
+          </w:r>
+        </w:hyperlink>
+      </w:r>
+      <w:r>
+        <w:br/>
+        <w:t xml:space="preserve">Discount: -75.0%, </w:t>
+      </w:r>
+      <w:r>
+        <w:t>Price: ¥ 32.0, Previous Price: ¥ 129.0.</w:t>
       </w:r>
     </w:p>
     <w:p>
@@ -649,7 +850,7 @@
         <w:drawing>
           <wp:inline xmlns:a="http://schemas.openxmlformats.org/drawingml/2006/main" xmlns:pic="http://schemas.openxmlformats.org/drawingml/2006/picture">
             <wp:extent cx="1524000" cy="571500"/>
-            <wp:docPr id="10" name="Picture 10"/>
+            <wp:docPr id="13" name="Picture 13"/>
             <wp:cNvGraphicFramePr>
               <a:graphicFrameLocks noChangeAspect="1"/>
             </wp:cNvGraphicFramePr>
@@ -657,11 +858,78 @@
               <a:graphicData uri="http://schemas.openxmlformats.org/drawingml/2006/picture">
                 <pic:pic>
                   <pic:nvPicPr>
-                    <pic:cNvPr id="0" name="22.png"/>
+                    <pic:cNvPr id="0" name="16.png"/>
                     <pic:cNvPicPr/>
                   </pic:nvPicPr>
                   <pic:blipFill>
-                    <a:blip r:embed="rId28"/>
+                    <a:blip r:embed="rId34"/>
+                    <a:stretch>
+                      <a:fillRect/>
+                    </a:stretch>
+                  </pic:blipFill>
+                  <pic:spPr>
+                    <a:xfrm>
+                      <a:off x="0" y="0"/>
+                      <a:ext cx="1524000" cy="571500"/>
+                    </a:xfrm>
+                    <a:prstGeom prst="rect"/>
+                  </pic:spPr>
+                </pic:pic>
+              </a:graphicData>
+            </a:graphic>
+          </wp:inline>
+        </w:drawing>
+      </w:r>
+    </w:p>
+    <w:p>
+      <w:r>
+        <w:rPr>
+          <w:b/>
+        </w:rPr>
+        <w:t>Game: Arma 3 Ultimate Edition.</w:t>
+        <w:br/>
+      </w:r>
+      <w:r>
+        <w:t xml:space="preserve">Link: </w:t>
+      </w:r>
+      <w:r>
+        <w:rPr>
+          <w:color w:val="000000" w:themeColor="hyperlink"/>
+          <w:u w:val="single"/>
+        </w:rPr>
+        <w:hyperlink r:id="rId35">
+          <w:r>
+            <w:rPr/>
+            <w:t>https://store.steampowered.com/bundle/11256/Arma_3_Ultimate_Edition/?snr=1_7_7_2300_150_1</w:t>
+          </w:r>
+        </w:hyperlink>
+      </w:r>
+      <w:r>
+        <w:br/>
+        <w:t xml:space="preserve">Discount: -73.0%, </w:t>
+      </w:r>
+      <w:r>
+        <w:t>Price: ¥ 141.95, Previous Price: ¥ 532.0.</w:t>
+      </w:r>
+    </w:p>
+    <w:p>
+      <w:r>
+        <w:drawing>
+          <wp:inline xmlns:a="http://schemas.openxmlformats.org/drawingml/2006/main" xmlns:pic="http://schemas.openxmlformats.org/drawingml/2006/picture">
+            <wp:extent cx="1524000" cy="571500"/>
+            <wp:docPr id="14" name="Picture 14"/>
+            <wp:cNvGraphicFramePr>
+              <a:graphicFrameLocks noChangeAspect="1"/>
+            </wp:cNvGraphicFramePr>
+            <a:graphic>
+              <a:graphicData uri="http://schemas.openxmlformats.org/drawingml/2006/picture">
+                <pic:pic>
+                  <pic:nvPicPr>
+                    <pic:cNvPr id="0" name="5.png"/>
+                    <pic:cNvPicPr/>
+                  </pic:nvPicPr>
+                  <pic:blipFill>
+                    <a:blip r:embed="rId36"/>
                     <a:stretch>
                       <a:fillRect/>
                     </a:stretch>
@@ -696,7 +964,7 @@
           <w:color w:val="000000" w:themeColor="hyperlink"/>
           <w:u w:val="single"/>
         </w:rPr>
-        <w:hyperlink r:id="rId29">
+        <w:hyperlink r:id="rId37">
           <w:r>
             <w:rPr/>
             <w:t>https://store.steampowered.com/bundle/15166/Dont_Starve_MEGA_PACK_2020/?snr=1_7_7_2300_150_1</w:t>
@@ -716,7 +984,7 @@
         <w:drawing>
           <wp:inline xmlns:a="http://schemas.openxmlformats.org/drawingml/2006/main" xmlns:pic="http://schemas.openxmlformats.org/drawingml/2006/picture">
             <wp:extent cx="1524000" cy="571500"/>
-            <wp:docPr id="11" name="Picture 11"/>
+            <wp:docPr id="15" name="Picture 15"/>
             <wp:cNvGraphicFramePr>
               <a:graphicFrameLocks noChangeAspect="1"/>
             </wp:cNvGraphicFramePr>
@@ -724,11 +992,11 @@
               <a:graphicData uri="http://schemas.openxmlformats.org/drawingml/2006/picture">
                 <pic:pic>
                   <pic:nvPicPr>
-                    <pic:cNvPr id="0" name="1.png"/>
+                    <pic:cNvPr id="0" name="12.png"/>
                     <pic:cNvPicPr/>
                   </pic:nvPicPr>
                   <pic:blipFill>
-                    <a:blip r:embed="rId30"/>
+                    <a:blip r:embed="rId38"/>
                     <a:stretch>
                       <a:fillRect/>
                     </a:stretch>
@@ -752,275 +1020,7 @@
         <w:rPr>
           <w:b/>
         </w:rPr>
-        <w:t>Game: Little Nightmares.</w:t>
-        <w:br/>
-      </w:r>
-      <w:r>
-        <w:t xml:space="preserve">Link: </w:t>
-      </w:r>
-      <w:r>
-        <w:rPr>
-          <w:color w:val="000000" w:themeColor="hyperlink"/>
-          <w:u w:val="single"/>
-        </w:rPr>
-        <w:hyperlink r:id="rId31">
-          <w:r>
-            <w:rPr/>
-            <w:t>https://store.steampowered.com/app/424840/Little_Nightmares/?snr=1_7_7_2300_150_1</w:t>
-          </w:r>
-        </w:hyperlink>
-      </w:r>
-      <w:r>
-        <w:br/>
-        <w:t xml:space="preserve">Discount: -80.0%, </w:t>
-      </w:r>
-      <w:r>
-        <w:t>Price: ¥ 33.0, Previous Price: ¥ 168.0.</w:t>
-      </w:r>
-    </w:p>
-    <w:p>
-      <w:r>
-        <w:drawing>
-          <wp:inline xmlns:a="http://schemas.openxmlformats.org/drawingml/2006/main" xmlns:pic="http://schemas.openxmlformats.org/drawingml/2006/picture">
-            <wp:extent cx="1545464" cy="579549"/>
-            <wp:docPr id="12" name="Picture 12"/>
-            <wp:cNvGraphicFramePr>
-              <a:graphicFrameLocks noChangeAspect="1"/>
-            </wp:cNvGraphicFramePr>
-            <a:graphic>
-              <a:graphicData uri="http://schemas.openxmlformats.org/drawingml/2006/picture">
-                <pic:pic>
-                  <pic:nvPicPr>
-                    <pic:cNvPr id="0" name="8.png"/>
-                    <pic:cNvPicPr/>
-                  </pic:nvPicPr>
-                  <pic:blipFill>
-                    <a:blip r:embed="rId32"/>
-                    <a:stretch>
-                      <a:fillRect/>
-                    </a:stretch>
-                  </pic:blipFill>
-                  <pic:spPr>
-                    <a:xfrm>
-                      <a:off x="0" y="0"/>
-                      <a:ext cx="1545464" cy="579549"/>
-                    </a:xfrm>
-                    <a:prstGeom prst="rect"/>
-                  </pic:spPr>
-                </pic:pic>
-              </a:graphicData>
-            </a:graphic>
-          </wp:inline>
-        </w:drawing>
-      </w:r>
-    </w:p>
-    <w:p>
-      <w:r>
-        <w:rPr>
-          <w:b/>
-        </w:rPr>
-        <w:t>Game: NARUTO SHIPPUDEN: Ultimate Ninja STORM 4.</w:t>
-        <w:br/>
-      </w:r>
-      <w:r>
-        <w:t xml:space="preserve">Link: </w:t>
-      </w:r>
-      <w:r>
-        <w:rPr>
-          <w:color w:val="000000" w:themeColor="hyperlink"/>
-          <w:u w:val="single"/>
-        </w:rPr>
-        <w:hyperlink r:id="rId33">
-          <w:r>
-            <w:rPr/>
-            <w:t>https://store.steampowered.com/app/349040/NARUTO_SHIPPUDEN_Ultimate_Ninja_STORM_4/?snr=1_7_7_2300_150_1</w:t>
-          </w:r>
-        </w:hyperlink>
-      </w:r>
-      <w:r>
-        <w:br/>
-        <w:t xml:space="preserve">Discount: -77.0%, </w:t>
-      </w:r>
-      <w:r>
-        <w:t>Price: ¥ 38.0, Previous Price: ¥ 168.0.</w:t>
-      </w:r>
-    </w:p>
-    <w:p>
-      <w:r>
-        <w:drawing>
-          <wp:inline xmlns:a="http://schemas.openxmlformats.org/drawingml/2006/main" xmlns:pic="http://schemas.openxmlformats.org/drawingml/2006/picture">
-            <wp:extent cx="1545464" cy="579549"/>
-            <wp:docPr id="13" name="Picture 13"/>
-            <wp:cNvGraphicFramePr>
-              <a:graphicFrameLocks noChangeAspect="1"/>
-            </wp:cNvGraphicFramePr>
-            <a:graphic>
-              <a:graphicData uri="http://schemas.openxmlformats.org/drawingml/2006/picture">
-                <pic:pic>
-                  <pic:nvPicPr>
-                    <pic:cNvPr id="0" name="3.png"/>
-                    <pic:cNvPicPr/>
-                  </pic:nvPicPr>
-                  <pic:blipFill>
-                    <a:blip r:embed="rId34"/>
-                    <a:stretch>
-                      <a:fillRect/>
-                    </a:stretch>
-                  </pic:blipFill>
-                  <pic:spPr>
-                    <a:xfrm>
-                      <a:off x="0" y="0"/>
-                      <a:ext cx="1545464" cy="579549"/>
-                    </a:xfrm>
-                    <a:prstGeom prst="rect"/>
-                  </pic:spPr>
-                </pic:pic>
-              </a:graphicData>
-            </a:graphic>
-          </wp:inline>
-        </w:drawing>
-      </w:r>
-    </w:p>
-    <w:p>
-      <w:r>
-        <w:rPr>
-          <w:b/>
-        </w:rPr>
-        <w:t>Game: DRAGON BALL FighterZ.</w:t>
-        <w:br/>
-      </w:r>
-      <w:r>
-        <w:t xml:space="preserve">Link: </w:t>
-      </w:r>
-      <w:r>
-        <w:rPr>
-          <w:color w:val="000000" w:themeColor="hyperlink"/>
-          <w:u w:val="single"/>
-        </w:rPr>
-        <w:hyperlink r:id="rId35">
-          <w:r>
-            <w:rPr/>
-            <w:t>https://store.steampowered.com/app/678950/DRAGON_BALL_FighterZ/?snr=1_7_7_2300_150_2</w:t>
-          </w:r>
-        </w:hyperlink>
-      </w:r>
-      <w:r>
-        <w:br/>
-        <w:t xml:space="preserve">Discount: -85.0%, </w:t>
-      </w:r>
-      <w:r>
-        <w:t>Price: ¥ 40.0, Previous Price: ¥ 268.0.</w:t>
-      </w:r>
-    </w:p>
-    <w:p>
-      <w:r>
-        <w:drawing>
-          <wp:inline xmlns:a="http://schemas.openxmlformats.org/drawingml/2006/main" xmlns:pic="http://schemas.openxmlformats.org/drawingml/2006/picture">
-            <wp:extent cx="1545464" cy="579549"/>
-            <wp:docPr id="14" name="Picture 14"/>
-            <wp:cNvGraphicFramePr>
-              <a:graphicFrameLocks noChangeAspect="1"/>
-            </wp:cNvGraphicFramePr>
-            <a:graphic>
-              <a:graphicData uri="http://schemas.openxmlformats.org/drawingml/2006/picture">
-                <pic:pic>
-                  <pic:nvPicPr>
-                    <pic:cNvPr id="0" name="26.png"/>
-                    <pic:cNvPicPr/>
-                  </pic:nvPicPr>
-                  <pic:blipFill>
-                    <a:blip r:embed="rId36"/>
-                    <a:stretch>
-                      <a:fillRect/>
-                    </a:stretch>
-                  </pic:blipFill>
-                  <pic:spPr>
-                    <a:xfrm>
-                      <a:off x="0" y="0"/>
-                      <a:ext cx="1545464" cy="579549"/>
-                    </a:xfrm>
-                    <a:prstGeom prst="rect"/>
-                  </pic:spPr>
-                </pic:pic>
-              </a:graphicData>
-            </a:graphic>
-          </wp:inline>
-        </w:drawing>
-      </w:r>
-    </w:p>
-    <w:p>
-      <w:r>
-        <w:rPr>
-          <w:b/>
-        </w:rPr>
-        <w:t>Game: DRAGON BALL XENOVERSE 2.</w:t>
-        <w:br/>
-      </w:r>
-      <w:r>
-        <w:t xml:space="preserve">Link: </w:t>
-      </w:r>
-      <w:r>
-        <w:rPr>
-          <w:color w:val="000000" w:themeColor="hyperlink"/>
-          <w:u w:val="single"/>
-        </w:rPr>
-        <w:hyperlink r:id="rId37">
-          <w:r>
-            <w:rPr/>
-            <w:t>https://store.steampowered.com/app/454650/DRAGON_BALL_XENOVERSE_2/?snr=1_7_7_2300_150_2</w:t>
-          </w:r>
-        </w:hyperlink>
-      </w:r>
-      <w:r>
-        <w:br/>
-        <w:t xml:space="preserve">Discount: -85.0%, </w:t>
-      </w:r>
-      <w:r>
-        <w:t>Price: ¥ 40.0, Previous Price: ¥ 268.0.</w:t>
-      </w:r>
-    </w:p>
-    <w:p>
-      <w:r>
-        <w:drawing>
-          <wp:inline xmlns:a="http://schemas.openxmlformats.org/drawingml/2006/main" xmlns:pic="http://schemas.openxmlformats.org/drawingml/2006/picture">
-            <wp:extent cx="1545464" cy="579549"/>
-            <wp:docPr id="15" name="Picture 15"/>
-            <wp:cNvGraphicFramePr>
-              <a:graphicFrameLocks noChangeAspect="1"/>
-            </wp:cNvGraphicFramePr>
-            <a:graphic>
-              <a:graphicData uri="http://schemas.openxmlformats.org/drawingml/2006/picture">
-                <pic:pic>
-                  <pic:nvPicPr>
-                    <pic:cNvPr id="0" name="36.png"/>
-                    <pic:cNvPicPr/>
-                  </pic:nvPicPr>
-                  <pic:blipFill>
-                    <a:blip r:embed="rId38"/>
-                    <a:stretch>
-                      <a:fillRect/>
-                    </a:stretch>
-                  </pic:blipFill>
-                  <pic:spPr>
-                    <a:xfrm>
-                      <a:off x="0" y="0"/>
-                      <a:ext cx="1545464" cy="579549"/>
-                    </a:xfrm>
-                    <a:prstGeom prst="rect"/>
-                  </pic:spPr>
-                </pic:pic>
-              </a:graphicData>
-            </a:graphic>
-          </wp:inline>
-        </w:drawing>
-      </w:r>
-    </w:p>
-    <w:p>
-      <w:r>
-        <w:rPr>
-          <w:b/>
-        </w:rPr>
-        <w:t>Game: Tales of Berseria™.</w:t>
+        <w:t>Game: CODE VEIN.</w:t>
         <w:br/>
       </w:r>
       <w:r>
@@ -1034,16 +1034,16 @@
         <w:hyperlink r:id="rId39">
           <w:r>
             <w:rPr/>
-            <w:t>https://store.steampowered.com/app/429660/Tales_of_Berseria/?snr=1_7_7_2300_150_2</w:t>
+            <w:t>https://store.steampowered.com/app/678960/CODE_VEIN/?snr=1_7_7_2300_150_1</w:t>
           </w:r>
         </w:hyperlink>
       </w:r>
       <w:r>
         <w:br/>
-        <w:t xml:space="preserve">Discount: -85.0%, </w:t>
+        <w:t xml:space="preserve">Discount: -67.0%, </w:t>
       </w:r>
       <w:r>
-        <w:t>Price: ¥ 40.0, Previous Price: ¥ 268.0.</w:t>
+        <w:t>Price: ¥ 88.0, Previous Price: ¥ 268.0.</w:t>
       </w:r>
     </w:p>
     <w:p>
@@ -1059,7 +1059,7 @@
               <a:graphicData uri="http://schemas.openxmlformats.org/drawingml/2006/picture">
                 <pic:pic>
                   <pic:nvPicPr>
-                    <pic:cNvPr id="0" name="48.png"/>
+                    <pic:cNvPr id="0" name="9.png"/>
                     <pic:cNvPicPr/>
                   </pic:nvPicPr>
                   <pic:blipFill>
@@ -1087,7 +1087,7 @@
         <w:rPr>
           <w:b/>
         </w:rPr>
-        <w:t>Game: DJMAX RESPECT V.</w:t>
+        <w:t>Game: GRIS.</w:t>
         <w:br/>
       </w:r>
       <w:r>
@@ -1101,23 +1101,23 @@
         <w:hyperlink r:id="rId41">
           <w:r>
             <w:rPr/>
-            <w:t>https://store.steampowered.com/app/960170/DJMAX_RESPECT_V/?snr=1_7_7_2300_150_2</w:t>
+            <w:t>https://store.steampowered.com/app/683320/GRIS/?snr=1_7_7_2300_150_1</w:t>
           </w:r>
         </w:hyperlink>
       </w:r>
       <w:r>
         <w:br/>
-        <w:t xml:space="preserve">Discount: -65.0%, </w:t>
+        <w:t xml:space="preserve">Discount: -61.0%, </w:t>
       </w:r>
       <w:r>
-        <w:t>Price: ¥ 48.0, Previous Price: ¥ 138.0.</w:t>
+        <w:t>Price: ¥ 22.0, Previous Price: ¥ 57.0.</w:t>
       </w:r>
     </w:p>
     <w:p>
       <w:r>
         <w:drawing>
           <wp:inline xmlns:a="http://schemas.openxmlformats.org/drawingml/2006/main" xmlns:pic="http://schemas.openxmlformats.org/drawingml/2006/picture">
-            <wp:extent cx="1524000" cy="571500"/>
+            <wp:extent cx="1545464" cy="579549"/>
             <wp:docPr id="17" name="Picture 17"/>
             <wp:cNvGraphicFramePr>
               <a:graphicFrameLocks noChangeAspect="1"/>
@@ -1126,7 +1126,7 @@
               <a:graphicData uri="http://schemas.openxmlformats.org/drawingml/2006/picture">
                 <pic:pic>
                   <pic:nvPicPr>
-                    <pic:cNvPr id="0" name="25.png"/>
+                    <pic:cNvPr id="0" name="22.png"/>
                     <pic:cNvPicPr/>
                   </pic:nvPicPr>
                   <pic:blipFill>
@@ -1138,7 +1138,7 @@
                   <pic:spPr>
                     <a:xfrm>
                       <a:off x="0" y="0"/>
-                      <a:ext cx="1524000" cy="571500"/>
+                      <a:ext cx="1545464" cy="579549"/>
                     </a:xfrm>
                     <a:prstGeom prst="rect"/>
                   </pic:spPr>
@@ -1154,7 +1154,7 @@
         <w:rPr>
           <w:b/>
         </w:rPr>
-        <w:t>Game: Dead by Daylight / Left 4 Dead 2 Bundle.</w:t>
+        <w:t>Game: DRAGON BALL Z: KAKAROT.</w:t>
         <w:br/>
       </w:r>
       <w:r>
@@ -1168,16 +1168,16 @@
         <w:hyperlink r:id="rId43">
           <w:r>
             <w:rPr/>
-            <w:t>https://store.steampowered.com/bundle/20944/Dead_by_Daylight__Left_4_Dead_2_Bundle/?snr=1_7_7_2300_150_2</w:t>
+            <w:t>https://store.steampowered.com/app/851850/DRAGON_BALL_Z_KAKAROT/?snr=1_7_7_2300_150_1</w:t>
           </w:r>
         </w:hyperlink>
       </w:r>
       <w:r>
         <w:br/>
-        <w:t xml:space="preserve">Discount: -57.0%, </w:t>
+        <w:t xml:space="preserve">Discount: -60.0%, </w:t>
       </w:r>
       <w:r>
-        <w:t>Price: ¥ 51.0, Previous Price: ¥ 119.0.</w:t>
+        <w:t>Price: ¥ 119.0, Previous Price: ¥ 298.0.</w:t>
       </w:r>
     </w:p>
     <w:p>
@@ -1193,7 +1193,7 @@
               <a:graphicData uri="http://schemas.openxmlformats.org/drawingml/2006/picture">
                 <pic:pic>
                   <pic:nvPicPr>
-                    <pic:cNvPr id="0" name="29.png"/>
+                    <pic:cNvPr id="0" name="17.png"/>
                     <pic:cNvPicPr/>
                   </pic:nvPicPr>
                   <pic:blipFill>
@@ -1221,7 +1221,7 @@
         <w:rPr>
           <w:b/>
         </w:rPr>
-        <w:t>Game: Dead by Daylight.</w:t>
+        <w:t>Game: ONE PIECE: PIRATE WARRIORS 4.</w:t>
         <w:br/>
       </w:r>
       <w:r>
@@ -1235,16 +1235,16 @@
         <w:hyperlink r:id="rId45">
           <w:r>
             <w:rPr/>
-            <w:t>https://store.steampowered.com/app/381210/Dead_by_Daylight/?snr=1_7_7_2300_150_1</w:t>
+            <w:t>https://store.steampowered.com/app/1089090/ONE_PIECE_PIRATE_WARRIORS_4/?snr=1_7_7_2300_150_1</w:t>
           </w:r>
         </w:hyperlink>
       </w:r>
       <w:r>
         <w:br/>
-        <w:t xml:space="preserve">Discount: -35.0%, </w:t>
+        <w:t xml:space="preserve">Discount: -60.0%, </w:t>
       </w:r>
       <w:r>
-        <w:t>Price: ¥ 53.0, Previous Price: ¥ 82.0.</w:t>
+        <w:t>Price: ¥ 119.0, Previous Price: ¥ 298.0.</w:t>
       </w:r>
     </w:p>
     <w:p>
@@ -1260,7 +1260,7 @@
               <a:graphicData uri="http://schemas.openxmlformats.org/drawingml/2006/picture">
                 <pic:pic>
                   <pic:nvPicPr>
-                    <pic:cNvPr id="0" name="5.png"/>
+                    <pic:cNvPr id="0" name="10.png"/>
                     <pic:cNvPicPr/>
                   </pic:nvPicPr>
                   <pic:blipFill>
@@ -1288,7 +1288,7 @@
         <w:rPr>
           <w:b/>
         </w:rPr>
-        <w:t>Game: GOD EATER 3.</w:t>
+        <w:t>Game: Don't Starve Together.</w:t>
         <w:br/>
       </w:r>
       <w:r>
@@ -1302,16 +1302,16 @@
         <w:hyperlink r:id="rId47">
           <w:r>
             <w:rPr/>
-            <w:t>https://store.steampowered.com/app/899440/GOD_EATER_3/?snr=1_7_7_2300_150_2</w:t>
+            <w:t>https://store.steampowered.com/app/322330/Dont_Starve_Together/?snr=1_7_7_2300_150_1</w:t>
           </w:r>
         </w:hyperlink>
       </w:r>
       <w:r>
         <w:br/>
-        <w:t xml:space="preserve">Discount: -80.0%, </w:t>
+        <w:t xml:space="preserve">Discount: -50.0%, </w:t>
       </w:r>
       <w:r>
-        <w:t>Price: ¥ 53.0, Previous Price: ¥ 268.0.</w:t>
+        <w:t>Price: ¥ 12.0, Previous Price: ¥ 24.0.</w:t>
       </w:r>
     </w:p>
     <w:p>
@@ -1327,7 +1327,7 @@
               <a:graphicData uri="http://schemas.openxmlformats.org/drawingml/2006/picture">
                 <pic:pic>
                   <pic:nvPicPr>
-                    <pic:cNvPr id="0" name="39.png"/>
+                    <pic:cNvPr id="0" name="3.png"/>
                     <pic:cNvPicPr/>
                   </pic:nvPicPr>
                   <pic:blipFill>
@@ -1355,7 +1355,7 @@
         <w:rPr>
           <w:b/>
         </w:rPr>
-        <w:t>Game: GreedFall.</w:t>
+        <w:t>Game: Serious Sam 4.</w:t>
         <w:br/>
       </w:r>
       <w:r>
@@ -1369,16 +1369,16 @@
         <w:hyperlink r:id="rId49">
           <w:r>
             <w:rPr/>
-            <w:t>https://store.steampowered.com/app/606880/GreedFall/?snr=1_7_7_2300_150_2</w:t>
+            <w:t>https://store.steampowered.com/app/257420/Serious_Sam_4/?snr=1_7_7_2300_150_1</w:t>
           </w:r>
         </w:hyperlink>
       </w:r>
       <w:r>
         <w:br/>
-        <w:t xml:space="preserve">Discount: -66.0%, </w:t>
+        <w:t xml:space="preserve">Discount: -41.0%, </w:t>
       </w:r>
       <w:r>
-        <w:t>Price: ¥ 53.0, Previous Price: ¥ 158.0.</w:t>
+        <w:t>Price: ¥ 69.0, Previous Price: ¥ 116.0.</w:t>
       </w:r>
     </w:p>
     <w:p>
@@ -1394,7 +1394,7 @@
               <a:graphicData uri="http://schemas.openxmlformats.org/drawingml/2006/picture">
                 <pic:pic>
                   <pic:nvPicPr>
-                    <pic:cNvPr id="0" name="27.png"/>
+                    <pic:cNvPr id="0" name="23.png"/>
                     <pic:cNvPicPr/>
                   </pic:nvPicPr>
                   <pic:blipFill>
@@ -1422,7 +1422,7 @@
         <w:rPr>
           <w:b/>
         </w:rPr>
-        <w:t>Game: NARUTO STORM 4 : Road to Boruto Expansion.</w:t>
+        <w:t>Game: Katana ZERO.</w:t>
         <w:br/>
       </w:r>
       <w:r>
@@ -1436,23 +1436,23 @@
         <w:hyperlink r:id="rId51">
           <w:r>
             <w:rPr/>
-            <w:t>https://store.steampowered.com/app/495160/NARUTO_STORM_4__Road_to_Boruto_Expansion/?snr=1_7_7_2300_150_2</w:t>
+            <w:t>https://store.steampowered.com/app/460950/Katana_ZERO/?snr=1_7_7_2300_150_1</w:t>
           </w:r>
         </w:hyperlink>
       </w:r>
       <w:r>
         <w:br/>
-        <w:t xml:space="preserve">Discount: -50.0%, </w:t>
+        <w:t xml:space="preserve">Discount: -40.0%, </w:t>
       </w:r>
       <w:r>
-        <w:t>Price: ¥ 54.0, Previous Price: ¥ 108.0.</w:t>
+        <w:t>Price: ¥ 30.0, Previous Price: ¥ 50.0.</w:t>
       </w:r>
     </w:p>
     <w:p>
       <w:r>
         <w:drawing>
           <wp:inline xmlns:a="http://schemas.openxmlformats.org/drawingml/2006/main" xmlns:pic="http://schemas.openxmlformats.org/drawingml/2006/picture">
-            <wp:extent cx="1524000" cy="571500"/>
+            <wp:extent cx="1545464" cy="579549"/>
             <wp:docPr id="22" name="Picture 22"/>
             <wp:cNvGraphicFramePr>
               <a:graphicFrameLocks noChangeAspect="1"/>
@@ -1461,7 +1461,7 @@
               <a:graphicData uri="http://schemas.openxmlformats.org/drawingml/2006/picture">
                 <pic:pic>
                   <pic:nvPicPr>
-                    <pic:cNvPr id="0" name="47.png"/>
+                    <pic:cNvPr id="0" name="21.png"/>
                     <pic:cNvPicPr/>
                   </pic:nvPicPr>
                   <pic:blipFill>
@@ -1473,7 +1473,7 @@
                   <pic:spPr>
                     <a:xfrm>
                       <a:off x="0" y="0"/>
-                      <a:ext cx="1524000" cy="571500"/>
+                      <a:ext cx="1545464" cy="579549"/>
                     </a:xfrm>
                     <a:prstGeom prst="rect"/>
                   </pic:spPr>
@@ -1489,7 +1489,7 @@
         <w:rPr>
           <w:b/>
         </w:rPr>
-        <w:t>Game: JUMP FORCE.</w:t>
+        <w:t>Game: Dead by Daylight.</w:t>
         <w:br/>
       </w:r>
       <w:r>
@@ -1503,16 +1503,16 @@
         <w:hyperlink r:id="rId53">
           <w:r>
             <w:rPr/>
-            <w:t>https://store.steampowered.com/app/816020/JUMP_FORCE/?snr=1_7_7_2300_150_1</w:t>
+            <w:t>https://store.steampowered.com/app/381210/Dead_by_Daylight/?snr=1_7_7_2300_150_1</w:t>
           </w:r>
         </w:hyperlink>
       </w:r>
       <w:r>
         <w:br/>
-        <w:t xml:space="preserve">Discount: -80.0%, </w:t>
+        <w:t xml:space="preserve">Discount: -35.0%, </w:t>
       </w:r>
       <w:r>
-        <w:t>Price: ¥ 59.0, Previous Price: ¥ 298.0.</w:t>
+        <w:t>Price: ¥ 53.0, Previous Price: ¥ 82.0.</w:t>
       </w:r>
     </w:p>
     <w:p>
@@ -1528,7 +1528,7 @@
               <a:graphicData uri="http://schemas.openxmlformats.org/drawingml/2006/picture">
                 <pic:pic>
                   <pic:nvPicPr>
-                    <pic:cNvPr id="0" name="19.png"/>
+                    <pic:cNvPr id="0" name="4.png"/>
                     <pic:cNvPicPr/>
                   </pic:nvPicPr>
                   <pic:blipFill>
@@ -1556,7 +1556,7 @@
         <w:rPr>
           <w:b/>
         </w:rPr>
-        <w:t>Game: DYNASTY WARRIORS 8: Xtreme Legends Complete Edition.</w:t>
+        <w:t>Game: Loop Hero.</w:t>
         <w:br/>
       </w:r>
       <w:r>
@@ -1570,16 +1570,16 @@
         <w:hyperlink r:id="rId55">
           <w:r>
             <w:rPr/>
-            <w:t>https://store.steampowered.com/app/278080/DYNASTY_WARRIORS_8_Xtreme_Legends_Complete_Edition/?snr=1_7_7_2300_150_2</w:t>
+            <w:t>https://store.steampowered.com/app/1282730/Loop_Hero/?snr=1_7_7_2300_150_1</w:t>
           </w:r>
         </w:hyperlink>
       </w:r>
       <w:r>
         <w:br/>
-        <w:t xml:space="preserve">Discount: -60.0%, </w:t>
+        <w:t xml:space="preserve">Discount: -20.0%, </w:t>
       </w:r>
       <w:r>
-        <w:t>Price: ¥ 63.0, Previous Price: ¥ 159.0.</w:t>
+        <w:t>Price: ¥ 56.0, Previous Price: ¥ 70.0.</w:t>
       </w:r>
     </w:p>
     <w:p>
@@ -1595,78 +1595,11 @@
               <a:graphicData uri="http://schemas.openxmlformats.org/drawingml/2006/picture">
                 <pic:pic>
                   <pic:nvPicPr>
-                    <pic:cNvPr id="0" name="31.png"/>
+                    <pic:cNvPr id="0" name="20.png"/>
                     <pic:cNvPicPr/>
                   </pic:nvPicPr>
                   <pic:blipFill>
                     <a:blip r:embed="rId56"/>
-                    <a:stretch>
-                      <a:fillRect/>
-                    </a:stretch>
-                  </pic:blipFill>
-                  <pic:spPr>
-                    <a:xfrm>
-                      <a:off x="0" y="0"/>
-                      <a:ext cx="1524000" cy="571500"/>
-                    </a:xfrm>
-                    <a:prstGeom prst="rect"/>
-                  </pic:spPr>
-                </pic:pic>
-              </a:graphicData>
-            </a:graphic>
-          </wp:inline>
-        </w:drawing>
-      </w:r>
-    </w:p>
-    <w:p>
-      <w:r>
-        <w:rPr>
-          <w:b/>
-        </w:rPr>
-        <w:t>Game: ACE COMBAT™ 7: SKIES UNKNOWN.</w:t>
-        <w:br/>
-      </w:r>
-      <w:r>
-        <w:t xml:space="preserve">Link: </w:t>
-      </w:r>
-      <w:r>
-        <w:rPr>
-          <w:color w:val="000000" w:themeColor="hyperlink"/>
-          <w:u w:val="single"/>
-        </w:rPr>
-        <w:hyperlink r:id="rId57">
-          <w:r>
-            <w:rPr/>
-            <w:t>https://store.steampowered.com/app/502500/ACE_COMBAT_7_SKIES_UNKNOWN/?snr=1_7_7_2300_150_1</w:t>
-          </w:r>
-        </w:hyperlink>
-      </w:r>
-      <w:r>
-        <w:br/>
-        <w:t xml:space="preserve">Discount: -75.0%, </w:t>
-      </w:r>
-      <w:r>
-        <w:t>Price: ¥ 67.0, Previous Price: ¥ 268.0.</w:t>
-      </w:r>
-    </w:p>
-    <w:p>
-      <w:r>
-        <w:drawing>
-          <wp:inline xmlns:a="http://schemas.openxmlformats.org/drawingml/2006/main" xmlns:pic="http://schemas.openxmlformats.org/drawingml/2006/picture">
-            <wp:extent cx="1524000" cy="571500"/>
-            <wp:docPr id="25" name="Picture 25"/>
-            <wp:cNvGraphicFramePr>
-              <a:graphicFrameLocks noChangeAspect="1"/>
-            </wp:cNvGraphicFramePr>
-            <a:graphic>
-              <a:graphicData uri="http://schemas.openxmlformats.org/drawingml/2006/picture">
-                <pic:pic>
-                  <pic:nvPicPr>
-                    <pic:cNvPr id="0" name="14.png"/>
-                    <pic:cNvPicPr/>
-                  </pic:nvPicPr>
-                  <pic:blipFill>
-                    <a:blip r:embed="rId58"/>
                     <a:stretch>
                       <a:fillRect/>
                     </a:stretch>
@@ -1701,7 +1634,7 @@
           <w:color w:val="000000" w:themeColor="hyperlink"/>
           <w:u w:val="single"/>
         </w:rPr>
-        <w:hyperlink r:id="rId59">
+        <w:hyperlink r:id="rId57">
           <w:r>
             <w:rPr/>
             <w:t>https://store.steampowered.com/app/1227700/Arma_3_Creator_DLC_SOG_Prairie_Fire/?snr=1_7_7_2300_150_1</w:t>
@@ -1721,7 +1654,7 @@
         <w:drawing>
           <wp:inline xmlns:a="http://schemas.openxmlformats.org/drawingml/2006/main" xmlns:pic="http://schemas.openxmlformats.org/drawingml/2006/picture">
             <wp:extent cx="1524000" cy="571500"/>
-            <wp:docPr id="26" name="Picture 26"/>
+            <wp:docPr id="25" name="Picture 25"/>
             <wp:cNvGraphicFramePr>
               <a:graphicFrameLocks noChangeAspect="1"/>
             </wp:cNvGraphicFramePr>
@@ -1729,1619 +1662,11 @@
               <a:graphicData uri="http://schemas.openxmlformats.org/drawingml/2006/picture">
                 <pic:pic>
                   <pic:nvPicPr>
-                    <pic:cNvPr id="0" name="20.png"/>
+                    <pic:cNvPr id="0" name="11.png"/>
                     <pic:cNvPicPr/>
                   </pic:nvPicPr>
                   <pic:blipFill>
-                    <a:blip r:embed="rId60"/>
-                    <a:stretch>
-                      <a:fillRect/>
-                    </a:stretch>
-                  </pic:blipFill>
-                  <pic:spPr>
-                    <a:xfrm>
-                      <a:off x="0" y="0"/>
-                      <a:ext cx="1524000" cy="571500"/>
-                    </a:xfrm>
-                    <a:prstGeom prst="rect"/>
-                  </pic:spPr>
-                </pic:pic>
-              </a:graphicData>
-            </a:graphic>
-          </wp:inline>
-        </w:drawing>
-      </w:r>
-    </w:p>
-    <w:p>
-      <w:r>
-        <w:rPr>
-          <w:b/>
-        </w:rPr>
-        <w:t>Game: Danganronpa V3: Killing Harmony.</w:t>
-        <w:br/>
-      </w:r>
-      <w:r>
-        <w:t xml:space="preserve">Link: </w:t>
-      </w:r>
-      <w:r>
-        <w:rPr>
-          <w:color w:val="000000" w:themeColor="hyperlink"/>
-          <w:u w:val="single"/>
-        </w:rPr>
-        <w:hyperlink r:id="rId61">
-          <w:r>
-            <w:rPr/>
-            <w:t>https://store.steampowered.com/app/567640/Danganronpa_V3_Killing_Harmony/?snr=1_7_7_2300_150_2</w:t>
-          </w:r>
-        </w:hyperlink>
-      </w:r>
-      <w:r>
-        <w:br/>
-        <w:t xml:space="preserve">Discount: -60.0%, </w:t>
-      </w:r>
-      <w:r>
-        <w:t>Price: ¥ 80.0, Previous Price: ¥ 200.0.</w:t>
-      </w:r>
-    </w:p>
-    <w:p>
-      <w:r>
-        <w:drawing>
-          <wp:inline xmlns:a="http://schemas.openxmlformats.org/drawingml/2006/main" xmlns:pic="http://schemas.openxmlformats.org/drawingml/2006/picture">
-            <wp:extent cx="1524000" cy="571500"/>
-            <wp:docPr id="27" name="Picture 27"/>
-            <wp:cNvGraphicFramePr>
-              <a:graphicFrameLocks noChangeAspect="1"/>
-            </wp:cNvGraphicFramePr>
-            <a:graphic>
-              <a:graphicData uri="http://schemas.openxmlformats.org/drawingml/2006/picture">
-                <pic:pic>
-                  <pic:nvPicPr>
-                    <pic:cNvPr id="0" name="44.png"/>
-                    <pic:cNvPicPr/>
-                  </pic:nvPicPr>
-                  <pic:blipFill>
-                    <a:blip r:embed="rId62"/>
-                    <a:stretch>
-                      <a:fillRect/>
-                    </a:stretch>
-                  </pic:blipFill>
-                  <pic:spPr>
-                    <a:xfrm>
-                      <a:off x="0" y="0"/>
-                      <a:ext cx="1524000" cy="571500"/>
-                    </a:xfrm>
-                    <a:prstGeom prst="rect"/>
-                  </pic:spPr>
-                </pic:pic>
-              </a:graphicData>
-            </a:graphic>
-          </wp:inline>
-        </w:drawing>
-      </w:r>
-    </w:p>
-    <w:p>
-      <w:r>
-        <w:rPr>
-          <w:b/>
-        </w:rPr>
-        <w:t>Game: NEKOPARA.</w:t>
-        <w:br/>
-      </w:r>
-      <w:r>
-        <w:t xml:space="preserve">Link: </w:t>
-      </w:r>
-      <w:r>
-        <w:rPr>
-          <w:color w:val="000000" w:themeColor="hyperlink"/>
-          <w:u w:val="single"/>
-        </w:rPr>
-        <w:hyperlink r:id="rId63">
-          <w:r>
-            <w:rPr/>
-            <w:t>https://store.steampowered.com/bundle/676/NEKOPARA/?snr=1_7_7_2300_150_2</w:t>
-          </w:r>
-        </w:hyperlink>
-      </w:r>
-      <w:r>
-        <w:br/>
-        <w:t xml:space="preserve">Discount: -54.0%, </w:t>
-      </w:r>
-      <w:r>
-        <w:t>Price: ¥ 84.6, Previous Price: ¥ 182.0.</w:t>
-      </w:r>
-    </w:p>
-    <w:p>
-      <w:r>
-        <w:drawing>
-          <wp:inline xmlns:a="http://schemas.openxmlformats.org/drawingml/2006/main" xmlns:pic="http://schemas.openxmlformats.org/drawingml/2006/picture">
-            <wp:extent cx="1545464" cy="579549"/>
-            <wp:docPr id="28" name="Picture 28"/>
-            <wp:cNvGraphicFramePr>
-              <a:graphicFrameLocks noChangeAspect="1"/>
-            </wp:cNvGraphicFramePr>
-            <a:graphic>
-              <a:graphicData uri="http://schemas.openxmlformats.org/drawingml/2006/picture">
-                <pic:pic>
-                  <pic:nvPicPr>
-                    <pic:cNvPr id="0" name="43.png"/>
-                    <pic:cNvPicPr/>
-                  </pic:nvPicPr>
-                  <pic:blipFill>
-                    <a:blip r:embed="rId64"/>
-                    <a:stretch>
-                      <a:fillRect/>
-                    </a:stretch>
-                  </pic:blipFill>
-                  <pic:spPr>
-                    <a:xfrm>
-                      <a:off x="0" y="0"/>
-                      <a:ext cx="1545464" cy="579549"/>
-                    </a:xfrm>
-                    <a:prstGeom prst="rect"/>
-                  </pic:spPr>
-                </pic:pic>
-              </a:graphicData>
-            </a:graphic>
-          </wp:inline>
-        </w:drawing>
-      </w:r>
-    </w:p>
-    <w:p>
-      <w:r>
-        <w:rPr>
-          <w:b/>
-        </w:rPr>
-        <w:t>Game: Persona 4 Golden.</w:t>
-        <w:br/>
-      </w:r>
-      <w:r>
-        <w:t xml:space="preserve">Link: </w:t>
-      </w:r>
-      <w:r>
-        <w:rPr>
-          <w:color w:val="000000" w:themeColor="hyperlink"/>
-          <w:u w:val="single"/>
-        </w:rPr>
-        <w:hyperlink r:id="rId65">
-          <w:r>
-            <w:rPr/>
-            <w:t>https://store.steampowered.com/app/1113000/Persona_4_Golden/?snr=1_7_7_2300_150_2</w:t>
-          </w:r>
-        </w:hyperlink>
-      </w:r>
-      <w:r>
-        <w:br/>
-        <w:t xml:space="preserve">Discount: -30.0%, </w:t>
-      </w:r>
-      <w:r>
-        <w:t>Price: ¥ 87.0, Previous Price: ¥ 125.0.</w:t>
-      </w:r>
-    </w:p>
-    <w:p>
-      <w:r>
-        <w:drawing>
-          <wp:inline xmlns:a="http://schemas.openxmlformats.org/drawingml/2006/main" xmlns:pic="http://schemas.openxmlformats.org/drawingml/2006/picture">
-            <wp:extent cx="1524000" cy="571500"/>
-            <wp:docPr id="29" name="Picture 29"/>
-            <wp:cNvGraphicFramePr>
-              <a:graphicFrameLocks noChangeAspect="1"/>
-            </wp:cNvGraphicFramePr>
-            <a:graphic>
-              <a:graphicData uri="http://schemas.openxmlformats.org/drawingml/2006/picture">
-                <pic:pic>
-                  <pic:nvPicPr>
-                    <pic:cNvPr id="0" name="38.png"/>
-                    <pic:cNvPicPr/>
-                  </pic:nvPicPr>
-                  <pic:blipFill>
-                    <a:blip r:embed="rId66"/>
-                    <a:stretch>
-                      <a:fillRect/>
-                    </a:stretch>
-                  </pic:blipFill>
-                  <pic:spPr>
-                    <a:xfrm>
-                      <a:off x="0" y="0"/>
-                      <a:ext cx="1524000" cy="571500"/>
-                    </a:xfrm>
-                    <a:prstGeom prst="rect"/>
-                  </pic:spPr>
-                </pic:pic>
-              </a:graphicData>
-            </a:graphic>
-          </wp:inline>
-        </w:drawing>
-      </w:r>
-    </w:p>
-    <w:p>
-      <w:r>
-        <w:rPr>
-          <w:b/>
-        </w:rPr>
-        <w:t>Game: CODE VEIN.</w:t>
-        <w:br/>
-      </w:r>
-      <w:r>
-        <w:t xml:space="preserve">Link: </w:t>
-      </w:r>
-      <w:r>
-        <w:rPr>
-          <w:color w:val="000000" w:themeColor="hyperlink"/>
-          <w:u w:val="single"/>
-        </w:rPr>
-        <w:hyperlink r:id="rId67">
-          <w:r>
-            <w:rPr/>
-            <w:t>https://store.steampowered.com/app/678960/CODE_VEIN/?snr=1_7_7_2300_150_1</w:t>
-          </w:r>
-        </w:hyperlink>
-      </w:r>
-      <w:r>
-        <w:br/>
-        <w:t xml:space="preserve">Discount: -67.0%, </w:t>
-      </w:r>
-      <w:r>
-        <w:t>Price: ¥ 88.0, Previous Price: ¥ 268.0.</w:t>
-      </w:r>
-    </w:p>
-    <w:p>
-      <w:r>
-        <w:drawing>
-          <wp:inline xmlns:a="http://schemas.openxmlformats.org/drawingml/2006/main" xmlns:pic="http://schemas.openxmlformats.org/drawingml/2006/picture">
-            <wp:extent cx="1524000" cy="571500"/>
-            <wp:docPr id="30" name="Picture 30"/>
-            <wp:cNvGraphicFramePr>
-              <a:graphicFrameLocks noChangeAspect="1"/>
-            </wp:cNvGraphicFramePr>
-            <a:graphic>
-              <a:graphicData uri="http://schemas.openxmlformats.org/drawingml/2006/picture">
-                <pic:pic>
-                  <pic:nvPicPr>
-                    <pic:cNvPr id="0" name="15.png"/>
-                    <pic:cNvPicPr/>
-                  </pic:nvPicPr>
-                  <pic:blipFill>
-                    <a:blip r:embed="rId68"/>
-                    <a:stretch>
-                      <a:fillRect/>
-                    </a:stretch>
-                  </pic:blipFill>
-                  <pic:spPr>
-                    <a:xfrm>
-                      <a:off x="0" y="0"/>
-                      <a:ext cx="1524000" cy="571500"/>
-                    </a:xfrm>
-                    <a:prstGeom prst="rect"/>
-                  </pic:spPr>
-                </pic:pic>
-              </a:graphicData>
-            </a:graphic>
-          </wp:inline>
-        </w:drawing>
-      </w:r>
-    </w:p>
-    <w:p>
-      <w:r>
-        <w:rPr>
-          <w:b/>
-        </w:rPr>
-        <w:t>Game: Yakuza Kiwami 2.</w:t>
-        <w:br/>
-      </w:r>
-      <w:r>
-        <w:t xml:space="preserve">Link: </w:t>
-      </w:r>
-      <w:r>
-        <w:rPr>
-          <w:color w:val="000000" w:themeColor="hyperlink"/>
-          <w:u w:val="single"/>
-        </w:rPr>
-        <w:hyperlink r:id="rId69">
-          <w:r>
-            <w:rPr/>
-            <w:t>https://store.steampowered.com/app/927380/Yakuza_Kiwami_2/?snr=1_7_7_2300_150_2</w:t>
-          </w:r>
-        </w:hyperlink>
-      </w:r>
-      <w:r>
-        <w:br/>
-        <w:t xml:space="preserve">Discount: -50.0%, </w:t>
-      </w:r>
-      <w:r>
-        <w:t>Price: ¥ 92.0, Previous Price: ¥ 185.0.</w:t>
-      </w:r>
-    </w:p>
-    <w:p>
-      <w:r>
-        <w:drawing>
-          <wp:inline xmlns:a="http://schemas.openxmlformats.org/drawingml/2006/main" xmlns:pic="http://schemas.openxmlformats.org/drawingml/2006/picture">
-            <wp:extent cx="1524000" cy="571500"/>
-            <wp:docPr id="31" name="Picture 31"/>
-            <wp:cNvGraphicFramePr>
-              <a:graphicFrameLocks noChangeAspect="1"/>
-            </wp:cNvGraphicFramePr>
-            <a:graphic>
-              <a:graphicData uri="http://schemas.openxmlformats.org/drawingml/2006/picture">
-                <pic:pic>
-                  <pic:nvPicPr>
-                    <pic:cNvPr id="0" name="45.png"/>
-                    <pic:cNvPicPr/>
-                  </pic:nvPicPr>
-                  <pic:blipFill>
-                    <a:blip r:embed="rId70"/>
-                    <a:stretch>
-                      <a:fillRect/>
-                    </a:stretch>
-                  </pic:blipFill>
-                  <pic:spPr>
-                    <a:xfrm>
-                      <a:off x="0" y="0"/>
-                      <a:ext cx="1524000" cy="571500"/>
-                    </a:xfrm>
-                    <a:prstGeom prst="rect"/>
-                  </pic:spPr>
-                </pic:pic>
-              </a:graphicData>
-            </a:graphic>
-          </wp:inline>
-        </w:drawing>
-      </w:r>
-    </w:p>
-    <w:p>
-      <w:r>
-        <w:rPr>
-          <w:b/>
-        </w:rPr>
-        <w:t>Game: STAR WARS Jedi: Fallen Order™.</w:t>
-        <w:br/>
-      </w:r>
-      <w:r>
-        <w:t xml:space="preserve">Link: </w:t>
-      </w:r>
-      <w:r>
-        <w:rPr>
-          <w:color w:val="000000" w:themeColor="hyperlink"/>
-          <w:u w:val="single"/>
-        </w:rPr>
-        <w:hyperlink r:id="rId71">
-          <w:r>
-            <w:rPr/>
-            <w:t>https://store.steampowered.com/app/1172380/STAR_WARS_Jedi_Fallen_Order/?snr=1_7_7_2300_150_2</w:t>
-          </w:r>
-        </w:hyperlink>
-      </w:r>
-      <w:r>
-        <w:br/>
-        <w:t xml:space="preserve">Discount: -50.0%, </w:t>
-      </w:r>
-      <w:r>
-        <w:t>Price: ¥ 99.0, Previous Price: ¥ 198.0.</w:t>
-      </w:r>
-    </w:p>
-    <w:p>
-      <w:r>
-        <w:drawing>
-          <wp:inline xmlns:a="http://schemas.openxmlformats.org/drawingml/2006/main" xmlns:pic="http://schemas.openxmlformats.org/drawingml/2006/picture">
-            <wp:extent cx="1524000" cy="571500"/>
-            <wp:docPr id="32" name="Picture 32"/>
-            <wp:cNvGraphicFramePr>
-              <a:graphicFrameLocks noChangeAspect="1"/>
-            </wp:cNvGraphicFramePr>
-            <a:graphic>
-              <a:graphicData uri="http://schemas.openxmlformats.org/drawingml/2006/picture">
-                <pic:pic>
-                  <pic:nvPicPr>
-                    <pic:cNvPr id="0" name="41.png"/>
-                    <pic:cNvPicPr/>
-                  </pic:nvPicPr>
-                  <pic:blipFill>
-                    <a:blip r:embed="rId72"/>
-                    <a:stretch>
-                      <a:fillRect/>
-                    </a:stretch>
-                  </pic:blipFill>
-                  <pic:spPr>
-                    <a:xfrm>
-                      <a:off x="0" y="0"/>
-                      <a:ext cx="1524000" cy="571500"/>
-                    </a:xfrm>
-                    <a:prstGeom prst="rect"/>
-                  </pic:spPr>
-                </pic:pic>
-              </a:graphicData>
-            </a:graphic>
-          </wp:inline>
-        </w:drawing>
-      </w:r>
-    </w:p>
-    <w:p>
-      <w:r>
-        <w:rPr>
-          <w:b/>
-        </w:rPr>
-        <w:t>Game: Danganronpa 1/2/V3.</w:t>
-        <w:br/>
-      </w:r>
-      <w:r>
-        <w:t xml:space="preserve">Link: </w:t>
-      </w:r>
-      <w:r>
-        <w:rPr>
-          <w:color w:val="000000" w:themeColor="hyperlink"/>
-          <w:u w:val="single"/>
-        </w:rPr>
-        <w:hyperlink r:id="rId73">
-          <w:r>
-            <w:rPr/>
-            <w:t>https://store.steampowered.com/bundle/13789/Danganronpa_12V3/?snr=1_7_7_2300_150_2</w:t>
-          </w:r>
-        </w:hyperlink>
-      </w:r>
-      <w:r>
-        <w:br/>
-        <w:t xml:space="preserve">Discount: -70.0%, </w:t>
-      </w:r>
-      <w:r>
-        <w:t>Price: ¥ 100.5, Previous Price: ¥ 336.0.</w:t>
-      </w:r>
-    </w:p>
-    <w:p>
-      <w:r>
-        <w:drawing>
-          <wp:inline xmlns:a="http://schemas.openxmlformats.org/drawingml/2006/main" xmlns:pic="http://schemas.openxmlformats.org/drawingml/2006/picture">
-            <wp:extent cx="1545464" cy="579549"/>
-            <wp:docPr id="33" name="Picture 33"/>
-            <wp:cNvGraphicFramePr>
-              <a:graphicFrameLocks noChangeAspect="1"/>
-            </wp:cNvGraphicFramePr>
-            <a:graphic>
-              <a:graphicData uri="http://schemas.openxmlformats.org/drawingml/2006/picture">
-                <pic:pic>
-                  <pic:nvPicPr>
-                    <pic:cNvPr id="0" name="34.png"/>
-                    <pic:cNvPicPr/>
-                  </pic:nvPicPr>
-                  <pic:blipFill>
-                    <a:blip r:embed="rId74"/>
-                    <a:stretch>
-                      <a:fillRect/>
-                    </a:stretch>
-                  </pic:blipFill>
-                  <pic:spPr>
-                    <a:xfrm>
-                      <a:off x="0" y="0"/>
-                      <a:ext cx="1545464" cy="579549"/>
-                    </a:xfrm>
-                    <a:prstGeom prst="rect"/>
-                  </pic:spPr>
-                </pic:pic>
-              </a:graphicData>
-            </a:graphic>
-          </wp:inline>
-        </w:drawing>
-      </w:r>
-    </w:p>
-    <w:p>
-      <w:r>
-        <w:rPr>
-          <w:b/>
-        </w:rPr>
-        <w:t>Game: Devil May Cry 5.</w:t>
-        <w:br/>
-      </w:r>
-      <w:r>
-        <w:t xml:space="preserve">Link: </w:t>
-      </w:r>
-      <w:r>
-        <w:rPr>
-          <w:color w:val="000000" w:themeColor="hyperlink"/>
-          <w:u w:val="single"/>
-        </w:rPr>
-        <w:hyperlink r:id="rId75">
-          <w:r>
-            <w:rPr/>
-            <w:t>https://store.steampowered.com/app/601150/Devil_May_Cry_5/?snr=1_7_7_2300_150_1</w:t>
-          </w:r>
-        </w:hyperlink>
-      </w:r>
-      <w:r>
-        <w:br/>
-        <w:t xml:space="preserve">Discount: -20.0%, </w:t>
-      </w:r>
-      <w:r>
-        <w:t>Price: ¥ 109.0, Previous Price: ¥ 137.0.</w:t>
-      </w:r>
-    </w:p>
-    <w:p>
-      <w:r>
-        <w:drawing>
-          <wp:inline xmlns:a="http://schemas.openxmlformats.org/drawingml/2006/main" xmlns:pic="http://schemas.openxmlformats.org/drawingml/2006/picture">
-            <wp:extent cx="1524000" cy="571500"/>
-            <wp:docPr id="34" name="Picture 34"/>
-            <wp:cNvGraphicFramePr>
-              <a:graphicFrameLocks noChangeAspect="1"/>
-            </wp:cNvGraphicFramePr>
-            <a:graphic>
-              <a:graphicData uri="http://schemas.openxmlformats.org/drawingml/2006/picture">
-                <pic:pic>
-                  <pic:nvPicPr>
-                    <pic:cNvPr id="0" name="24.png"/>
-                    <pic:cNvPicPr/>
-                  </pic:nvPicPr>
-                  <pic:blipFill>
-                    <a:blip r:embed="rId76"/>
-                    <a:stretch>
-                      <a:fillRect/>
-                    </a:stretch>
-                  </pic:blipFill>
-                  <pic:spPr>
-                    <a:xfrm>
-                      <a:off x="0" y="0"/>
-                      <a:ext cx="1524000" cy="571500"/>
-                    </a:xfrm>
-                    <a:prstGeom prst="rect"/>
-                  </pic:spPr>
-                </pic:pic>
-              </a:graphicData>
-            </a:graphic>
-          </wp:inline>
-        </w:drawing>
-      </w:r>
-    </w:p>
-    <w:p>
-      <w:r>
-        <w:rPr>
-          <w:b/>
-        </w:rPr>
-        <w:t>Game: FINAL FANTASY XV WINDOWS EDITION.</w:t>
-        <w:br/>
-      </w:r>
-      <w:r>
-        <w:t xml:space="preserve">Link: </w:t>
-      </w:r>
-      <w:r>
-        <w:rPr>
-          <w:color w:val="000000" w:themeColor="hyperlink"/>
-          <w:u w:val="single"/>
-        </w:rPr>
-        <w:hyperlink r:id="rId77">
-          <w:r>
-            <w:rPr/>
-            <w:t>https://store.steampowered.com/app/637650/FINAL_FANTASY_XV_WINDOWS_EDITION/?snr=1_7_7_2300_150_1</w:t>
-          </w:r>
-        </w:hyperlink>
-      </w:r>
-      <w:r>
-        <w:br/>
-        <w:t xml:space="preserve">Discount: -50.0%, </w:t>
-      </w:r>
-      <w:r>
-        <w:t>Price: ¥ 115.0, Previous Price: ¥ 230.0.</w:t>
-      </w:r>
-    </w:p>
-    <w:p>
-      <w:r>
-        <w:drawing>
-          <wp:inline xmlns:a="http://schemas.openxmlformats.org/drawingml/2006/main" xmlns:pic="http://schemas.openxmlformats.org/drawingml/2006/picture">
-            <wp:extent cx="1545464" cy="579549"/>
-            <wp:docPr id="35" name="Picture 35"/>
-            <wp:cNvGraphicFramePr>
-              <a:graphicFrameLocks noChangeAspect="1"/>
-            </wp:cNvGraphicFramePr>
-            <a:graphic>
-              <a:graphicData uri="http://schemas.openxmlformats.org/drawingml/2006/picture">
-                <pic:pic>
-                  <pic:nvPicPr>
-                    <pic:cNvPr id="0" name="23.png"/>
-                    <pic:cNvPicPr/>
-                  </pic:nvPicPr>
-                  <pic:blipFill>
-                    <a:blip r:embed="rId78"/>
-                    <a:stretch>
-                      <a:fillRect/>
-                    </a:stretch>
-                  </pic:blipFill>
-                  <pic:spPr>
-                    <a:xfrm>
-                      <a:off x="0" y="0"/>
-                      <a:ext cx="1545464" cy="579549"/>
-                    </a:xfrm>
-                    <a:prstGeom prst="rect"/>
-                  </pic:spPr>
-                </pic:pic>
-              </a:graphicData>
-            </a:graphic>
-          </wp:inline>
-        </w:drawing>
-      </w:r>
-    </w:p>
-    <w:p>
-      <w:r>
-        <w:rPr>
-          <w:b/>
-        </w:rPr>
-        <w:t>Game: DEATH STRANDING.</w:t>
-        <w:br/>
-      </w:r>
-      <w:r>
-        <w:t xml:space="preserve">Link: </w:t>
-      </w:r>
-      <w:r>
-        <w:rPr>
-          <w:color w:val="000000" w:themeColor="hyperlink"/>
-          <w:u w:val="single"/>
-        </w:rPr>
-        <w:hyperlink r:id="rId79">
-          <w:r>
-            <w:rPr/>
-            <w:t>https://store.steampowered.com/app/1190460/DEATH_STRANDING/?snr=1_7_7_2300_150_1</w:t>
-          </w:r>
-        </w:hyperlink>
-      </w:r>
-      <w:r>
-        <w:br/>
-        <w:t xml:space="preserve">Discount: -60.0%, </w:t>
-      </w:r>
-      <w:r>
-        <w:t>Price: ¥ 119.0, Previous Price: ¥ 298.0.</w:t>
-      </w:r>
-    </w:p>
-    <w:p>
-      <w:r>
-        <w:drawing>
-          <wp:inline xmlns:a="http://schemas.openxmlformats.org/drawingml/2006/main" xmlns:pic="http://schemas.openxmlformats.org/drawingml/2006/picture">
-            <wp:extent cx="1524000" cy="571500"/>
-            <wp:docPr id="36" name="Picture 36"/>
-            <wp:cNvGraphicFramePr>
-              <a:graphicFrameLocks noChangeAspect="1"/>
-            </wp:cNvGraphicFramePr>
-            <a:graphic>
-              <a:graphicData uri="http://schemas.openxmlformats.org/drawingml/2006/picture">
-                <pic:pic>
-                  <pic:nvPicPr>
-                    <pic:cNvPr id="0" name="7.png"/>
-                    <pic:cNvPicPr/>
-                  </pic:nvPicPr>
-                  <pic:blipFill>
-                    <a:blip r:embed="rId80"/>
-                    <a:stretch>
-                      <a:fillRect/>
-                    </a:stretch>
-                  </pic:blipFill>
-                  <pic:spPr>
-                    <a:xfrm>
-                      <a:off x="0" y="0"/>
-                      <a:ext cx="1524000" cy="571500"/>
-                    </a:xfrm>
-                    <a:prstGeom prst="rect"/>
-                  </pic:spPr>
-                </pic:pic>
-              </a:graphicData>
-            </a:graphic>
-          </wp:inline>
-        </w:drawing>
-      </w:r>
-    </w:p>
-    <w:p>
-      <w:r>
-        <w:rPr>
-          <w:b/>
-        </w:rPr>
-        <w:t>Game: DRAGON BALL Z: KAKAROT.</w:t>
-        <w:br/>
-      </w:r>
-      <w:r>
-        <w:t xml:space="preserve">Link: </w:t>
-      </w:r>
-      <w:r>
-        <w:rPr>
-          <w:color w:val="000000" w:themeColor="hyperlink"/>
-          <w:u w:val="single"/>
-        </w:rPr>
-        <w:hyperlink r:id="rId81">
-          <w:r>
-            <w:rPr/>
-            <w:t>https://store.steampowered.com/app/851850/DRAGON_BALL_Z_KAKAROT/?snr=1_7_7_2300_150_1</w:t>
-          </w:r>
-        </w:hyperlink>
-      </w:r>
-      <w:r>
-        <w:br/>
-        <w:t xml:space="preserve">Discount: -60.0%, </w:t>
-      </w:r>
-      <w:r>
-        <w:t>Price: ¥ 119.0, Previous Price: ¥ 298.0.</w:t>
-      </w:r>
-    </w:p>
-    <w:p>
-      <w:r>
-        <w:drawing>
-          <wp:inline xmlns:a="http://schemas.openxmlformats.org/drawingml/2006/main" xmlns:pic="http://schemas.openxmlformats.org/drawingml/2006/picture">
-            <wp:extent cx="1524000" cy="571500"/>
-            <wp:docPr id="37" name="Picture 37"/>
-            <wp:cNvGraphicFramePr>
-              <a:graphicFrameLocks noChangeAspect="1"/>
-            </wp:cNvGraphicFramePr>
-            <a:graphic>
-              <a:graphicData uri="http://schemas.openxmlformats.org/drawingml/2006/picture">
-                <pic:pic>
-                  <pic:nvPicPr>
-                    <pic:cNvPr id="0" name="21.png"/>
-                    <pic:cNvPicPr/>
-                  </pic:nvPicPr>
-                  <pic:blipFill>
-                    <a:blip r:embed="rId82"/>
-                    <a:stretch>
-                      <a:fillRect/>
-                    </a:stretch>
-                  </pic:blipFill>
-                  <pic:spPr>
-                    <a:xfrm>
-                      <a:off x="0" y="0"/>
-                      <a:ext cx="1524000" cy="571500"/>
-                    </a:xfrm>
-                    <a:prstGeom prst="rect"/>
-                  </pic:spPr>
-                </pic:pic>
-              </a:graphicData>
-            </a:graphic>
-          </wp:inline>
-        </w:drawing>
-      </w:r>
-    </w:p>
-    <w:p>
-      <w:r>
-        <w:rPr>
-          <w:b/>
-        </w:rPr>
-        <w:t>Game: ONE PIECE: PIRATE WARRIORS 4.</w:t>
-        <w:br/>
-      </w:r>
-      <w:r>
-        <w:t xml:space="preserve">Link: </w:t>
-      </w:r>
-      <w:r>
-        <w:rPr>
-          <w:color w:val="000000" w:themeColor="hyperlink"/>
-          <w:u w:val="single"/>
-        </w:rPr>
-        <w:hyperlink r:id="rId83">
-          <w:r>
-            <w:rPr/>
-            <w:t>https://store.steampowered.com/app/1089090/ONE_PIECE_PIRATE_WARRIORS_4/?snr=1_7_7_2300_150_1</w:t>
-          </w:r>
-        </w:hyperlink>
-      </w:r>
-      <w:r>
-        <w:br/>
-        <w:t xml:space="preserve">Discount: -60.0%, </w:t>
-      </w:r>
-      <w:r>
-        <w:t>Price: ¥ 119.0, Previous Price: ¥ 298.0.</w:t>
-      </w:r>
-    </w:p>
-    <w:p>
-      <w:r>
-        <w:drawing>
-          <wp:inline xmlns:a="http://schemas.openxmlformats.org/drawingml/2006/main" xmlns:pic="http://schemas.openxmlformats.org/drawingml/2006/picture">
-            <wp:extent cx="1524000" cy="571500"/>
-            <wp:docPr id="38" name="Picture 38"/>
-            <wp:cNvGraphicFramePr>
-              <a:graphicFrameLocks noChangeAspect="1"/>
-            </wp:cNvGraphicFramePr>
-            <a:graphic>
-              <a:graphicData uri="http://schemas.openxmlformats.org/drawingml/2006/picture">
-                <pic:pic>
-                  <pic:nvPicPr>
-                    <pic:cNvPr id="0" name="9.png"/>
-                    <pic:cNvPicPr/>
-                  </pic:nvPicPr>
-                  <pic:blipFill>
-                    <a:blip r:embed="rId84"/>
-                    <a:stretch>
-                      <a:fillRect/>
-                    </a:stretch>
-                  </pic:blipFill>
-                  <pic:spPr>
-                    <a:xfrm>
-                      <a:off x="0" y="0"/>
-                      <a:ext cx="1524000" cy="571500"/>
-                    </a:xfrm>
-                    <a:prstGeom prst="rect"/>
-                  </pic:spPr>
-                </pic:pic>
-              </a:graphicData>
-            </a:graphic>
-          </wp:inline>
-        </w:drawing>
-      </w:r>
-    </w:p>
-    <w:p>
-      <w:r>
-        <w:rPr>
-          <w:b/>
-        </w:rPr>
-        <w:t>Game: FINAL FANTASY XV EPISODE ARDYN COMPLETE EDITION.</w:t>
-        <w:br/>
-      </w:r>
-      <w:r>
-        <w:t xml:space="preserve">Link: </w:t>
-      </w:r>
-      <w:r>
-        <w:rPr>
-          <w:color w:val="000000" w:themeColor="hyperlink"/>
-          <w:u w:val="single"/>
-        </w:rPr>
-        <w:hyperlink r:id="rId85">
-          <w:r>
-            <w:rPr/>
-            <w:t>https://store.steampowered.com/bundle/10539/FINAL_FANTASY_XV_EPISODE_ARDYN_COMPLETE_EDITION/?snr=1_7_7_2300_150_2</w:t>
-          </w:r>
-        </w:hyperlink>
-      </w:r>
-      <w:r>
-        <w:br/>
-        <w:t xml:space="preserve">Discount: -50.0%, </w:t>
-      </w:r>
-      <w:r>
-        <w:t>Price: ¥ 131.0, Previous Price: ¥ 262.0.</w:t>
-      </w:r>
-    </w:p>
-    <w:p>
-      <w:r>
-        <w:drawing>
-          <wp:inline xmlns:a="http://schemas.openxmlformats.org/drawingml/2006/main" xmlns:pic="http://schemas.openxmlformats.org/drawingml/2006/picture">
-            <wp:extent cx="1524000" cy="571500"/>
-            <wp:docPr id="39" name="Picture 39"/>
-            <wp:cNvGraphicFramePr>
-              <a:graphicFrameLocks noChangeAspect="1"/>
-            </wp:cNvGraphicFramePr>
-            <a:graphic>
-              <a:graphicData uri="http://schemas.openxmlformats.org/drawingml/2006/picture">
-                <pic:pic>
-                  <pic:nvPicPr>
-                    <pic:cNvPr id="0" name="28.png"/>
-                    <pic:cNvPicPr/>
-                  </pic:nvPicPr>
-                  <pic:blipFill>
-                    <a:blip r:embed="rId86"/>
-                    <a:stretch>
-                      <a:fillRect/>
-                    </a:stretch>
-                  </pic:blipFill>
-                  <pic:spPr>
-                    <a:xfrm>
-                      <a:off x="0" y="0"/>
-                      <a:ext cx="1524000" cy="571500"/>
-                    </a:xfrm>
-                    <a:prstGeom prst="rect"/>
-                  </pic:spPr>
-                </pic:pic>
-              </a:graphicData>
-            </a:graphic>
-          </wp:inline>
-        </w:drawing>
-      </w:r>
-    </w:p>
-    <w:p>
-      <w:r>
-        <w:rPr>
-          <w:b/>
-        </w:rPr>
-        <w:t>Game: Devil May Cry 5 - Deluxe Edition.</w:t>
-        <w:br/>
-      </w:r>
-      <w:r>
-        <w:t xml:space="preserve">Link: </w:t>
-      </w:r>
-      <w:r>
-        <w:rPr>
-          <w:color w:val="000000" w:themeColor="hyperlink"/>
-          <w:u w:val="single"/>
-        </w:rPr>
-        <w:hyperlink r:id="rId87">
-          <w:r>
-            <w:rPr/>
-            <w:t>https://store.steampowered.com/bundle/8538/Devil_May_Cry_5__Deluxe_Edition/?snr=1_7_7_2300_150_2</w:t>
-          </w:r>
-        </w:hyperlink>
-      </w:r>
-      <w:r>
-        <w:br/>
-        <w:t xml:space="preserve">Discount: -51.0%, </w:t>
-      </w:r>
-      <w:r>
-        <w:t>Price: ¥ 135.1, Previous Price: ¥ 275.0.</w:t>
-      </w:r>
-    </w:p>
-    <w:p>
-      <w:r>
-        <w:drawing>
-          <wp:inline xmlns:a="http://schemas.openxmlformats.org/drawingml/2006/main" xmlns:pic="http://schemas.openxmlformats.org/drawingml/2006/picture">
-            <wp:extent cx="1524000" cy="571500"/>
-            <wp:docPr id="40" name="Picture 40"/>
-            <wp:cNvGraphicFramePr>
-              <a:graphicFrameLocks noChangeAspect="1"/>
-            </wp:cNvGraphicFramePr>
-            <a:graphic>
-              <a:graphicData uri="http://schemas.openxmlformats.org/drawingml/2006/picture">
-                <pic:pic>
-                  <pic:nvPicPr>
-                    <pic:cNvPr id="0" name="32.png"/>
-                    <pic:cNvPicPr/>
-                  </pic:nvPicPr>
-                  <pic:blipFill>
-                    <a:blip r:embed="rId88"/>
-                    <a:stretch>
-                      <a:fillRect/>
-                    </a:stretch>
-                  </pic:blipFill>
-                  <pic:spPr>
-                    <a:xfrm>
-                      <a:off x="0" y="0"/>
-                      <a:ext cx="1524000" cy="571500"/>
-                    </a:xfrm>
-                    <a:prstGeom prst="rect"/>
-                  </pic:spPr>
-                </pic:pic>
-              </a:graphicData>
-            </a:graphic>
-          </wp:inline>
-        </w:drawing>
-      </w:r>
-    </w:p>
-    <w:p>
-      <w:r>
-        <w:rPr>
-          <w:b/>
-        </w:rPr>
-        <w:t>Game: NARUTO SHIPPUDEN: Ultimate Ninja STORM Legacy.</w:t>
-        <w:br/>
-      </w:r>
-      <w:r>
-        <w:t xml:space="preserve">Link: </w:t>
-      </w:r>
-      <w:r>
-        <w:rPr>
-          <w:color w:val="000000" w:themeColor="hyperlink"/>
-          <w:u w:val="single"/>
-        </w:rPr>
-        <w:hyperlink r:id="rId89">
-          <w:r>
-            <w:rPr/>
-            <w:t>https://store.steampowered.com/bundle/4308/NARUTO_SHIPPUDEN_Ultimate_Ninja_STORM_Legacy/?snr=1_7_7_2300_150_1</w:t>
-          </w:r>
-        </w:hyperlink>
-      </w:r>
-      <w:r>
-        <w:br/>
-        <w:t xml:space="preserve">Discount: -82.0%, </w:t>
-      </w:r>
-      <w:r>
-        <w:t>Price: ¥ 135.15, Previous Price: ¥ 754.0.</w:t>
-      </w:r>
-    </w:p>
-    <w:p>
-      <w:r>
-        <w:drawing>
-          <wp:inline xmlns:a="http://schemas.openxmlformats.org/drawingml/2006/main" xmlns:pic="http://schemas.openxmlformats.org/drawingml/2006/picture">
-            <wp:extent cx="1524000" cy="571500"/>
-            <wp:docPr id="41" name="Picture 41"/>
-            <wp:cNvGraphicFramePr>
-              <a:graphicFrameLocks noChangeAspect="1"/>
-            </wp:cNvGraphicFramePr>
-            <a:graphic>
-              <a:graphicData uri="http://schemas.openxmlformats.org/drawingml/2006/picture">
-                <pic:pic>
-                  <pic:nvPicPr>
-                    <pic:cNvPr id="0" name="17.png"/>
-                    <pic:cNvPicPr/>
-                  </pic:nvPicPr>
-                  <pic:blipFill>
-                    <a:blip r:embed="rId90"/>
-                    <a:stretch>
-                      <a:fillRect/>
-                    </a:stretch>
-                  </pic:blipFill>
-                  <pic:spPr>
-                    <a:xfrm>
-                      <a:off x="0" y="0"/>
-                      <a:ext cx="1524000" cy="571500"/>
-                    </a:xfrm>
-                    <a:prstGeom prst="rect"/>
-                  </pic:spPr>
-                </pic:pic>
-              </a:graphicData>
-            </a:graphic>
-          </wp:inline>
-        </w:drawing>
-      </w:r>
-    </w:p>
-    <w:p>
-      <w:r>
-        <w:rPr>
-          <w:b/>
-        </w:rPr>
-        <w:t>Game: NieR:Automata™.</w:t>
-        <w:br/>
-      </w:r>
-      <w:r>
-        <w:t xml:space="preserve">Link: </w:t>
-      </w:r>
-      <w:r>
-        <w:rPr>
-          <w:color w:val="000000" w:themeColor="hyperlink"/>
-          <w:u w:val="single"/>
-        </w:rPr>
-        <w:hyperlink r:id="rId91">
-          <w:r>
-            <w:rPr/>
-            <w:t>https://store.steampowered.com/app/524220/NieRAutomata/?snr=1_7_7_2300_150_1</w:t>
-          </w:r>
-        </w:hyperlink>
-      </w:r>
-      <w:r>
-        <w:br/>
-        <w:t xml:space="preserve">Discount: -50.0%, </w:t>
-      </w:r>
-      <w:r>
-        <w:t>Price: ¥ 137.0, Previous Price: ¥ 274.0.</w:t>
-      </w:r>
-    </w:p>
-    <w:p>
-      <w:r>
-        <w:drawing>
-          <wp:inline xmlns:a="http://schemas.openxmlformats.org/drawingml/2006/main" xmlns:pic="http://schemas.openxmlformats.org/drawingml/2006/picture">
-            <wp:extent cx="1524000" cy="571500"/>
-            <wp:docPr id="42" name="Picture 42"/>
-            <wp:cNvGraphicFramePr>
-              <a:graphicFrameLocks noChangeAspect="1"/>
-            </wp:cNvGraphicFramePr>
-            <a:graphic>
-              <a:graphicData uri="http://schemas.openxmlformats.org/drawingml/2006/picture">
-                <pic:pic>
-                  <pic:nvPicPr>
-                    <pic:cNvPr id="0" name="4.png"/>
-                    <pic:cNvPicPr/>
-                  </pic:nvPicPr>
-                  <pic:blipFill>
-                    <a:blip r:embed="rId92"/>
-                    <a:stretch>
-                      <a:fillRect/>
-                    </a:stretch>
-                  </pic:blipFill>
-                  <pic:spPr>
-                    <a:xfrm>
-                      <a:off x="0" y="0"/>
-                      <a:ext cx="1524000" cy="571500"/>
-                    </a:xfrm>
-                    <a:prstGeom prst="rect"/>
-                  </pic:spPr>
-                </pic:pic>
-              </a:graphicData>
-            </a:graphic>
-          </wp:inline>
-        </w:drawing>
-      </w:r>
-    </w:p>
-    <w:p>
-      <w:r>
-        <w:rPr>
-          <w:b/>
-        </w:rPr>
-        <w:t>Game: Arma 3 Ultimate Edition.</w:t>
-        <w:br/>
-      </w:r>
-      <w:r>
-        <w:t xml:space="preserve">Link: </w:t>
-      </w:r>
-      <w:r>
-        <w:rPr>
-          <w:color w:val="000000" w:themeColor="hyperlink"/>
-          <w:u w:val="single"/>
-        </w:rPr>
-        <w:hyperlink r:id="rId93">
-          <w:r>
-            <w:rPr/>
-            <w:t>https://store.steampowered.com/bundle/11256/Arma_3_Ultimate_Edition/?snr=1_7_7_2300_150_1</w:t>
-          </w:r>
-        </w:hyperlink>
-      </w:r>
-      <w:r>
-        <w:br/>
-        <w:t xml:space="preserve">Discount: -73.0%, </w:t>
-      </w:r>
-      <w:r>
-        <w:t>Price: ¥ 141.95, Previous Price: ¥ 532.0.</w:t>
-      </w:r>
-    </w:p>
-    <w:p>
-      <w:r>
-        <w:drawing>
-          <wp:inline xmlns:a="http://schemas.openxmlformats.org/drawingml/2006/main" xmlns:pic="http://schemas.openxmlformats.org/drawingml/2006/picture">
-            <wp:extent cx="1524000" cy="571500"/>
-            <wp:docPr id="43" name="Picture 43"/>
-            <wp:cNvGraphicFramePr>
-              <a:graphicFrameLocks noChangeAspect="1"/>
-            </wp:cNvGraphicFramePr>
-            <a:graphic>
-              <a:graphicData uri="http://schemas.openxmlformats.org/drawingml/2006/picture">
-                <pic:pic>
-                  <pic:nvPicPr>
-                    <pic:cNvPr id="0" name="18.png"/>
-                    <pic:cNvPicPr/>
-                  </pic:nvPicPr>
-                  <pic:blipFill>
-                    <a:blip r:embed="rId94"/>
-                    <a:stretch>
-                      <a:fillRect/>
-                    </a:stretch>
-                  </pic:blipFill>
-                  <pic:spPr>
-                    <a:xfrm>
-                      <a:off x="0" y="0"/>
-                      <a:ext cx="1524000" cy="571500"/>
-                    </a:xfrm>
-                    <a:prstGeom prst="rect"/>
-                  </pic:spPr>
-                </pic:pic>
-              </a:graphicData>
-            </a:graphic>
-          </wp:inline>
-        </w:drawing>
-      </w:r>
-    </w:p>
-    <w:p>
-      <w:r>
-        <w:rPr>
-          <w:b/>
-        </w:rPr>
-        <w:t>Game: The Yakuza Bundle.</w:t>
-        <w:br/>
-      </w:r>
-      <w:r>
-        <w:t xml:space="preserve">Link: </w:t>
-      </w:r>
-      <w:r>
-        <w:rPr>
-          <w:color w:val="000000" w:themeColor="hyperlink"/>
-          <w:u w:val="single"/>
-        </w:rPr>
-        <w:hyperlink r:id="rId95">
-          <w:r>
-            <w:rPr/>
-            <w:t>https://store.steampowered.com/bundle/13660/The_Yakuza_Bundle/?snr=1_7_7_2300_150_2</w:t>
-          </w:r>
-        </w:hyperlink>
-      </w:r>
-      <w:r>
-        <w:br/>
-        <w:t xml:space="preserve">Discount: -62.0%, </w:t>
-      </w:r>
-      <w:r>
-        <w:t>Price: ¥ 166.5, Previous Price: ¥ 435.0.</w:t>
-      </w:r>
-    </w:p>
-    <w:p>
-      <w:r>
-        <w:drawing>
-          <wp:inline xmlns:a="http://schemas.openxmlformats.org/drawingml/2006/main" xmlns:pic="http://schemas.openxmlformats.org/drawingml/2006/picture">
-            <wp:extent cx="1524000" cy="571500"/>
-            <wp:docPr id="44" name="Picture 44"/>
-            <wp:cNvGraphicFramePr>
-              <a:graphicFrameLocks noChangeAspect="1"/>
-            </wp:cNvGraphicFramePr>
-            <a:graphic>
-              <a:graphicData uri="http://schemas.openxmlformats.org/drawingml/2006/picture">
-                <pic:pic>
-                  <pic:nvPicPr>
-                    <pic:cNvPr id="0" name="33.png"/>
-                    <pic:cNvPicPr/>
-                  </pic:nvPicPr>
-                  <pic:blipFill>
-                    <a:blip r:embed="rId96"/>
-                    <a:stretch>
-                      <a:fillRect/>
-                    </a:stretch>
-                  </pic:blipFill>
-                  <pic:spPr>
-                    <a:xfrm>
-                      <a:off x="0" y="0"/>
-                      <a:ext cx="1524000" cy="571500"/>
-                    </a:xfrm>
-                    <a:prstGeom prst="rect"/>
-                  </pic:spPr>
-                </pic:pic>
-              </a:graphicData>
-            </a:graphic>
-          </wp:inline>
-        </w:drawing>
-      </w:r>
-    </w:p>
-    <w:p>
-      <w:r>
-        <w:rPr>
-          <w:b/>
-        </w:rPr>
-        <w:t>Game: Monster Hunter World: Iceborne.</w:t>
-        <w:br/>
-      </w:r>
-      <w:r>
-        <w:t xml:space="preserve">Link: </w:t>
-      </w:r>
-      <w:r>
-        <w:rPr>
-          <w:color w:val="000000" w:themeColor="hyperlink"/>
-          <w:u w:val="single"/>
-        </w:rPr>
-        <w:hyperlink r:id="rId97">
-          <w:r>
-            <w:rPr/>
-            <w:t>https://store.steampowered.com/app/1118010/Monster_Hunter_World_Iceborne/?snr=1_7_7_2300_150_1</w:t>
-          </w:r>
-        </w:hyperlink>
-      </w:r>
-      <w:r>
-        <w:br/>
-        <w:t xml:space="preserve">Discount: -38.0%, </w:t>
-      </w:r>
-      <w:r>
-        <w:t>Price: ¥ 168.0, Previous Price: ¥ 271.0.</w:t>
-      </w:r>
-    </w:p>
-    <w:p>
-      <w:r>
-        <w:drawing>
-          <wp:inline xmlns:a="http://schemas.openxmlformats.org/drawingml/2006/main" xmlns:pic="http://schemas.openxmlformats.org/drawingml/2006/picture">
-            <wp:extent cx="1524000" cy="571500"/>
-            <wp:docPr id="45" name="Picture 45"/>
-            <wp:cNvGraphicFramePr>
-              <a:graphicFrameLocks noChangeAspect="1"/>
-            </wp:cNvGraphicFramePr>
-            <a:graphic>
-              <a:graphicData uri="http://schemas.openxmlformats.org/drawingml/2006/picture">
-                <pic:pic>
-                  <pic:nvPicPr>
-                    <pic:cNvPr id="0" name="13.png"/>
-                    <pic:cNvPicPr/>
-                  </pic:nvPicPr>
-                  <pic:blipFill>
-                    <a:blip r:embed="rId98"/>
-                    <a:stretch>
-                      <a:fillRect/>
-                    </a:stretch>
-                  </pic:blipFill>
-                  <pic:spPr>
-                    <a:xfrm>
-                      <a:off x="0" y="0"/>
-                      <a:ext cx="1524000" cy="571500"/>
-                    </a:xfrm>
-                    <a:prstGeom prst="rect"/>
-                  </pic:spPr>
-                </pic:pic>
-              </a:graphicData>
-            </a:graphic>
-          </wp:inline>
-        </w:drawing>
-      </w:r>
-    </w:p>
-    <w:p>
-      <w:r>
-        <w:rPr>
-          <w:b/>
-        </w:rPr>
-        <w:t>Game: OCTOPATH TRAVELER™.</w:t>
-        <w:br/>
-      </w:r>
-      <w:r>
-        <w:t xml:space="preserve">Link: </w:t>
-      </w:r>
-      <w:r>
-        <w:rPr>
-          <w:color w:val="000000" w:themeColor="hyperlink"/>
-          <w:u w:val="single"/>
-        </w:rPr>
-        <w:hyperlink r:id="rId99">
-          <w:r>
-            <w:rPr/>
-            <w:t>https://store.steampowered.com/app/921570/OCTOPATH_TRAVELER/?snr=1_7_7_2300_150_2</w:t>
-          </w:r>
-        </w:hyperlink>
-      </w:r>
-      <w:r>
-        <w:br/>
-        <w:t xml:space="preserve">Discount: -50.0%, </w:t>
-      </w:r>
-      <w:r>
-        <w:t>Price: ¥ 201.0, Previous Price: ¥ 402.0.</w:t>
-      </w:r>
-    </w:p>
-    <w:p>
-      <w:r>
-        <w:drawing>
-          <wp:inline xmlns:a="http://schemas.openxmlformats.org/drawingml/2006/main" xmlns:pic="http://schemas.openxmlformats.org/drawingml/2006/picture">
-            <wp:extent cx="1524000" cy="571500"/>
-            <wp:docPr id="46" name="Picture 46"/>
-            <wp:cNvGraphicFramePr>
-              <a:graphicFrameLocks noChangeAspect="1"/>
-            </wp:cNvGraphicFramePr>
-            <a:graphic>
-              <a:graphicData uri="http://schemas.openxmlformats.org/drawingml/2006/picture">
-                <pic:pic>
-                  <pic:nvPicPr>
-                    <pic:cNvPr id="0" name="30.png"/>
-                    <pic:cNvPicPr/>
-                  </pic:nvPicPr>
-                  <pic:blipFill>
-                    <a:blip r:embed="rId100"/>
-                    <a:stretch>
-                      <a:fillRect/>
-                    </a:stretch>
-                  </pic:blipFill>
-                  <pic:spPr>
-                    <a:xfrm>
-                      <a:off x="0" y="0"/>
-                      <a:ext cx="1524000" cy="571500"/>
-                    </a:xfrm>
-                    <a:prstGeom prst="rect"/>
-                  </pic:spPr>
-                </pic:pic>
-              </a:graphicData>
-            </a:graphic>
-          </wp:inline>
-        </w:drawing>
-      </w:r>
-    </w:p>
-    <w:p>
-      <w:r>
-        <w:rPr>
-          <w:b/>
-        </w:rPr>
-        <w:t>Game: Monster Hunter World: Iceborne Master Edition.</w:t>
-        <w:br/>
-      </w:r>
-      <w:r>
-        <w:t xml:space="preserve">Link: </w:t>
-      </w:r>
-      <w:r>
-        <w:rPr>
-          <w:color w:val="000000" w:themeColor="hyperlink"/>
-          <w:u w:val="single"/>
-        </w:rPr>
-        <w:hyperlink r:id="rId101">
-          <w:r>
-            <w:rPr/>
-            <w:t>https://store.steampowered.com/bundle/13013/Monster_Hunter_World_Iceborne_Master_Edition/?snr=1_7_7_2300_150_1</w:t>
-          </w:r>
-        </w:hyperlink>
-      </w:r>
-      <w:r>
-        <w:br/>
-        <w:t xml:space="preserve">Discount: -42.0%, </w:t>
-      </w:r>
-      <w:r>
-        <w:t>Price: ¥ 236.0, Previous Price: ¥ 406.0.</w:t>
-      </w:r>
-    </w:p>
-    <w:p>
-      <w:r>
-        <w:drawing>
-          <wp:inline xmlns:a="http://schemas.openxmlformats.org/drawingml/2006/main" xmlns:pic="http://schemas.openxmlformats.org/drawingml/2006/picture">
-            <wp:extent cx="1524000" cy="571500"/>
-            <wp:docPr id="47" name="Picture 47"/>
-            <wp:cNvGraphicFramePr>
-              <a:graphicFrameLocks noChangeAspect="1"/>
-            </wp:cNvGraphicFramePr>
-            <a:graphic>
-              <a:graphicData uri="http://schemas.openxmlformats.org/drawingml/2006/picture">
-                <pic:pic>
-                  <pic:nvPicPr>
-                    <pic:cNvPr id="0" name="12.png"/>
-                    <pic:cNvPicPr/>
-                  </pic:nvPicPr>
-                  <pic:blipFill>
-                    <a:blip r:embed="rId102"/>
-                    <a:stretch>
-                      <a:fillRect/>
-                    </a:stretch>
-                  </pic:blipFill>
-                  <pic:spPr>
-                    <a:xfrm>
-                      <a:off x="0" y="0"/>
-                      <a:ext cx="1524000" cy="571500"/>
-                    </a:xfrm>
-                    <a:prstGeom prst="rect"/>
-                  </pic:spPr>
-                </pic:pic>
-              </a:graphicData>
-            </a:graphic>
-          </wp:inline>
-        </w:drawing>
-      </w:r>
-    </w:p>
-    <w:p>
-      <w:r>
-        <w:rPr>
-          <w:b/>
-        </w:rPr>
-        <w:t>Game: Yakuza: Like a Dragon.</w:t>
-        <w:br/>
-      </w:r>
-      <w:r>
-        <w:t xml:space="preserve">Link: </w:t>
-      </w:r>
-      <w:r>
-        <w:rPr>
-          <w:color w:val="000000" w:themeColor="hyperlink"/>
-          <w:u w:val="single"/>
-        </w:rPr>
-        <w:hyperlink r:id="rId103">
-          <w:r>
-            <w:rPr/>
-            <w:t>https://store.steampowered.com/app/1235140/Yakuza_Like_a_Dragon/?snr=1_7_7_2300_150_1</w:t>
-          </w:r>
-        </w:hyperlink>
-      </w:r>
-      <w:r>
-        <w:br/>
-        <w:t xml:space="preserve">Discount: -30.0%, </w:t>
-      </w:r>
-      <w:r>
-        <w:t>Price: ¥ 272.0, Previous Price: ¥ 389.0.</w:t>
-      </w:r>
-    </w:p>
-    <w:p>
-      <w:r>
-        <w:drawing>
-          <wp:inline xmlns:a="http://schemas.openxmlformats.org/drawingml/2006/main" xmlns:pic="http://schemas.openxmlformats.org/drawingml/2006/picture">
-            <wp:extent cx="1524000" cy="571500"/>
-            <wp:docPr id="48" name="Picture 48"/>
-            <wp:cNvGraphicFramePr>
-              <a:graphicFrameLocks noChangeAspect="1"/>
-            </wp:cNvGraphicFramePr>
-            <a:graphic>
-              <a:graphicData uri="http://schemas.openxmlformats.org/drawingml/2006/picture">
-                <pic:pic>
-                  <pic:nvPicPr>
-                    <pic:cNvPr id="0" name="16.png"/>
-                    <pic:cNvPicPr/>
-                  </pic:nvPicPr>
-                  <pic:blipFill>
-                    <a:blip r:embed="rId104"/>
-                    <a:stretch>
-                      <a:fillRect/>
-                    </a:stretch>
-                  </pic:blipFill>
-                  <pic:spPr>
-                    <a:xfrm>
-                      <a:off x="0" y="0"/>
-                      <a:ext cx="1524000" cy="571500"/>
-                    </a:xfrm>
-                    <a:prstGeom prst="rect"/>
-                  </pic:spPr>
-                </pic:pic>
-              </a:graphicData>
-            </a:graphic>
-          </wp:inline>
-        </w:drawing>
-      </w:r>
-    </w:p>
-    <w:p>
-      <w:r>
-        <w:rPr>
-          <w:b/>
-        </w:rPr>
-        <w:t>Game: Monster Hunter World: Iceborne Master Edition Digital Deluxe.</w:t>
-        <w:br/>
-      </w:r>
-      <w:r>
-        <w:t xml:space="preserve">Link: </w:t>
-      </w:r>
-      <w:r>
-        <w:rPr>
-          <w:color w:val="000000" w:themeColor="hyperlink"/>
-          <w:u w:val="single"/>
-        </w:rPr>
-        <w:hyperlink r:id="rId105">
-          <w:r>
-            <w:rPr/>
-            <w:t>https://store.steampowered.com/bundle/13014/Monster_Hunter_World_Iceborne_Master_Edition_Digital_Deluxe/?snr=1_7_7_2300_150_2</w:t>
-          </w:r>
-        </w:hyperlink>
-      </w:r>
-      <w:r>
-        <w:br/>
-        <w:t xml:space="preserve">Discount: -39.0%, </w:t>
-      </w:r>
-      <w:r>
-        <w:t>Price: ¥ 287.0, Previous Price: ¥ 474.0.</w:t>
-      </w:r>
-    </w:p>
-    <w:p>
-      <w:r>
-        <w:drawing>
-          <wp:inline xmlns:a="http://schemas.openxmlformats.org/drawingml/2006/main" xmlns:pic="http://schemas.openxmlformats.org/drawingml/2006/picture">
-            <wp:extent cx="1524000" cy="571500"/>
-            <wp:docPr id="49" name="Picture 49"/>
-            <wp:cNvGraphicFramePr>
-              <a:graphicFrameLocks noChangeAspect="1"/>
-            </wp:cNvGraphicFramePr>
-            <a:graphic>
-              <a:graphicData uri="http://schemas.openxmlformats.org/drawingml/2006/picture">
-                <pic:pic>
-                  <pic:nvPicPr>
-                    <pic:cNvPr id="0" name="49.png"/>
-                    <pic:cNvPicPr/>
-                  </pic:nvPicPr>
-                  <pic:blipFill>
-                    <a:blip r:embed="rId106"/>
-                    <a:stretch>
-                      <a:fillRect/>
-                    </a:stretch>
-                  </pic:blipFill>
-                  <pic:spPr>
-                    <a:xfrm>
-                      <a:off x="0" y="0"/>
-                      <a:ext cx="1524000" cy="571500"/>
-                    </a:xfrm>
-                    <a:prstGeom prst="rect"/>
-                  </pic:spPr>
-                </pic:pic>
-              </a:graphicData>
-            </a:graphic>
-          </wp:inline>
-        </w:drawing>
-      </w:r>
-    </w:p>
-    <w:p>
-      <w:r>
-        <w:rPr>
-          <w:b/>
-        </w:rPr>
-        <w:t>Game: Persona® 5 Strikers.</w:t>
-        <w:br/>
-      </w:r>
-      <w:r>
-        <w:t xml:space="preserve">Link: </w:t>
-      </w:r>
-      <w:r>
-        <w:rPr>
-          <w:color w:val="000000" w:themeColor="hyperlink"/>
-          <w:u w:val="single"/>
-        </w:rPr>
-        <w:hyperlink r:id="rId107">
-          <w:r>
-            <w:rPr/>
-            <w:t>https://store.steampowered.com/app/1382330/Persona_5_Strikers/?snr=1_7_7_2300_150_2</w:t>
-          </w:r>
-        </w:hyperlink>
-      </w:r>
-      <w:r>
-        <w:br/>
-        <w:t xml:space="preserve">Discount: -20.0%, </w:t>
-      </w:r>
-      <w:r>
-        <w:t>Price: ¥ 335.0, Previous Price: ¥ 419.0.</w:t>
-      </w:r>
-    </w:p>
-    <w:p>
-      <w:r>
-        <w:drawing>
-          <wp:inline xmlns:a="http://schemas.openxmlformats.org/drawingml/2006/main" xmlns:pic="http://schemas.openxmlformats.org/drawingml/2006/picture">
-            <wp:extent cx="1524000" cy="571500"/>
-            <wp:docPr id="50" name="Picture 50"/>
-            <wp:cNvGraphicFramePr>
-              <a:graphicFrameLocks noChangeAspect="1"/>
-            </wp:cNvGraphicFramePr>
-            <a:graphic>
-              <a:graphicData uri="http://schemas.openxmlformats.org/drawingml/2006/picture">
-                <pic:pic>
-                  <pic:nvPicPr>
-                    <pic:cNvPr id="0" name="42.png"/>
-                    <pic:cNvPicPr/>
-                  </pic:nvPicPr>
-                  <pic:blipFill>
-                    <a:blip r:embed="rId108"/>
+                    <a:blip r:embed="rId58"/>
                     <a:stretch>
                       <a:fillRect/>
                     </a:stretch>

</xml_diff>

<commit_message>
fixed the issue of unpurchasable games
</commit_message>
<xml_diff>
--- a/Steam Discount Information Getter/Steam Discount Information.docx
+++ b/Steam Discount Information Getter/Steam Discount Information.docx
@@ -8,274 +8,6 @@
           <w:b/>
         </w:rPr>
         <w:t>Here is the Steam discount information for this week.</w:t>
-      </w:r>
-    </w:p>
-    <w:p>
-      <w:r>
-        <w:rPr>
-          <w:b/>
-        </w:rPr>
-        <w:t>Game: DRAGON BALL FighterZ.</w:t>
-        <w:br/>
-      </w:r>
-      <w:r>
-        <w:t xml:space="preserve">Link: </w:t>
-      </w:r>
-      <w:r>
-        <w:rPr>
-          <w:color w:val="000000" w:themeColor="hyperlink"/>
-          <w:u w:val="single"/>
-        </w:rPr>
-        <w:hyperlink r:id="rId9">
-          <w:r>
-            <w:rPr/>
-            <w:t>https://store.steampowered.com/app/678950/DRAGON_BALL_FighterZ/?snr=1_7_7_2300_150_1</w:t>
-          </w:r>
-        </w:hyperlink>
-      </w:r>
-      <w:r>
-        <w:br/>
-        <w:t xml:space="preserve">Discount: -85.0%, </w:t>
-      </w:r>
-      <w:r>
-        <w:t>Price: ¥ 40.0, Previous Price: ¥ 268.0.</w:t>
-      </w:r>
-    </w:p>
-    <w:p>
-      <w:r>
-        <w:drawing>
-          <wp:inline xmlns:a="http://schemas.openxmlformats.org/drawingml/2006/main" xmlns:pic="http://schemas.openxmlformats.org/drawingml/2006/picture">
-            <wp:extent cx="1545464" cy="579549"/>
-            <wp:docPr id="1" name="Picture 1"/>
-            <wp:cNvGraphicFramePr>
-              <a:graphicFrameLocks noChangeAspect="1"/>
-            </wp:cNvGraphicFramePr>
-            <a:graphic>
-              <a:graphicData uri="http://schemas.openxmlformats.org/drawingml/2006/picture">
-                <pic:pic>
-                  <pic:nvPicPr>
-                    <pic:cNvPr id="0" name="15.png"/>
-                    <pic:cNvPicPr/>
-                  </pic:nvPicPr>
-                  <pic:blipFill>
-                    <a:blip r:embed="rId10"/>
-                    <a:stretch>
-                      <a:fillRect/>
-                    </a:stretch>
-                  </pic:blipFill>
-                  <pic:spPr>
-                    <a:xfrm>
-                      <a:off x="0" y="0"/>
-                      <a:ext cx="1545464" cy="579549"/>
-                    </a:xfrm>
-                    <a:prstGeom prst="rect"/>
-                  </pic:spPr>
-                </pic:pic>
-              </a:graphicData>
-            </a:graphic>
-          </wp:inline>
-        </w:drawing>
-      </w:r>
-    </w:p>
-    <w:p>
-      <w:r>
-        <w:rPr>
-          <w:b/>
-        </w:rPr>
-        <w:t>Game: DRAGON BALL XENOVERSE 2.</w:t>
-        <w:br/>
-      </w:r>
-      <w:r>
-        <w:t xml:space="preserve">Link: </w:t>
-      </w:r>
-      <w:r>
-        <w:rPr>
-          <w:color w:val="000000" w:themeColor="hyperlink"/>
-          <w:u w:val="single"/>
-        </w:rPr>
-        <w:hyperlink r:id="rId11">
-          <w:r>
-            <w:rPr/>
-            <w:t>https://store.steampowered.com/app/454650/DRAGON_BALL_XENOVERSE_2/?snr=1_7_7_2300_150_1</w:t>
-          </w:r>
-        </w:hyperlink>
-      </w:r>
-      <w:r>
-        <w:br/>
-        <w:t xml:space="preserve">Discount: -85.0%, </w:t>
-      </w:r>
-      <w:r>
-        <w:t>Price: ¥ 40.0, Previous Price: ¥ 268.0.</w:t>
-      </w:r>
-    </w:p>
-    <w:p>
-      <w:r>
-        <w:drawing>
-          <wp:inline xmlns:a="http://schemas.openxmlformats.org/drawingml/2006/main" xmlns:pic="http://schemas.openxmlformats.org/drawingml/2006/picture">
-            <wp:extent cx="1545464" cy="579549"/>
-            <wp:docPr id="2" name="Picture 2"/>
-            <wp:cNvGraphicFramePr>
-              <a:graphicFrameLocks noChangeAspect="1"/>
-            </wp:cNvGraphicFramePr>
-            <a:graphic>
-              <a:graphicData uri="http://schemas.openxmlformats.org/drawingml/2006/picture">
-                <pic:pic>
-                  <pic:nvPicPr>
-                    <pic:cNvPr id="0" name="24.png"/>
-                    <pic:cNvPicPr/>
-                  </pic:nvPicPr>
-                  <pic:blipFill>
-                    <a:blip r:embed="rId12"/>
-                    <a:stretch>
-                      <a:fillRect/>
-                    </a:stretch>
-                  </pic:blipFill>
-                  <pic:spPr>
-                    <a:xfrm>
-                      <a:off x="0" y="0"/>
-                      <a:ext cx="1545464" cy="579549"/>
-                    </a:xfrm>
-                    <a:prstGeom prst="rect"/>
-                  </pic:spPr>
-                </pic:pic>
-              </a:graphicData>
-            </a:graphic>
-          </wp:inline>
-        </w:drawing>
-      </w:r>
-    </w:p>
-    <w:p>
-      <w:r>
-        <w:rPr>
-          <w:b/>
-        </w:rPr>
-        <w:t>Game: NBA 2K21.</w:t>
-        <w:br/>
-      </w:r>
-      <w:r>
-        <w:t xml:space="preserve">Link: </w:t>
-      </w:r>
-      <w:r>
-        <w:rPr>
-          <w:color w:val="000000" w:themeColor="hyperlink"/>
-          <w:u w:val="single"/>
-        </w:rPr>
-        <w:hyperlink r:id="rId13">
-          <w:r>
-            <w:rPr/>
-            <w:t>https://store.steampowered.com/app/1225330/NBA_2K21/?snr=1_7_7_2300_150_1</w:t>
-          </w:r>
-        </w:hyperlink>
-      </w:r>
-      <w:r>
-        <w:br/>
-        <w:t xml:space="preserve">Discount: -84.0%, </w:t>
-      </w:r>
-      <w:r>
-        <w:t>Price: ¥ 31.0, Previous Price: ¥ 199.0.</w:t>
-      </w:r>
-    </w:p>
-    <w:p>
-      <w:r>
-        <w:drawing>
-          <wp:inline xmlns:a="http://schemas.openxmlformats.org/drawingml/2006/main" xmlns:pic="http://schemas.openxmlformats.org/drawingml/2006/picture">
-            <wp:extent cx="1524000" cy="571500"/>
-            <wp:docPr id="3" name="Picture 3"/>
-            <wp:cNvGraphicFramePr>
-              <a:graphicFrameLocks noChangeAspect="1"/>
-            </wp:cNvGraphicFramePr>
-            <a:graphic>
-              <a:graphicData uri="http://schemas.openxmlformats.org/drawingml/2006/picture">
-                <pic:pic>
-                  <pic:nvPicPr>
-                    <pic:cNvPr id="0" name="6.png"/>
-                    <pic:cNvPicPr/>
-                  </pic:nvPicPr>
-                  <pic:blipFill>
-                    <a:blip r:embed="rId14"/>
-                    <a:stretch>
-                      <a:fillRect/>
-                    </a:stretch>
-                  </pic:blipFill>
-                  <pic:spPr>
-                    <a:xfrm>
-                      <a:off x="0" y="0"/>
-                      <a:ext cx="1524000" cy="571500"/>
-                    </a:xfrm>
-                    <a:prstGeom prst="rect"/>
-                  </pic:spPr>
-                </pic:pic>
-              </a:graphicData>
-            </a:graphic>
-          </wp:inline>
-        </w:drawing>
-      </w:r>
-    </w:p>
-    <w:p>
-      <w:r>
-        <w:rPr>
-          <w:b/>
-        </w:rPr>
-        <w:t>Game: NARUTO SHIPPUDEN: Ultimate Ninja STORM Legacy.</w:t>
-        <w:br/>
-      </w:r>
-      <w:r>
-        <w:t xml:space="preserve">Link: </w:t>
-      </w:r>
-      <w:r>
-        <w:rPr>
-          <w:color w:val="000000" w:themeColor="hyperlink"/>
-          <w:u w:val="single"/>
-        </w:rPr>
-        <w:hyperlink r:id="rId15">
-          <w:r>
-            <w:rPr/>
-            <w:t>https://store.steampowered.com/bundle/4308/NARUTO_SHIPPUDEN_Ultimate_Ninja_STORM_Legacy/?snr=1_7_7_2300_150_1</w:t>
-          </w:r>
-        </w:hyperlink>
-      </w:r>
-      <w:r>
-        <w:br/>
-        <w:t xml:space="preserve">Discount: -82.0%, </w:t>
-      </w:r>
-      <w:r>
-        <w:t>Price: ¥ 135.15, Previous Price: ¥ 754.0.</w:t>
-      </w:r>
-    </w:p>
-    <w:p>
-      <w:r>
-        <w:drawing>
-          <wp:inline xmlns:a="http://schemas.openxmlformats.org/drawingml/2006/main" xmlns:pic="http://schemas.openxmlformats.org/drawingml/2006/picture">
-            <wp:extent cx="1524000" cy="571500"/>
-            <wp:docPr id="4" name="Picture 4"/>
-            <wp:cNvGraphicFramePr>
-              <a:graphicFrameLocks noChangeAspect="1"/>
-            </wp:cNvGraphicFramePr>
-            <a:graphic>
-              <a:graphicData uri="http://schemas.openxmlformats.org/drawingml/2006/picture">
-                <pic:pic>
-                  <pic:nvPicPr>
-                    <pic:cNvPr id="0" name="13.png"/>
-                    <pic:cNvPicPr/>
-                  </pic:nvPicPr>
-                  <pic:blipFill>
-                    <a:blip r:embed="rId16"/>
-                    <a:stretch>
-                      <a:fillRect/>
-                    </a:stretch>
-                  </pic:blipFill>
-                  <pic:spPr>
-                    <a:xfrm>
-                      <a:off x="0" y="0"/>
-                      <a:ext cx="1524000" cy="571500"/>
-                    </a:xfrm>
-                    <a:prstGeom prst="rect"/>
-                  </pic:spPr>
-                </pic:pic>
-              </a:graphicData>
-            </a:graphic>
-          </wp:inline>
-        </w:drawing>
       </w:r>
     </w:p>
     <w:p>
@@ -294,7 +26,7 @@
           <w:color w:val="000000" w:themeColor="hyperlink"/>
           <w:u w:val="single"/>
         </w:rPr>
-        <w:hyperlink r:id="rId17">
+        <w:hyperlink r:id="rId9">
           <w:r>
             <w:rPr/>
             <w:t>https://store.steampowered.com/app/550/Left_4_Dead_2/?snr=1_7_7_2300_150_1</w:t>
@@ -314,7 +46,7 @@
         <w:drawing>
           <wp:inline xmlns:a="http://schemas.openxmlformats.org/drawingml/2006/main" xmlns:pic="http://schemas.openxmlformats.org/drawingml/2006/picture">
             <wp:extent cx="1524000" cy="571500"/>
-            <wp:docPr id="5" name="Picture 5"/>
+            <wp:docPr id="1" name="Picture 1"/>
             <wp:cNvGraphicFramePr>
               <a:graphicFrameLocks noChangeAspect="1"/>
             </wp:cNvGraphicFramePr>
@@ -322,145 +54,11 @@
               <a:graphicData uri="http://schemas.openxmlformats.org/drawingml/2006/picture">
                 <pic:pic>
                   <pic:nvPicPr>
-                    <pic:cNvPr id="0" name="2.png"/>
+                    <pic:cNvPr id="0" name="4.png"/>
                     <pic:cNvPicPr/>
                   </pic:nvPicPr>
                   <pic:blipFill>
-                    <a:blip r:embed="rId18"/>
-                    <a:stretch>
-                      <a:fillRect/>
-                    </a:stretch>
-                  </pic:blipFill>
-                  <pic:spPr>
-                    <a:xfrm>
-                      <a:off x="0" y="0"/>
-                      <a:ext cx="1524000" cy="571500"/>
-                    </a:xfrm>
-                    <a:prstGeom prst="rect"/>
-                  </pic:spPr>
-                </pic:pic>
-              </a:graphicData>
-            </a:graphic>
-          </wp:inline>
-        </w:drawing>
-      </w:r>
-    </w:p>
-    <w:p>
-      <w:r>
-        <w:rPr>
-          <w:b/>
-        </w:rPr>
-        <w:t>Game: GOD EATER 3.</w:t>
-        <w:br/>
-      </w:r>
-      <w:r>
-        <w:t xml:space="preserve">Link: </w:t>
-      </w:r>
-      <w:r>
-        <w:rPr>
-          <w:color w:val="000000" w:themeColor="hyperlink"/>
-          <w:u w:val="single"/>
-        </w:rPr>
-        <w:hyperlink r:id="rId19">
-          <w:r>
-            <w:rPr/>
-            <w:t>https://store.steampowered.com/app/899440/GOD_EATER_3/?snr=1_7_7_2300_150_1</w:t>
-          </w:r>
-        </w:hyperlink>
-      </w:r>
-      <w:r>
-        <w:br/>
-        <w:t xml:space="preserve">Discount: -80.0%, </w:t>
-      </w:r>
-      <w:r>
-        <w:t>Price: ¥ 53.0, Previous Price: ¥ 268.0.</w:t>
-      </w:r>
-    </w:p>
-    <w:p>
-      <w:r>
-        <w:drawing>
-          <wp:inline xmlns:a="http://schemas.openxmlformats.org/drawingml/2006/main" xmlns:pic="http://schemas.openxmlformats.org/drawingml/2006/picture">
-            <wp:extent cx="1524000" cy="571500"/>
-            <wp:docPr id="6" name="Picture 6"/>
-            <wp:cNvGraphicFramePr>
-              <a:graphicFrameLocks noChangeAspect="1"/>
-            </wp:cNvGraphicFramePr>
-            <a:graphic>
-              <a:graphicData uri="http://schemas.openxmlformats.org/drawingml/2006/picture">
-                <pic:pic>
-                  <pic:nvPicPr>
-                    <pic:cNvPr id="0" name="19.png"/>
-                    <pic:cNvPicPr/>
-                  </pic:nvPicPr>
-                  <pic:blipFill>
-                    <a:blip r:embed="rId20"/>
-                    <a:stretch>
-                      <a:fillRect/>
-                    </a:stretch>
-                  </pic:blipFill>
-                  <pic:spPr>
-                    <a:xfrm>
-                      <a:off x="0" y="0"/>
-                      <a:ext cx="1524000" cy="571500"/>
-                    </a:xfrm>
-                    <a:prstGeom prst="rect"/>
-                  </pic:spPr>
-                </pic:pic>
-              </a:graphicData>
-            </a:graphic>
-          </wp:inline>
-        </w:drawing>
-      </w:r>
-    </w:p>
-    <w:p>
-      <w:r>
-        <w:rPr>
-          <w:b/>
-        </w:rPr>
-        <w:t>Game: JUMP FORCE.</w:t>
-        <w:br/>
-      </w:r>
-      <w:r>
-        <w:t xml:space="preserve">Link: </w:t>
-      </w:r>
-      <w:r>
-        <w:rPr>
-          <w:color w:val="000000" w:themeColor="hyperlink"/>
-          <w:u w:val="single"/>
-        </w:rPr>
-        <w:hyperlink r:id="rId21">
-          <w:r>
-            <w:rPr/>
-            <w:t>https://store.steampowered.com/app/816020/JUMP_FORCE/?snr=1_7_7_2300_150_1</w:t>
-          </w:r>
-        </w:hyperlink>
-      </w:r>
-      <w:r>
-        <w:br/>
-        <w:t xml:space="preserve">Discount: -80.0%, </w:t>
-      </w:r>
-      <w:r>
-        <w:t>Price: ¥ 59.0, Previous Price: ¥ 298.0.</w:t>
-      </w:r>
-    </w:p>
-    <w:p>
-      <w:r>
-        <w:drawing>
-          <wp:inline xmlns:a="http://schemas.openxmlformats.org/drawingml/2006/main" xmlns:pic="http://schemas.openxmlformats.org/drawingml/2006/picture">
-            <wp:extent cx="1524000" cy="571500"/>
-            <wp:docPr id="7" name="Picture 7"/>
-            <wp:cNvGraphicFramePr>
-              <a:graphicFrameLocks noChangeAspect="1"/>
-            </wp:cNvGraphicFramePr>
-            <a:graphic>
-              <a:graphicData uri="http://schemas.openxmlformats.org/drawingml/2006/picture">
-                <pic:pic>
-                  <pic:nvPicPr>
-                    <pic:cNvPr id="0" name="14.png"/>
-                    <pic:cNvPicPr/>
-                  </pic:nvPicPr>
-                  <pic:blipFill>
-                    <a:blip r:embed="rId22"/>
+                    <a:blip r:embed="rId10"/>
                     <a:stretch>
                       <a:fillRect/>
                     </a:stretch>
@@ -495,7 +93,7 @@
           <w:color w:val="000000" w:themeColor="hyperlink"/>
           <w:u w:val="single"/>
         </w:rPr>
-        <w:hyperlink r:id="rId23">
+        <w:hyperlink r:id="rId11">
           <w:r>
             <w:rPr/>
             <w:t>https://store.steampowered.com/app/324800/Shadow_Warrior_2/?snr=1_7_7_2300_150_1</w:t>
@@ -515,7 +113,7 @@
         <w:drawing>
           <wp:inline xmlns:a="http://schemas.openxmlformats.org/drawingml/2006/main" xmlns:pic="http://schemas.openxmlformats.org/drawingml/2006/picture">
             <wp:extent cx="365760" cy="137160"/>
-            <wp:docPr id="8" name="Picture 8"/>
+            <wp:docPr id="2" name="Picture 2"/>
             <wp:cNvGraphicFramePr>
               <a:graphicFrameLocks noChangeAspect="1"/>
             </wp:cNvGraphicFramePr>
@@ -523,11 +121,11 @@
               <a:graphicData uri="http://schemas.openxmlformats.org/drawingml/2006/picture">
                 <pic:pic>
                   <pic:nvPicPr>
-                    <pic:cNvPr id="0" name="7.png"/>
+                    <pic:cNvPr id="0" name="5.png"/>
                     <pic:cNvPicPr/>
                   </pic:nvPicPr>
                   <pic:blipFill>
-                    <a:blip r:embed="rId24"/>
+                    <a:blip r:embed="rId12"/>
                     <a:stretch>
                       <a:fillRect/>
                     </a:stretch>
@@ -551,7 +149,7 @@
         <w:rPr>
           <w:b/>
         </w:rPr>
-        <w:t>Game: NARUTO SHIPPUDEN: Ultimate Ninja STORM 4.</w:t>
+        <w:t>Game: Inquisition - Andromeda Bundle.</w:t>
         <w:br/>
       </w:r>
       <w:r>
@@ -562,10 +160,77 @@
           <w:color w:val="000000" w:themeColor="hyperlink"/>
           <w:u w:val="single"/>
         </w:rPr>
-        <w:hyperlink r:id="rId25">
+        <w:hyperlink r:id="rId13">
           <w:r>
             <w:rPr/>
-            <w:t>https://store.steampowered.com/app/349040/NARUTO_SHIPPUDEN_Ultimate_Ninja_STORM_4/?snr=1_7_7_2300_150_1</w:t>
+            <w:t>https://store.steampowered.com/bundle/15821/Inquisition__Andromeda_Bundle/?snr=1_7_7_2300_150_1</w:t>
+          </w:r>
+        </w:hyperlink>
+      </w:r>
+      <w:r>
+        <w:br/>
+        <w:t xml:space="preserve">Discount: -79.0%, </w:t>
+      </w:r>
+      <w:r>
+        <w:t>Price: ¥ 74.8, Previous Price: ¥ 356.0.</w:t>
+      </w:r>
+    </w:p>
+    <w:p>
+      <w:r>
+        <w:drawing>
+          <wp:inline xmlns:a="http://schemas.openxmlformats.org/drawingml/2006/main" xmlns:pic="http://schemas.openxmlformats.org/drawingml/2006/picture">
+            <wp:extent cx="1524000" cy="571500"/>
+            <wp:docPr id="3" name="Picture 3"/>
+            <wp:cNvGraphicFramePr>
+              <a:graphicFrameLocks noChangeAspect="1"/>
+            </wp:cNvGraphicFramePr>
+            <a:graphic>
+              <a:graphicData uri="http://schemas.openxmlformats.org/drawingml/2006/picture">
+                <pic:pic>
+                  <pic:nvPicPr>
+                    <pic:cNvPr id="0" name="23.png"/>
+                    <pic:cNvPicPr/>
+                  </pic:nvPicPr>
+                  <pic:blipFill>
+                    <a:blip r:embed="rId14"/>
+                    <a:stretch>
+                      <a:fillRect/>
+                    </a:stretch>
+                  </pic:blipFill>
+                  <pic:spPr>
+                    <a:xfrm>
+                      <a:off x="0" y="0"/>
+                      <a:ext cx="1524000" cy="571500"/>
+                    </a:xfrm>
+                    <a:prstGeom prst="rect"/>
+                  </pic:spPr>
+                </pic:pic>
+              </a:graphicData>
+            </a:graphic>
+          </wp:inline>
+        </w:drawing>
+      </w:r>
+    </w:p>
+    <w:p>
+      <w:r>
+        <w:rPr>
+          <w:b/>
+        </w:rPr>
+        <w:t>Game: Euro Truck Simulator 2 Essentials.</w:t>
+        <w:br/>
+      </w:r>
+      <w:r>
+        <w:t xml:space="preserve">Link: </w:t>
+      </w:r>
+      <w:r>
+        <w:rPr>
+          <w:color w:val="000000" w:themeColor="hyperlink"/>
+          <w:u w:val="single"/>
+        </w:rPr>
+        <w:hyperlink r:id="rId15">
+          <w:r>
+            <w:rPr/>
+            <w:t>https://store.steampowered.com/bundle/1923/Euro_Truck_Simulator_2_Essentials/?snr=1_7_7_2300_150_1</w:t>
           </w:r>
         </w:hyperlink>
       </w:r>
@@ -574,15 +239,15 @@
         <w:t xml:space="preserve">Discount: -77.0%, </w:t>
       </w:r>
       <w:r>
-        <w:t>Price: ¥ 38.0, Previous Price: ¥ 168.0.</w:t>
+        <w:t>Price: ¥ 68.85, Previous Price: ¥ 296.0.</w:t>
       </w:r>
     </w:p>
     <w:p>
       <w:r>
         <w:drawing>
           <wp:inline xmlns:a="http://schemas.openxmlformats.org/drawingml/2006/main" xmlns:pic="http://schemas.openxmlformats.org/drawingml/2006/picture">
-            <wp:extent cx="1545464" cy="579549"/>
-            <wp:docPr id="9" name="Picture 9"/>
+            <wp:extent cx="1524000" cy="571500"/>
+            <wp:docPr id="4" name="Picture 4"/>
             <wp:cNvGraphicFramePr>
               <a:graphicFrameLocks noChangeAspect="1"/>
             </wp:cNvGraphicFramePr>
@@ -590,11 +255,11 @@
               <a:graphicData uri="http://schemas.openxmlformats.org/drawingml/2006/picture">
                 <pic:pic>
                   <pic:nvPicPr>
-                    <pic:cNvPr id="0" name="1.png"/>
+                    <pic:cNvPr id="0" name="10.png"/>
                     <pic:cNvPicPr/>
                   </pic:nvPicPr>
                   <pic:blipFill>
-                    <a:blip r:embed="rId26"/>
+                    <a:blip r:embed="rId16"/>
                     <a:stretch>
                       <a:fillRect/>
                     </a:stretch>
@@ -602,7 +267,74 @@
                   <pic:spPr>
                     <a:xfrm>
                       <a:off x="0" y="0"/>
-                      <a:ext cx="1545464" cy="579549"/>
+                      <a:ext cx="1524000" cy="571500"/>
+                    </a:xfrm>
+                    <a:prstGeom prst="rect"/>
+                  </pic:spPr>
+                </pic:pic>
+              </a:graphicData>
+            </a:graphic>
+          </wp:inline>
+        </w:drawing>
+      </w:r>
+    </w:p>
+    <w:p>
+      <w:r>
+        <w:rPr>
+          <w:b/>
+        </w:rPr>
+        <w:t>Game: American Truck Simulator.</w:t>
+        <w:br/>
+      </w:r>
+      <w:r>
+        <w:t xml:space="preserve">Link: </w:t>
+      </w:r>
+      <w:r>
+        <w:rPr>
+          <w:color w:val="000000" w:themeColor="hyperlink"/>
+          <w:u w:val="single"/>
+        </w:rPr>
+        <w:hyperlink r:id="rId17">
+          <w:r>
+            <w:rPr/>
+            <w:t>https://store.steampowered.com/app/270880/American_Truck_Simulator/?snr=1_7_7_2300_150_1</w:t>
+          </w:r>
+        </w:hyperlink>
+      </w:r>
+      <w:r>
+        <w:br/>
+        <w:t xml:space="preserve">Discount: -76.0%, </w:t>
+      </w:r>
+      <w:r>
+        <w:t>Price: ¥ 24.0, Previous Price: ¥ 99.0.</w:t>
+      </w:r>
+    </w:p>
+    <w:p>
+      <w:r>
+        <w:drawing>
+          <wp:inline xmlns:a="http://schemas.openxmlformats.org/drawingml/2006/main" xmlns:pic="http://schemas.openxmlformats.org/drawingml/2006/picture">
+            <wp:extent cx="1524000" cy="571500"/>
+            <wp:docPr id="5" name="Picture 5"/>
+            <wp:cNvGraphicFramePr>
+              <a:graphicFrameLocks noChangeAspect="1"/>
+            </wp:cNvGraphicFramePr>
+            <a:graphic>
+              <a:graphicData uri="http://schemas.openxmlformats.org/drawingml/2006/picture">
+                <pic:pic>
+                  <pic:nvPicPr>
+                    <pic:cNvPr id="0" name="14.png"/>
+                    <pic:cNvPicPr/>
+                  </pic:nvPicPr>
+                  <pic:blipFill>
+                    <a:blip r:embed="rId18"/>
+                    <a:stretch>
+                      <a:fillRect/>
+                    </a:stretch>
+                  </pic:blipFill>
+                  <pic:spPr>
+                    <a:xfrm>
+                      <a:off x="0" y="0"/>
+                      <a:ext cx="1524000" cy="571500"/>
                     </a:xfrm>
                     <a:prstGeom prst="rect"/>
                   </pic:spPr>
@@ -629,7 +361,7 @@
           <w:color w:val="000000" w:themeColor="hyperlink"/>
           <w:u w:val="single"/>
         </w:rPr>
-        <w:hyperlink r:id="rId27">
+        <w:hyperlink r:id="rId19">
           <w:r>
             <w:rPr/>
             <w:t>https://store.steampowered.com/app/107410/Arma_3/?snr=1_7_7_2300_150_1</w:t>
@@ -649,7 +381,7 @@
         <w:drawing>
           <wp:inline xmlns:a="http://schemas.openxmlformats.org/drawingml/2006/main" xmlns:pic="http://schemas.openxmlformats.org/drawingml/2006/picture">
             <wp:extent cx="1524000" cy="571500"/>
-            <wp:docPr id="10" name="Picture 10"/>
+            <wp:docPr id="6" name="Picture 6"/>
             <wp:cNvGraphicFramePr>
               <a:graphicFrameLocks noChangeAspect="1"/>
             </wp:cNvGraphicFramePr>
@@ -657,11 +389,11 @@
               <a:graphicData uri="http://schemas.openxmlformats.org/drawingml/2006/picture">
                 <pic:pic>
                   <pic:nvPicPr>
-                    <pic:cNvPr id="0" name="0.png"/>
+                    <pic:cNvPr id="0" name="2.png"/>
                     <pic:cNvPicPr/>
                   </pic:nvPicPr>
                   <pic:blipFill>
-                    <a:blip r:embed="rId28"/>
+                    <a:blip r:embed="rId20"/>
                     <a:stretch>
                       <a:fillRect/>
                     </a:stretch>
@@ -696,7 +428,7 @@
           <w:color w:val="000000" w:themeColor="hyperlink"/>
           <w:u w:val="single"/>
         </w:rPr>
-        <w:hyperlink r:id="rId29">
+        <w:hyperlink r:id="rId21">
           <w:r>
             <w:rPr/>
             <w:t>https://store.steampowered.com/app/8870/BioShock_Infinite/?snr=1_7_7_2300_150_1</w:t>
@@ -716,6 +448,274 @@
         <w:drawing>
           <wp:inline xmlns:a="http://schemas.openxmlformats.org/drawingml/2006/main" xmlns:pic="http://schemas.openxmlformats.org/drawingml/2006/picture">
             <wp:extent cx="1524000" cy="571500"/>
+            <wp:docPr id="7" name="Picture 7"/>
+            <wp:cNvGraphicFramePr>
+              <a:graphicFrameLocks noChangeAspect="1"/>
+            </wp:cNvGraphicFramePr>
+            <a:graphic>
+              <a:graphicData uri="http://schemas.openxmlformats.org/drawingml/2006/picture">
+                <pic:pic>
+                  <pic:nvPicPr>
+                    <pic:cNvPr id="0" name="11.png"/>
+                    <pic:cNvPicPr/>
+                  </pic:nvPicPr>
+                  <pic:blipFill>
+                    <a:blip r:embed="rId22"/>
+                    <a:stretch>
+                      <a:fillRect/>
+                    </a:stretch>
+                  </pic:blipFill>
+                  <pic:spPr>
+                    <a:xfrm>
+                      <a:off x="0" y="0"/>
+                      <a:ext cx="1524000" cy="571500"/>
+                    </a:xfrm>
+                    <a:prstGeom prst="rect"/>
+                  </pic:spPr>
+                </pic:pic>
+              </a:graphicData>
+            </a:graphic>
+          </wp:inline>
+        </w:drawing>
+      </w:r>
+    </w:p>
+    <w:p>
+      <w:r>
+        <w:rPr>
+          <w:b/>
+        </w:rPr>
+        <w:t>Game: Euro Truck Simulator 2.</w:t>
+        <w:br/>
+      </w:r>
+      <w:r>
+        <w:t xml:space="preserve">Link: </w:t>
+      </w:r>
+      <w:r>
+        <w:rPr>
+          <w:color w:val="000000" w:themeColor="hyperlink"/>
+          <w:u w:val="single"/>
+        </w:rPr>
+        <w:hyperlink r:id="rId23">
+          <w:r>
+            <w:rPr/>
+            <w:t>https://store.steampowered.com/app/227300/Euro_Truck_Simulator_2/?snr=1_7_7_2300_150_1</w:t>
+          </w:r>
+        </w:hyperlink>
+      </w:r>
+      <w:r>
+        <w:br/>
+        <w:t xml:space="preserve">Discount: -76.0%, </w:t>
+      </w:r>
+      <w:r>
+        <w:t>Price: ¥ 24.0, Previous Price: ¥ 99.0.</w:t>
+      </w:r>
+    </w:p>
+    <w:p>
+      <w:r>
+        <w:drawing>
+          <wp:inline xmlns:a="http://schemas.openxmlformats.org/drawingml/2006/main" xmlns:pic="http://schemas.openxmlformats.org/drawingml/2006/picture">
+            <wp:extent cx="1524000" cy="571500"/>
+            <wp:docPr id="8" name="Picture 8"/>
+            <wp:cNvGraphicFramePr>
+              <a:graphicFrameLocks noChangeAspect="1"/>
+            </wp:cNvGraphicFramePr>
+            <a:graphic>
+              <a:graphicData uri="http://schemas.openxmlformats.org/drawingml/2006/picture">
+                <pic:pic>
+                  <pic:nvPicPr>
+                    <pic:cNvPr id="0" name="0.png"/>
+                    <pic:cNvPicPr/>
+                  </pic:nvPicPr>
+                  <pic:blipFill>
+                    <a:blip r:embed="rId24"/>
+                    <a:stretch>
+                      <a:fillRect/>
+                    </a:stretch>
+                  </pic:blipFill>
+                  <pic:spPr>
+                    <a:xfrm>
+                      <a:off x="0" y="0"/>
+                      <a:ext cx="1524000" cy="571500"/>
+                    </a:xfrm>
+                    <a:prstGeom prst="rect"/>
+                  </pic:spPr>
+                </pic:pic>
+              </a:graphicData>
+            </a:graphic>
+          </wp:inline>
+        </w:drawing>
+      </w:r>
+    </w:p>
+    <w:p>
+      <w:r>
+        <w:rPr>
+          <w:b/>
+        </w:rPr>
+        <w:t>Game: Dead Space™ 3.</w:t>
+        <w:br/>
+      </w:r>
+      <w:r>
+        <w:t xml:space="preserve">Link: </w:t>
+      </w:r>
+      <w:r>
+        <w:rPr>
+          <w:color w:val="000000" w:themeColor="hyperlink"/>
+          <w:u w:val="single"/>
+        </w:rPr>
+        <w:hyperlink r:id="rId25">
+          <w:r>
+            <w:rPr/>
+            <w:t>https://store.steampowered.com/app/1238060/Dead_Space_3/?snr=1_7_7_2300_150_1</w:t>
+          </w:r>
+        </w:hyperlink>
+      </w:r>
+      <w:r>
+        <w:br/>
+        <w:t xml:space="preserve">Discount: -75.0%, </w:t>
+      </w:r>
+      <w:r>
+        <w:t>Price: ¥ 29.0, Previous Price: ¥ 118.0.</w:t>
+      </w:r>
+    </w:p>
+    <w:p>
+      <w:r>
+        <w:drawing>
+          <wp:inline xmlns:a="http://schemas.openxmlformats.org/drawingml/2006/main" xmlns:pic="http://schemas.openxmlformats.org/drawingml/2006/picture">
+            <wp:extent cx="1524000" cy="571500"/>
+            <wp:docPr id="9" name="Picture 9"/>
+            <wp:cNvGraphicFramePr>
+              <a:graphicFrameLocks noChangeAspect="1"/>
+            </wp:cNvGraphicFramePr>
+            <a:graphic>
+              <a:graphicData uri="http://schemas.openxmlformats.org/drawingml/2006/picture">
+                <pic:pic>
+                  <pic:nvPicPr>
+                    <pic:cNvPr id="0" name="16.png"/>
+                    <pic:cNvPicPr/>
+                  </pic:nvPicPr>
+                  <pic:blipFill>
+                    <a:blip r:embed="rId26"/>
+                    <a:stretch>
+                      <a:fillRect/>
+                    </a:stretch>
+                  </pic:blipFill>
+                  <pic:spPr>
+                    <a:xfrm>
+                      <a:off x="0" y="0"/>
+                      <a:ext cx="1524000" cy="571500"/>
+                    </a:xfrm>
+                    <a:prstGeom prst="rect"/>
+                  </pic:spPr>
+                </pic:pic>
+              </a:graphicData>
+            </a:graphic>
+          </wp:inline>
+        </w:drawing>
+      </w:r>
+    </w:p>
+    <w:p>
+      <w:r>
+        <w:rPr>
+          <w:b/>
+        </w:rPr>
+        <w:t>Game: Dragon Age™ Inquisition.</w:t>
+        <w:br/>
+      </w:r>
+      <w:r>
+        <w:t xml:space="preserve">Link: </w:t>
+      </w:r>
+      <w:r>
+        <w:rPr>
+          <w:color w:val="000000" w:themeColor="hyperlink"/>
+          <w:u w:val="single"/>
+        </w:rPr>
+        <w:hyperlink r:id="rId27">
+          <w:r>
+            <w:rPr/>
+            <w:t>https://store.steampowered.com/app/1222690/Dragon_Age_Inquisition/?snr=1_7_7_2300_150_1</w:t>
+          </w:r>
+        </w:hyperlink>
+      </w:r>
+      <w:r>
+        <w:br/>
+        <w:t xml:space="preserve">Discount: -75.0%, </w:t>
+      </w:r>
+      <w:r>
+        <w:t>Price: ¥ 49.0, Previous Price: ¥ 198.0.</w:t>
+      </w:r>
+    </w:p>
+    <w:p>
+      <w:r>
+        <w:drawing>
+          <wp:inline xmlns:a="http://schemas.openxmlformats.org/drawingml/2006/main" xmlns:pic="http://schemas.openxmlformats.org/drawingml/2006/picture">
+            <wp:extent cx="1524000" cy="571500"/>
+            <wp:docPr id="10" name="Picture 10"/>
+            <wp:cNvGraphicFramePr>
+              <a:graphicFrameLocks noChangeAspect="1"/>
+            </wp:cNvGraphicFramePr>
+            <a:graphic>
+              <a:graphicData uri="http://schemas.openxmlformats.org/drawingml/2006/picture">
+                <pic:pic>
+                  <pic:nvPicPr>
+                    <pic:cNvPr id="0" name="19.png"/>
+                    <pic:cNvPicPr/>
+                  </pic:nvPicPr>
+                  <pic:blipFill>
+                    <a:blip r:embed="rId28"/>
+                    <a:stretch>
+                      <a:fillRect/>
+                    </a:stretch>
+                  </pic:blipFill>
+                  <pic:spPr>
+                    <a:xfrm>
+                      <a:off x="0" y="0"/>
+                      <a:ext cx="1524000" cy="571500"/>
+                    </a:xfrm>
+                    <a:prstGeom prst="rect"/>
+                  </pic:spPr>
+                </pic:pic>
+              </a:graphicData>
+            </a:graphic>
+          </wp:inline>
+        </w:drawing>
+      </w:r>
+    </w:p>
+    <w:p>
+      <w:r>
+        <w:rPr>
+          <w:b/>
+        </w:rPr>
+        <w:t>Game: Mass Effect™: Andromeda Deluxe Edition.</w:t>
+        <w:br/>
+      </w:r>
+      <w:r>
+        <w:t xml:space="preserve">Link: </w:t>
+      </w:r>
+      <w:r>
+        <w:rPr>
+          <w:color w:val="000000" w:themeColor="hyperlink"/>
+          <w:u w:val="single"/>
+        </w:rPr>
+        <w:hyperlink r:id="rId29">
+          <w:r>
+            <w:rPr/>
+            <w:t>https://store.steampowered.com/app/1238000/Mass_Effect_Andromeda_Deluxe_Edition/?snr=1_7_7_2300_150_1</w:t>
+          </w:r>
+        </w:hyperlink>
+      </w:r>
+      <w:r>
+        <w:br/>
+        <w:t xml:space="preserve">Discount: -75.0%, </w:t>
+      </w:r>
+      <w:r>
+        <w:t>Price: ¥ 39.0, Previous Price: ¥ 158.0.</w:t>
+      </w:r>
+    </w:p>
+    <w:p>
+      <w:r>
+        <w:drawing>
+          <wp:inline xmlns:a="http://schemas.openxmlformats.org/drawingml/2006/main" xmlns:pic="http://schemas.openxmlformats.org/drawingml/2006/picture">
+            <wp:extent cx="1524000" cy="571500"/>
             <wp:docPr id="11" name="Picture 11"/>
             <wp:cNvGraphicFramePr>
               <a:graphicFrameLocks noChangeAspect="1"/>
@@ -724,7 +724,7 @@
               <a:graphicData uri="http://schemas.openxmlformats.org/drawingml/2006/picture">
                 <pic:pic>
                   <pic:nvPicPr>
-                    <pic:cNvPr id="0" name="5.png"/>
+                    <pic:cNvPr id="0" name="12.png"/>
                     <pic:cNvPicPr/>
                   </pic:nvPicPr>
                   <pic:blipFill>
@@ -752,7 +752,7 @@
         <w:rPr>
           <w:b/>
         </w:rPr>
-        <w:t>Game: Don't Starve.</w:t>
+        <w:t>Game: Dead Space Pack.</w:t>
         <w:br/>
       </w:r>
       <w:r>
@@ -766,23 +766,23 @@
         <w:hyperlink r:id="rId31">
           <w:r>
             <w:rPr/>
-            <w:t>https://store.steampowered.com/app/219740/Dont_Starve/?snr=1_7_7_2300_150_1</w:t>
+            <w:t>https://store.steampowered.com/bundle/5446/Dead_Space_Pack/?snr=1_7_7_2300_150_1</w:t>
           </w:r>
         </w:hyperlink>
       </w:r>
       <w:r>
         <w:br/>
-        <w:t xml:space="preserve">Discount: -75.0%, </w:t>
+        <w:t xml:space="preserve">Discount: -74.0%, </w:t>
       </w:r>
       <w:r>
-        <w:t>Price: ¥ 6.0, Previous Price: ¥ 24.0.</w:t>
+        <w:t>Price: ¥ 95.4, Previous Price: ¥ 372.0.</w:t>
       </w:r>
     </w:p>
     <w:p>
       <w:r>
         <w:drawing>
           <wp:inline xmlns:a="http://schemas.openxmlformats.org/drawingml/2006/main" xmlns:pic="http://schemas.openxmlformats.org/drawingml/2006/picture">
-            <wp:extent cx="1545464" cy="579549"/>
+            <wp:extent cx="1524000" cy="571500"/>
             <wp:docPr id="12" name="Picture 12"/>
             <wp:cNvGraphicFramePr>
               <a:graphicFrameLocks noChangeAspect="1"/>
@@ -791,78 +791,11 @@
               <a:graphicData uri="http://schemas.openxmlformats.org/drawingml/2006/picture">
                 <pic:pic>
                   <pic:nvPicPr>
-                    <pic:cNvPr id="0" name="18.png"/>
+                    <pic:cNvPr id="0" name="21.png"/>
                     <pic:cNvPicPr/>
                   </pic:nvPicPr>
                   <pic:blipFill>
                     <a:blip r:embed="rId32"/>
-                    <a:stretch>
-                      <a:fillRect/>
-                    </a:stretch>
-                  </pic:blipFill>
-                  <pic:spPr>
-                    <a:xfrm>
-                      <a:off x="0" y="0"/>
-                      <a:ext cx="1545464" cy="579549"/>
-                    </a:xfrm>
-                    <a:prstGeom prst="rect"/>
-                  </pic:spPr>
-                </pic:pic>
-              </a:graphicData>
-            </a:graphic>
-          </wp:inline>
-        </w:drawing>
-      </w:r>
-    </w:p>
-    <w:p>
-      <w:r>
-        <w:rPr>
-          <w:b/>
-        </w:rPr>
-        <w:t>Game: Endless Space® 2.</w:t>
-        <w:br/>
-      </w:r>
-      <w:r>
-        <w:t xml:space="preserve">Link: </w:t>
-      </w:r>
-      <w:r>
-        <w:rPr>
-          <w:color w:val="000000" w:themeColor="hyperlink"/>
-          <w:u w:val="single"/>
-        </w:rPr>
-        <w:hyperlink r:id="rId33">
-          <w:r>
-            <w:rPr/>
-            <w:t>https://store.steampowered.com/app/392110/Endless_Space_2/?snr=1_7_7_2300_150_1</w:t>
-          </w:r>
-        </w:hyperlink>
-      </w:r>
-      <w:r>
-        <w:br/>
-        <w:t xml:space="preserve">Discount: -75.0%, </w:t>
-      </w:r>
-      <w:r>
-        <w:t>Price: ¥ 32.0, Previous Price: ¥ 129.0.</w:t>
-      </w:r>
-    </w:p>
-    <w:p>
-      <w:r>
-        <w:drawing>
-          <wp:inline xmlns:a="http://schemas.openxmlformats.org/drawingml/2006/main" xmlns:pic="http://schemas.openxmlformats.org/drawingml/2006/picture">
-            <wp:extent cx="1524000" cy="571500"/>
-            <wp:docPr id="13" name="Picture 13"/>
-            <wp:cNvGraphicFramePr>
-              <a:graphicFrameLocks noChangeAspect="1"/>
-            </wp:cNvGraphicFramePr>
-            <a:graphic>
-              <a:graphicData uri="http://schemas.openxmlformats.org/drawingml/2006/picture">
-                <pic:pic>
-                  <pic:nvPicPr>
-                    <pic:cNvPr id="0" name="16.png"/>
-                    <pic:cNvPicPr/>
-                  </pic:nvPicPr>
-                  <pic:blipFill>
-                    <a:blip r:embed="rId34"/>
                     <a:stretch>
                       <a:fillRect/>
                     </a:stretch>
@@ -897,7 +830,7 @@
           <w:color w:val="000000" w:themeColor="hyperlink"/>
           <w:u w:val="single"/>
         </w:rPr>
-        <w:hyperlink r:id="rId35">
+        <w:hyperlink r:id="rId33">
           <w:r>
             <w:rPr/>
             <w:t>https://store.steampowered.com/bundle/11256/Arma_3_Ultimate_Edition/?snr=1_7_7_2300_150_1</w:t>
@@ -917,6 +850,73 @@
         <w:drawing>
           <wp:inline xmlns:a="http://schemas.openxmlformats.org/drawingml/2006/main" xmlns:pic="http://schemas.openxmlformats.org/drawingml/2006/picture">
             <wp:extent cx="1524000" cy="571500"/>
+            <wp:docPr id="13" name="Picture 13"/>
+            <wp:cNvGraphicFramePr>
+              <a:graphicFrameLocks noChangeAspect="1"/>
+            </wp:cNvGraphicFramePr>
+            <a:graphic>
+              <a:graphicData uri="http://schemas.openxmlformats.org/drawingml/2006/picture">
+                <pic:pic>
+                  <pic:nvPicPr>
+                    <pic:cNvPr id="0" name="17.png"/>
+                    <pic:cNvPicPr/>
+                  </pic:nvPicPr>
+                  <pic:blipFill>
+                    <a:blip r:embed="rId34"/>
+                    <a:stretch>
+                      <a:fillRect/>
+                    </a:stretch>
+                  </pic:blipFill>
+                  <pic:spPr>
+                    <a:xfrm>
+                      <a:off x="0" y="0"/>
+                      <a:ext cx="1524000" cy="571500"/>
+                    </a:xfrm>
+                    <a:prstGeom prst="rect"/>
+                  </pic:spPr>
+                </pic:pic>
+              </a:graphicData>
+            </a:graphic>
+          </wp:inline>
+        </w:drawing>
+      </w:r>
+    </w:p>
+    <w:p>
+      <w:r>
+        <w:rPr>
+          <w:b/>
+        </w:rPr>
+        <w:t>Game: Euro Truck Simulator 2 Map Booster.</w:t>
+        <w:br/>
+      </w:r>
+      <w:r>
+        <w:t xml:space="preserve">Link: </w:t>
+      </w:r>
+      <w:r>
+        <w:rPr>
+          <w:color w:val="000000" w:themeColor="hyperlink"/>
+          <w:u w:val="single"/>
+        </w:rPr>
+        <w:hyperlink r:id="rId35">
+          <w:r>
+            <w:rPr/>
+            <w:t>https://store.steampowered.com/bundle/5555/Euro_Truck_Simulator_2_Map_Booster/?snr=1_7_7_2300_150_1</w:t>
+          </w:r>
+        </w:hyperlink>
+      </w:r>
+      <w:r>
+        <w:br/>
+        <w:t xml:space="preserve">Discount: -72.0%, </w:t>
+      </w:r>
+      <w:r>
+        <w:t>Price: ¥ 115.6, Previous Price: ¥ 418.0.</w:t>
+      </w:r>
+    </w:p>
+    <w:p>
+      <w:r>
+        <w:drawing>
+          <wp:inline xmlns:a="http://schemas.openxmlformats.org/drawingml/2006/main" xmlns:pic="http://schemas.openxmlformats.org/drawingml/2006/picture">
+            <wp:extent cx="1524000" cy="571500"/>
             <wp:docPr id="14" name="Picture 14"/>
             <wp:cNvGraphicFramePr>
               <a:graphicFrameLocks noChangeAspect="1"/>
@@ -925,7 +925,7 @@
               <a:graphicData uri="http://schemas.openxmlformats.org/drawingml/2006/picture">
                 <pic:pic>
                   <pic:nvPicPr>
-                    <pic:cNvPr id="0" name="8.png"/>
+                    <pic:cNvPr id="0" name="9.png"/>
                     <pic:cNvPicPr/>
                   </pic:nvPicPr>
                   <pic:blipFill>
@@ -953,7 +953,7 @@
         <w:rPr>
           <w:b/>
         </w:rPr>
-        <w:t>Game: Don't Starve MEGA PACK 2020.</w:t>
+        <w:t>Game: DOOM Eternal.</w:t>
         <w:br/>
       </w:r>
       <w:r>
@@ -967,16 +967,16 @@
         <w:hyperlink r:id="rId37">
           <w:r>
             <w:rPr/>
-            <w:t>https://store.steampowered.com/bundle/15166/Dont_Starve_MEGA_PACK_2020/?snr=1_7_7_2300_150_1</w:t>
+            <w:t>https://store.steampowered.com/app/782330/DOOM_Eternal/?snr=1_7_7_2300_150_1</w:t>
           </w:r>
         </w:hyperlink>
       </w:r>
       <w:r>
         <w:br/>
-        <w:t xml:space="preserve">Discount: -72.0%, </w:t>
+        <w:t xml:space="preserve">Discount: -67.0%, </w:t>
       </w:r>
       <w:r>
-        <w:t>Price: ¥ 32.34, Previous Price: ¥ 115.0.</w:t>
+        <w:t>Price: ¥ 65.0, Previous Price: ¥ 199.0.</w:t>
       </w:r>
     </w:p>
     <w:p>
@@ -992,78 +992,11 @@
               <a:graphicData uri="http://schemas.openxmlformats.org/drawingml/2006/picture">
                 <pic:pic>
                   <pic:nvPicPr>
-                    <pic:cNvPr id="0" name="11.png"/>
+                    <pic:cNvPr id="0" name="1.png"/>
                     <pic:cNvPicPr/>
                   </pic:nvPicPr>
                   <pic:blipFill>
                     <a:blip r:embed="rId38"/>
-                    <a:stretch>
-                      <a:fillRect/>
-                    </a:stretch>
-                  </pic:blipFill>
-                  <pic:spPr>
-                    <a:xfrm>
-                      <a:off x="0" y="0"/>
-                      <a:ext cx="1524000" cy="571500"/>
-                    </a:xfrm>
-                    <a:prstGeom prst="rect"/>
-                  </pic:spPr>
-                </pic:pic>
-              </a:graphicData>
-            </a:graphic>
-          </wp:inline>
-        </w:drawing>
-      </w:r>
-    </w:p>
-    <w:p>
-      <w:r>
-        <w:rPr>
-          <w:b/>
-        </w:rPr>
-        <w:t>Game: CODE VEIN.</w:t>
-        <w:br/>
-      </w:r>
-      <w:r>
-        <w:t xml:space="preserve">Link: </w:t>
-      </w:r>
-      <w:r>
-        <w:rPr>
-          <w:color w:val="000000" w:themeColor="hyperlink"/>
-          <w:u w:val="single"/>
-        </w:rPr>
-        <w:hyperlink r:id="rId39">
-          <w:r>
-            <w:rPr/>
-            <w:t>https://store.steampowered.com/app/678960/CODE_VEIN/?snr=1_7_7_2300_150_1</w:t>
-          </w:r>
-        </w:hyperlink>
-      </w:r>
-      <w:r>
-        <w:br/>
-        <w:t xml:space="preserve">Discount: -67.0%, </w:t>
-      </w:r>
-      <w:r>
-        <w:t>Price: ¥ 88.0, Previous Price: ¥ 268.0.</w:t>
-      </w:r>
-    </w:p>
-    <w:p>
-      <w:r>
-        <w:drawing>
-          <wp:inline xmlns:a="http://schemas.openxmlformats.org/drawingml/2006/main" xmlns:pic="http://schemas.openxmlformats.org/drawingml/2006/picture">
-            <wp:extent cx="1524000" cy="571500"/>
-            <wp:docPr id="16" name="Picture 16"/>
-            <wp:cNvGraphicFramePr>
-              <a:graphicFrameLocks noChangeAspect="1"/>
-            </wp:cNvGraphicFramePr>
-            <a:graphic>
-              <a:graphicData uri="http://schemas.openxmlformats.org/drawingml/2006/picture">
-                <pic:pic>
-                  <pic:nvPicPr>
-                    <pic:cNvPr id="0" name="10.png"/>
-                    <pic:cNvPicPr/>
-                  </pic:nvPicPr>
-                  <pic:blipFill>
-                    <a:blip r:embed="rId40"/>
                     <a:stretch>
                       <a:fillRect/>
                     </a:stretch>
@@ -1098,7 +1031,7 @@
           <w:color w:val="000000" w:themeColor="hyperlink"/>
           <w:u w:val="single"/>
         </w:rPr>
-        <w:hyperlink r:id="rId41">
+        <w:hyperlink r:id="rId39">
           <w:r>
             <w:rPr/>
             <w:t>https://store.steampowered.com/app/683320/GRIS/?snr=1_7_7_2300_150_1</w:t>
@@ -1118,7 +1051,7 @@
         <w:drawing>
           <wp:inline xmlns:a="http://schemas.openxmlformats.org/drawingml/2006/main" xmlns:pic="http://schemas.openxmlformats.org/drawingml/2006/picture">
             <wp:extent cx="1545464" cy="579549"/>
-            <wp:docPr id="17" name="Picture 17"/>
+            <wp:docPr id="16" name="Picture 16"/>
             <wp:cNvGraphicFramePr>
               <a:graphicFrameLocks noChangeAspect="1"/>
             </wp:cNvGraphicFramePr>
@@ -1126,11 +1059,11 @@
               <a:graphicData uri="http://schemas.openxmlformats.org/drawingml/2006/picture">
                 <pic:pic>
                   <pic:nvPicPr>
-                    <pic:cNvPr id="0" name="22.png"/>
+                    <pic:cNvPr id="0" name="18.png"/>
                     <pic:cNvPicPr/>
                   </pic:nvPicPr>
                   <pic:blipFill>
-                    <a:blip r:embed="rId42"/>
+                    <a:blip r:embed="rId40"/>
                     <a:stretch>
                       <a:fillRect/>
                     </a:stretch>
@@ -1154,7 +1087,74 @@
         <w:rPr>
           <w:b/>
         </w:rPr>
-        <w:t>Game: DRAGON BALL Z: KAKAROT.</w:t>
+        <w:t>Game: HITMAN™ - Game of The Year Edition.</w:t>
+        <w:br/>
+      </w:r>
+      <w:r>
+        <w:t xml:space="preserve">Link: </w:t>
+      </w:r>
+      <w:r>
+        <w:rPr>
+          <w:color w:val="000000" w:themeColor="hyperlink"/>
+          <w:u w:val="single"/>
+        </w:rPr>
+        <w:hyperlink r:id="rId41">
+          <w:r>
+            <w:rPr/>
+            <w:t>https://store.steampowered.com/bundle/4854/HITMAN__Game_of_The_Year_Edition/?snr=1_7_7_2300_150_1</w:t>
+          </w:r>
+        </w:hyperlink>
+      </w:r>
+      <w:r>
+        <w:br/>
+        <w:t xml:space="preserve">Discount: -58.0%, </w:t>
+      </w:r>
+      <w:r>
+        <w:t>Price: ¥ 110.4, Previous Price: ¥ 264.0.</w:t>
+      </w:r>
+    </w:p>
+    <w:p>
+      <w:r>
+        <w:drawing>
+          <wp:inline xmlns:a="http://schemas.openxmlformats.org/drawingml/2006/main" xmlns:pic="http://schemas.openxmlformats.org/drawingml/2006/picture">
+            <wp:extent cx="1524000" cy="571500"/>
+            <wp:docPr id="17" name="Picture 17"/>
+            <wp:cNvGraphicFramePr>
+              <a:graphicFrameLocks noChangeAspect="1"/>
+            </wp:cNvGraphicFramePr>
+            <a:graphic>
+              <a:graphicData uri="http://schemas.openxmlformats.org/drawingml/2006/picture">
+                <pic:pic>
+                  <pic:nvPicPr>
+                    <pic:cNvPr id="0" name="15.png"/>
+                    <pic:cNvPicPr/>
+                  </pic:nvPicPr>
+                  <pic:blipFill>
+                    <a:blip r:embed="rId42"/>
+                    <a:stretch>
+                      <a:fillRect/>
+                    </a:stretch>
+                  </pic:blipFill>
+                  <pic:spPr>
+                    <a:xfrm>
+                      <a:off x="0" y="0"/>
+                      <a:ext cx="1524000" cy="571500"/>
+                    </a:xfrm>
+                    <a:prstGeom prst="rect"/>
+                  </pic:spPr>
+                </pic:pic>
+              </a:graphicData>
+            </a:graphic>
+          </wp:inline>
+        </w:drawing>
+      </w:r>
+    </w:p>
+    <w:p>
+      <w:r>
+        <w:rPr>
+          <w:b/>
+        </w:rPr>
+        <w:t>Game: Fallout 4.</w:t>
         <w:br/>
       </w:r>
       <w:r>
@@ -1168,16 +1168,16 @@
         <w:hyperlink r:id="rId43">
           <w:r>
             <w:rPr/>
-            <w:t>https://store.steampowered.com/app/851850/DRAGON_BALL_Z_KAKAROT/?snr=1_7_7_2300_150_1</w:t>
+            <w:t>https://store.steampowered.com/app/377160/Fallout_4/?snr=1_7_7_2300_150_1</w:t>
           </w:r>
         </w:hyperlink>
       </w:r>
       <w:r>
         <w:br/>
-        <w:t xml:space="preserve">Discount: -60.0%, </w:t>
+        <w:t xml:space="preserve">Discount: -51.0%, </w:t>
       </w:r>
       <w:r>
-        <w:t>Price: ¥ 119.0, Previous Price: ¥ 298.0.</w:t>
+        <w:t>Price: ¥ 49.0, Previous Price: ¥ 99.0.</w:t>
       </w:r>
     </w:p>
     <w:p>
@@ -1193,7 +1193,7 @@
               <a:graphicData uri="http://schemas.openxmlformats.org/drawingml/2006/picture">
                 <pic:pic>
                   <pic:nvPicPr>
-                    <pic:cNvPr id="0" name="17.png"/>
+                    <pic:cNvPr id="0" name="8.png"/>
                     <pic:cNvPicPr/>
                   </pic:nvPicPr>
                   <pic:blipFill>
@@ -1221,7 +1221,7 @@
         <w:rPr>
           <w:b/>
         </w:rPr>
-        <w:t>Game: ONE PIECE: PIRATE WARRIORS 4.</w:t>
+        <w:t>Game: Fallout 4: Game of the Year Edition.</w:t>
         <w:br/>
       </w:r>
       <w:r>
@@ -1235,16 +1235,16 @@
         <w:hyperlink r:id="rId45">
           <w:r>
             <w:rPr/>
-            <w:t>https://store.steampowered.com/app/1089090/ONE_PIECE_PIRATE_WARRIORS_4/?snr=1_7_7_2300_150_1</w:t>
+            <w:t>https://store.steampowered.com/sub/199943/?snr=1_7_7_2300_150_1</w:t>
           </w:r>
         </w:hyperlink>
       </w:r>
       <w:r>
         <w:br/>
-        <w:t xml:space="preserve">Discount: -60.0%, </w:t>
+        <w:t xml:space="preserve">Discount: -50.0%, </w:t>
       </w:r>
       <w:r>
-        <w:t>Price: ¥ 119.0, Previous Price: ¥ 298.0.</w:t>
+        <w:t>Price: ¥ 99.0, Previous Price: ¥ 199.0.</w:t>
       </w:r>
     </w:p>
     <w:p>
@@ -1260,7 +1260,7 @@
               <a:graphicData uri="http://schemas.openxmlformats.org/drawingml/2006/picture">
                 <pic:pic>
                   <pic:nvPicPr>
-                    <pic:cNvPr id="0" name="9.png"/>
+                    <pic:cNvPr id="0" name="13.png"/>
                     <pic:cNvPicPr/>
                   </pic:nvPicPr>
                   <pic:blipFill>
@@ -1288,7 +1288,7 @@
         <w:rPr>
           <w:b/>
         </w:rPr>
-        <w:t>Game: Don't Starve Together.</w:t>
+        <w:t>Game: The Elder Scrolls V: Skyrim Special Edition.</w:t>
         <w:br/>
       </w:r>
       <w:r>
@@ -1302,7 +1302,7 @@
         <w:hyperlink r:id="rId47">
           <w:r>
             <w:rPr/>
-            <w:t>https://store.steampowered.com/app/322330/Dont_Starve_Together/?snr=1_7_7_2300_150_1</w:t>
+            <w:t>https://store.steampowered.com/app/489830/The_Elder_Scrolls_V_Skyrim_Special_Edition/?snr=1_7_7_2300_150_1</w:t>
           </w:r>
         </w:hyperlink>
       </w:r>
@@ -1311,7 +1311,7 @@
         <w:t xml:space="preserve">Discount: -50.0%, </w:t>
       </w:r>
       <w:r>
-        <w:t>Price: ¥ 12.0, Previous Price: ¥ 24.0.</w:t>
+        <w:t>Price: ¥ 64.0, Previous Price: ¥ 129.0.</w:t>
       </w:r>
     </w:p>
     <w:p>
@@ -1327,7 +1327,7 @@
               <a:graphicData uri="http://schemas.openxmlformats.org/drawingml/2006/picture">
                 <pic:pic>
                   <pic:nvPicPr>
-                    <pic:cNvPr id="0" name="3.png"/>
+                    <pic:cNvPr id="0" name="7.png"/>
                     <pic:cNvPicPr/>
                   </pic:nvPicPr>
                   <pic:blipFill>
@@ -1355,7 +1355,7 @@
         <w:rPr>
           <w:b/>
         </w:rPr>
-        <w:t>Game: Serious Sam 4.</w:t>
+        <w:t>Game: RIDE 4.</w:t>
         <w:br/>
       </w:r>
       <w:r>
@@ -1369,7 +1369,7 @@
         <w:hyperlink r:id="rId49">
           <w:r>
             <w:rPr/>
-            <w:t>https://store.steampowered.com/app/257420/Serious_Sam_4/?snr=1_7_7_2300_150_1</w:t>
+            <w:t>https://store.steampowered.com/app/1259980/RIDE_4/?snr=1_7_7_2300_150_1</w:t>
           </w:r>
         </w:hyperlink>
       </w:r>
@@ -1378,7 +1378,7 @@
         <w:t xml:space="preserve">Discount: -41.0%, </w:t>
       </w:r>
       <w:r>
-        <w:t>Price: ¥ 69.0, Previous Price: ¥ 116.0.</w:t>
+        <w:t>Price: ¥ 82.0, Previous Price: ¥ 138.0.</w:t>
       </w:r>
     </w:p>
     <w:p>
@@ -1394,7 +1394,7 @@
               <a:graphicData uri="http://schemas.openxmlformats.org/drawingml/2006/picture">
                 <pic:pic>
                   <pic:nvPicPr>
-                    <pic:cNvPr id="0" name="23.png"/>
+                    <pic:cNvPr id="0" name="20.png"/>
                     <pic:cNvPicPr/>
                   </pic:nvPicPr>
                   <pic:blipFill>
@@ -1461,7 +1461,7 @@
               <a:graphicData uri="http://schemas.openxmlformats.org/drawingml/2006/picture">
                 <pic:pic>
                   <pic:nvPicPr>
-                    <pic:cNvPr id="0" name="21.png"/>
+                    <pic:cNvPr id="0" name="24.png"/>
                     <pic:cNvPicPr/>
                   </pic:nvPicPr>
                   <pic:blipFill>
@@ -1528,7 +1528,7 @@
               <a:graphicData uri="http://schemas.openxmlformats.org/drawingml/2006/picture">
                 <pic:pic>
                   <pic:nvPicPr>
-                    <pic:cNvPr id="0" name="4.png"/>
+                    <pic:cNvPr id="0" name="6.png"/>
                     <pic:cNvPicPr/>
                   </pic:nvPicPr>
                   <pic:blipFill>
@@ -1556,7 +1556,7 @@
         <w:rPr>
           <w:b/>
         </w:rPr>
-        <w:t>Game: Loop Hero.</w:t>
+        <w:t>Game: Fall Guys: Ultimate Knockout.</w:t>
         <w:br/>
       </w:r>
       <w:r>
@@ -1570,16 +1570,16 @@
         <w:hyperlink r:id="rId55">
           <w:r>
             <w:rPr/>
-            <w:t>https://store.steampowered.com/app/1282730/Loop_Hero/?snr=1_7_7_2300_150_1</w:t>
+            <w:t>https://store.steampowered.com/app/1097150/Fall_Guys_Ultimate_Knockout/?snr=1_7_7_2300_150_1</w:t>
           </w:r>
         </w:hyperlink>
       </w:r>
       <w:r>
         <w:br/>
-        <w:t xml:space="preserve">Discount: -20.0%, </w:t>
+        <w:t xml:space="preserve">Discount: -31.0%, </w:t>
       </w:r>
       <w:r>
-        <w:t>Price: ¥ 56.0, Previous Price: ¥ 70.0.</w:t>
+        <w:t>Price: ¥ 40.0, Previous Price: ¥ 58.0.</w:t>
       </w:r>
     </w:p>
     <w:p>
@@ -1595,7 +1595,7 @@
               <a:graphicData uri="http://schemas.openxmlformats.org/drawingml/2006/picture">
                 <pic:pic>
                   <pic:nvPicPr>
-                    <pic:cNvPr id="0" name="20.png"/>
+                    <pic:cNvPr id="0" name="3.png"/>
                     <pic:cNvPicPr/>
                   </pic:nvPicPr>
                   <pic:blipFill>
@@ -1623,7 +1623,7 @@
         <w:rPr>
           <w:b/>
         </w:rPr>
-        <w:t>Game: Arma 3 Creator DLC: S.O.G. Prairie Fire.</w:t>
+        <w:t>Game: HITMAN™.</w:t>
         <w:br/>
       </w:r>
       <w:r>
@@ -1637,23 +1637,23 @@
         <w:hyperlink r:id="rId57">
           <w:r>
             <w:rPr/>
-            <w:t>https://store.steampowered.com/app/1227700/Arma_3_Creator_DLC_SOG_Prairie_Fire/?snr=1_7_7_2300_150_1</w:t>
+            <w:t>https://store.steampowered.com/app/236870/HITMAN/?snr=1_7_7_2300_150_1</w:t>
           </w:r>
         </w:hyperlink>
       </w:r>
       <w:r>
         <w:br/>
-        <w:t xml:space="preserve">Discount: -15.0%, </w:t>
+        <w:t xml:space="preserve">Discount: 0.0%, </w:t>
       </w:r>
       <w:r>
-        <w:t>Price: ¥ 67.0, Previous Price: ¥ 79.0.</w:t>
+        <w:t>Price: Unpurchasable, Previous Price: Unpurchasable.</w:t>
       </w:r>
     </w:p>
     <w:p>
       <w:r>
         <w:drawing>
           <wp:inline xmlns:a="http://schemas.openxmlformats.org/drawingml/2006/main" xmlns:pic="http://schemas.openxmlformats.org/drawingml/2006/picture">
-            <wp:extent cx="1524000" cy="571500"/>
+            <wp:extent cx="1545464" cy="579549"/>
             <wp:docPr id="25" name="Picture 25"/>
             <wp:cNvGraphicFramePr>
               <a:graphicFrameLocks noChangeAspect="1"/>
@@ -1662,7 +1662,7 @@
               <a:graphicData uri="http://schemas.openxmlformats.org/drawingml/2006/picture">
                 <pic:pic>
                   <pic:nvPicPr>
-                    <pic:cNvPr id="0" name="12.png"/>
+                    <pic:cNvPr id="0" name="22.png"/>
                     <pic:cNvPicPr/>
                   </pic:nvPicPr>
                   <pic:blipFill>
@@ -1674,7 +1674,7 @@
                   <pic:spPr>
                     <a:xfrm>
                       <a:off x="0" y="0"/>
-                      <a:ext cx="1524000" cy="571500"/>
+                      <a:ext cx="1545464" cy="579549"/>
                     </a:xfrm>
                     <a:prstGeom prst="rect"/>
                   </pic:spPr>

</xml_diff>

<commit_message>
changed into big picture
</commit_message>
<xml_diff>
--- a/Steam Discount Information Getter/Steam Discount Information.docx
+++ b/Steam Discount Information Getter/Steam Discount Information.docx
@@ -7,7 +7,7 @@
         <w:rPr>
           <w:b/>
         </w:rPr>
-        <w:t>Here is the Steam discount information for this week.</w:t>
+        <w:t>Steam平台优惠信息</w:t>
       </w:r>
     </w:p>
     <w:p>
@@ -15,11 +15,11 @@
         <w:rPr>
           <w:b/>
         </w:rPr>
-        <w:t>Game: Left 4 Dead 2.</w:t>
+        <w:t>游戏：Company of Heroes 2。</w:t>
         <w:br/>
       </w:r>
       <w:r>
-        <w:t xml:space="preserve">Link: </w:t>
+        <w:t>链接：</w:t>
       </w:r>
       <w:r>
         <w:rPr>
@@ -29,23 +29,23 @@
         <w:hyperlink r:id="rId9">
           <w:r>
             <w:rPr/>
-            <w:t>https://store.steampowered.com/app/550/Left_4_Dead_2/?snr=1_7_7_2300_150_1</w:t>
+            <w:t>https://store.steampowered.com/app/231430/Company_of_Heroes_2/?snr=1_7_7_2300_150_1</w:t>
           </w:r>
         </w:hyperlink>
       </w:r>
       <w:r>
         <w:br/>
-        <w:t xml:space="preserve">Discount: -81.0%, </w:t>
+        <w:t>折扣：-95.0%，</w:t>
       </w:r>
       <w:r>
-        <w:t>Price: ¥ 7.0, Previous Price: ¥ 37.0.</w:t>
+        <w:t>价格：¥ 3.4，前价¥ 68.0。</w:t>
       </w:r>
     </w:p>
     <w:p>
       <w:r>
         <w:drawing>
           <wp:inline xmlns:a="http://schemas.openxmlformats.org/drawingml/2006/main" xmlns:pic="http://schemas.openxmlformats.org/drawingml/2006/picture">
-            <wp:extent cx="1524000" cy="571500"/>
+            <wp:extent cx="5842000" cy="2730500"/>
             <wp:docPr id="1" name="Picture 1"/>
             <wp:cNvGraphicFramePr>
               <a:graphicFrameLocks noChangeAspect="1"/>
@@ -54,7 +54,7 @@
               <a:graphicData uri="http://schemas.openxmlformats.org/drawingml/2006/picture">
                 <pic:pic>
                   <pic:nvPicPr>
-                    <pic:cNvPr id="0" name="4.png"/>
+                    <pic:cNvPr id="0" name="11.png"/>
                     <pic:cNvPicPr/>
                   </pic:nvPicPr>
                   <pic:blipFill>
@@ -66,7 +66,7 @@
                   <pic:spPr>
                     <a:xfrm>
                       <a:off x="0" y="0"/>
-                      <a:ext cx="1524000" cy="571500"/>
+                      <a:ext cx="5842000" cy="2730500"/>
                     </a:xfrm>
                     <a:prstGeom prst="rect"/>
                   </pic:spPr>
@@ -82,11 +82,11 @@
         <w:rPr>
           <w:b/>
         </w:rPr>
-        <w:t>Game: Shadow Warrior 2.</w:t>
+        <w:t>游戏：Euro Truck Simulator 2 Essentials。</w:t>
         <w:br/>
       </w:r>
       <w:r>
-        <w:t xml:space="preserve">Link: </w:t>
+        <w:t>链接：</w:t>
       </w:r>
       <w:r>
         <w:rPr>
@@ -96,23 +96,23 @@
         <w:hyperlink r:id="rId11">
           <w:r>
             <w:rPr/>
-            <w:t>https://store.steampowered.com/app/324800/Shadow_Warrior_2/?snr=1_7_7_2300_150_1</w:t>
+            <w:t>https://store.steampowered.com/bundle/1923/Euro_Truck_Simulator_2_Essentials/?snr=1_7_7_2300_150_1</w:t>
           </w:r>
         </w:hyperlink>
       </w:r>
       <w:r>
         <w:br/>
-        <w:t xml:space="preserve">Discount: -80.0%, </w:t>
+        <w:t>折扣：-77.0%，</w:t>
       </w:r>
       <w:r>
-        <w:t>Price: ¥ 22.0, Previous Price: ¥ 112.0.</w:t>
+        <w:t>价格：¥ 68.85，前价¥ 296.0。</w:t>
       </w:r>
     </w:p>
     <w:p>
       <w:r>
         <w:drawing>
           <wp:inline xmlns:a="http://schemas.openxmlformats.org/drawingml/2006/main" xmlns:pic="http://schemas.openxmlformats.org/drawingml/2006/picture">
-            <wp:extent cx="365760" cy="137160"/>
+            <wp:extent cx="8978900" cy="2946400"/>
             <wp:docPr id="2" name="Picture 2"/>
             <wp:cNvGraphicFramePr>
               <a:graphicFrameLocks noChangeAspect="1"/>
@@ -121,7 +121,7 @@
               <a:graphicData uri="http://schemas.openxmlformats.org/drawingml/2006/picture">
                 <pic:pic>
                   <pic:nvPicPr>
-                    <pic:cNvPr id="0" name="5.png"/>
+                    <pic:cNvPr id="0" name="19.png"/>
                     <pic:cNvPicPr/>
                   </pic:nvPicPr>
                   <pic:blipFill>
@@ -133,7 +133,7 @@
                   <pic:spPr>
                     <a:xfrm>
                       <a:off x="0" y="0"/>
-                      <a:ext cx="365760" cy="137160"/>
+                      <a:ext cx="8978900" cy="2946400"/>
                     </a:xfrm>
                     <a:prstGeom prst="rect"/>
                   </pic:spPr>
@@ -149,11 +149,11 @@
         <w:rPr>
           <w:b/>
         </w:rPr>
-        <w:t>Game: Inquisition - Andromeda Bundle.</w:t>
+        <w:t>游戏：American Truck Simulator。</w:t>
         <w:br/>
       </w:r>
       <w:r>
-        <w:t xml:space="preserve">Link: </w:t>
+        <w:t>链接：</w:t>
       </w:r>
       <w:r>
         <w:rPr>
@@ -163,23 +163,23 @@
         <w:hyperlink r:id="rId13">
           <w:r>
             <w:rPr/>
-            <w:t>https://store.steampowered.com/bundle/15821/Inquisition__Andromeda_Bundle/?snr=1_7_7_2300_150_1</w:t>
+            <w:t>https://store.steampowered.com/app/270880/American_Truck_Simulator/?snr=1_7_7_2300_150_1</w:t>
           </w:r>
         </w:hyperlink>
       </w:r>
       <w:r>
         <w:br/>
-        <w:t xml:space="preserve">Discount: -79.0%, </w:t>
+        <w:t>折扣：-76.0%，</w:t>
       </w:r>
       <w:r>
-        <w:t>Price: ¥ 74.8, Previous Price: ¥ 356.0.</w:t>
+        <w:t>价格：¥ 24.0，前价¥ 99.0。</w:t>
       </w:r>
     </w:p>
     <w:p>
       <w:r>
         <w:drawing>
           <wp:inline xmlns:a="http://schemas.openxmlformats.org/drawingml/2006/main" xmlns:pic="http://schemas.openxmlformats.org/drawingml/2006/picture">
-            <wp:extent cx="1524000" cy="571500"/>
+            <wp:extent cx="5924281" cy="2768957"/>
             <wp:docPr id="3" name="Picture 3"/>
             <wp:cNvGraphicFramePr>
               <a:graphicFrameLocks noChangeAspect="1"/>
@@ -200,7 +200,7 @@
                   <pic:spPr>
                     <a:xfrm>
                       <a:off x="0" y="0"/>
-                      <a:ext cx="1524000" cy="571500"/>
+                      <a:ext cx="5924281" cy="2768957"/>
                     </a:xfrm>
                     <a:prstGeom prst="rect"/>
                   </pic:spPr>
@@ -216,11 +216,11 @@
         <w:rPr>
           <w:b/>
         </w:rPr>
-        <w:t>Game: Euro Truck Simulator 2 Essentials.</w:t>
+        <w:t>游戏：BioShock Infinite。</w:t>
         <w:br/>
       </w:r>
       <w:r>
-        <w:t xml:space="preserve">Link: </w:t>
+        <w:t>链接：</w:t>
       </w:r>
       <w:r>
         <w:rPr>
@@ -230,23 +230,23 @@
         <w:hyperlink r:id="rId15">
           <w:r>
             <w:rPr/>
-            <w:t>https://store.steampowered.com/bundle/1923/Euro_Truck_Simulator_2_Essentials/?snr=1_7_7_2300_150_1</w:t>
+            <w:t>https://store.steampowered.com/app/8870/BioShock_Infinite/?snr=1_7_7_2300_150_1</w:t>
           </w:r>
         </w:hyperlink>
       </w:r>
       <w:r>
         <w:br/>
-        <w:t xml:space="preserve">Discount: -77.0%, </w:t>
+        <w:t>折扣：-76.0%，</w:t>
       </w:r>
       <w:r>
-        <w:t>Price: ¥ 68.85, Previous Price: ¥ 296.0.</w:t>
+        <w:t>价格：¥ 23.0，前价¥ 95.0。</w:t>
       </w:r>
     </w:p>
     <w:p>
       <w:r>
         <w:drawing>
           <wp:inline xmlns:a="http://schemas.openxmlformats.org/drawingml/2006/main" xmlns:pic="http://schemas.openxmlformats.org/drawingml/2006/picture">
-            <wp:extent cx="1524000" cy="571500"/>
+            <wp:extent cx="5842000" cy="2730500"/>
             <wp:docPr id="4" name="Picture 4"/>
             <wp:cNvGraphicFramePr>
               <a:graphicFrameLocks noChangeAspect="1"/>
@@ -255,7 +255,7 @@
               <a:graphicData uri="http://schemas.openxmlformats.org/drawingml/2006/picture">
                 <pic:pic>
                   <pic:nvPicPr>
-                    <pic:cNvPr id="0" name="10.png"/>
+                    <pic:cNvPr id="0" name="20.png"/>
                     <pic:cNvPicPr/>
                   </pic:nvPicPr>
                   <pic:blipFill>
@@ -267,7 +267,7 @@
                   <pic:spPr>
                     <a:xfrm>
                       <a:off x="0" y="0"/>
-                      <a:ext cx="1524000" cy="571500"/>
+                      <a:ext cx="5842000" cy="2730500"/>
                     </a:xfrm>
                     <a:prstGeom prst="rect"/>
                   </pic:spPr>
@@ -283,11 +283,11 @@
         <w:rPr>
           <w:b/>
         </w:rPr>
-        <w:t>Game: American Truck Simulator.</w:t>
+        <w:t>游戏：Euro Truck Simulator 2。</w:t>
         <w:br/>
       </w:r>
       <w:r>
-        <w:t xml:space="preserve">Link: </w:t>
+        <w:t>链接：</w:t>
       </w:r>
       <w:r>
         <w:rPr>
@@ -297,23 +297,23 @@
         <w:hyperlink r:id="rId17">
           <w:r>
             <w:rPr/>
-            <w:t>https://store.steampowered.com/app/270880/American_Truck_Simulator/?snr=1_7_7_2300_150_1</w:t>
+            <w:t>https://store.steampowered.com/app/227300/Euro_Truck_Simulator_2/?snr=1_7_7_2300_150_1</w:t>
           </w:r>
         </w:hyperlink>
       </w:r>
       <w:r>
         <w:br/>
-        <w:t xml:space="preserve">Discount: -76.0%, </w:t>
+        <w:t>折扣：-76.0%，</w:t>
       </w:r>
       <w:r>
-        <w:t>Price: ¥ 24.0, Previous Price: ¥ 99.0.</w:t>
+        <w:t>价格：¥ 24.0，前价¥ 99.0。</w:t>
       </w:r>
     </w:p>
     <w:p>
       <w:r>
         <w:drawing>
           <wp:inline xmlns:a="http://schemas.openxmlformats.org/drawingml/2006/main" xmlns:pic="http://schemas.openxmlformats.org/drawingml/2006/picture">
-            <wp:extent cx="1524000" cy="571500"/>
+            <wp:extent cx="5842000" cy="2730500"/>
             <wp:docPr id="5" name="Picture 5"/>
             <wp:cNvGraphicFramePr>
               <a:graphicFrameLocks noChangeAspect="1"/>
@@ -322,7 +322,7 @@
               <a:graphicData uri="http://schemas.openxmlformats.org/drawingml/2006/picture">
                 <pic:pic>
                   <pic:nvPicPr>
-                    <pic:cNvPr id="0" name="14.png"/>
+                    <pic:cNvPr id="0" name="3.png"/>
                     <pic:cNvPicPr/>
                   </pic:nvPicPr>
                   <pic:blipFill>
@@ -334,7 +334,7 @@
                   <pic:spPr>
                     <a:xfrm>
                       <a:off x="0" y="0"/>
-                      <a:ext cx="1524000" cy="571500"/>
+                      <a:ext cx="5842000" cy="2730500"/>
                     </a:xfrm>
                     <a:prstGeom prst="rect"/>
                   </pic:spPr>
@@ -350,11 +350,11 @@
         <w:rPr>
           <w:b/>
         </w:rPr>
-        <w:t>Game: Arma 3.</w:t>
+        <w:t>游戏：Rising Storm 2: Vietnam。</w:t>
         <w:br/>
       </w:r>
       <w:r>
-        <w:t xml:space="preserve">Link: </w:t>
+        <w:t>链接：</w:t>
       </w:r>
       <w:r>
         <w:rPr>
@@ -364,23 +364,23 @@
         <w:hyperlink r:id="rId19">
           <w:r>
             <w:rPr/>
-            <w:t>https://store.steampowered.com/app/107410/Arma_3/?snr=1_7_7_2300_150_1</w:t>
+            <w:t>https://store.steampowered.com/app/418460/Rising_Storm_2_Vietnam/?snr=1_7_7_2300_150_1</w:t>
           </w:r>
         </w:hyperlink>
       </w:r>
       <w:r>
         <w:br/>
-        <w:t xml:space="preserve">Discount: -76.0%, </w:t>
+        <w:t>折扣：-76.0%，</w:t>
       </w:r>
       <w:r>
-        <w:t>Price: ¥ 29.0, Previous Price: ¥ 119.0.</w:t>
+        <w:t>价格：¥ 19.0，前价¥ 78.0。</w:t>
       </w:r>
     </w:p>
     <w:p>
       <w:r>
         <w:drawing>
           <wp:inline xmlns:a="http://schemas.openxmlformats.org/drawingml/2006/main" xmlns:pic="http://schemas.openxmlformats.org/drawingml/2006/picture">
-            <wp:extent cx="1524000" cy="571500"/>
+            <wp:extent cx="5842000" cy="2730500"/>
             <wp:docPr id="6" name="Picture 6"/>
             <wp:cNvGraphicFramePr>
               <a:graphicFrameLocks noChangeAspect="1"/>
@@ -389,7 +389,7 @@
               <a:graphicData uri="http://schemas.openxmlformats.org/drawingml/2006/picture">
                 <pic:pic>
                   <pic:nvPicPr>
-                    <pic:cNvPr id="0" name="2.png"/>
+                    <pic:cNvPr id="0" name="17.png"/>
                     <pic:cNvPicPr/>
                   </pic:nvPicPr>
                   <pic:blipFill>
@@ -401,7 +401,7 @@
                   <pic:spPr>
                     <a:xfrm>
                       <a:off x="0" y="0"/>
-                      <a:ext cx="1524000" cy="571500"/>
+                      <a:ext cx="5842000" cy="2730500"/>
                     </a:xfrm>
                     <a:prstGeom prst="rect"/>
                   </pic:spPr>
@@ -417,11 +417,11 @@
         <w:rPr>
           <w:b/>
         </w:rPr>
-        <w:t>Game: BioShock Infinite.</w:t>
+        <w:t>游戏：The Escapists 2。</w:t>
         <w:br/>
       </w:r>
       <w:r>
-        <w:t xml:space="preserve">Link: </w:t>
+        <w:t>链接：</w:t>
       </w:r>
       <w:r>
         <w:rPr>
@@ -431,23 +431,23 @@
         <w:hyperlink r:id="rId21">
           <w:r>
             <w:rPr/>
-            <w:t>https://store.steampowered.com/app/8870/BioShock_Infinite/?snr=1_7_7_2300_150_1</w:t>
+            <w:t>https://store.steampowered.com/app/641990/The_Escapists_2/?snr=1_7_7_2300_150_1</w:t>
           </w:r>
         </w:hyperlink>
       </w:r>
       <w:r>
         <w:br/>
-        <w:t xml:space="preserve">Discount: -76.0%, </w:t>
+        <w:t>折扣：-76.0%，</w:t>
       </w:r>
       <w:r>
-        <w:t>Price: ¥ 23.0, Previous Price: ¥ 95.0.</w:t>
+        <w:t>价格：¥ 19.0，前价¥ 78.0。</w:t>
       </w:r>
     </w:p>
     <w:p>
       <w:r>
         <w:drawing>
           <wp:inline xmlns:a="http://schemas.openxmlformats.org/drawingml/2006/main" xmlns:pic="http://schemas.openxmlformats.org/drawingml/2006/picture">
-            <wp:extent cx="1524000" cy="571500"/>
+            <wp:extent cx="5924281" cy="2768957"/>
             <wp:docPr id="7" name="Picture 7"/>
             <wp:cNvGraphicFramePr>
               <a:graphicFrameLocks noChangeAspect="1"/>
@@ -456,7 +456,7 @@
               <a:graphicData uri="http://schemas.openxmlformats.org/drawingml/2006/picture">
                 <pic:pic>
                   <pic:nvPicPr>
-                    <pic:cNvPr id="0" name="11.png"/>
+                    <pic:cNvPr id="0" name="14.png"/>
                     <pic:cNvPicPr/>
                   </pic:nvPicPr>
                   <pic:blipFill>
@@ -468,7 +468,7 @@
                   <pic:spPr>
                     <a:xfrm>
                       <a:off x="0" y="0"/>
-                      <a:ext cx="1524000" cy="571500"/>
+                      <a:ext cx="5924281" cy="2768957"/>
                     </a:xfrm>
                     <a:prstGeom prst="rect"/>
                   </pic:spPr>
@@ -484,11 +484,11 @@
         <w:rPr>
           <w:b/>
         </w:rPr>
-        <w:t>Game: Euro Truck Simulator 2.</w:t>
+        <w:t>游戏：Warhammer: Vermintide 2。</w:t>
         <w:br/>
       </w:r>
       <w:r>
-        <w:t xml:space="preserve">Link: </w:t>
+        <w:t>链接：</w:t>
       </w:r>
       <w:r>
         <w:rPr>
@@ -498,23 +498,23 @@
         <w:hyperlink r:id="rId23">
           <w:r>
             <w:rPr/>
-            <w:t>https://store.steampowered.com/app/227300/Euro_Truck_Simulator_2/?snr=1_7_7_2300_150_1</w:t>
+            <w:t>https://store.steampowered.com/app/552500/Warhammer_Vermintide_2/?snr=1_7_7_2300_150_1</w:t>
           </w:r>
         </w:hyperlink>
       </w:r>
       <w:r>
         <w:br/>
-        <w:t xml:space="preserve">Discount: -76.0%, </w:t>
+        <w:t>折扣：-76.0%，</w:t>
       </w:r>
       <w:r>
-        <w:t>Price: ¥ 24.0, Previous Price: ¥ 99.0.</w:t>
+        <w:t>价格：¥ 22.0，前价¥ 90.0。</w:t>
       </w:r>
     </w:p>
     <w:p>
       <w:r>
         <w:drawing>
           <wp:inline xmlns:a="http://schemas.openxmlformats.org/drawingml/2006/main" xmlns:pic="http://schemas.openxmlformats.org/drawingml/2006/picture">
-            <wp:extent cx="1524000" cy="571500"/>
+            <wp:extent cx="5842000" cy="2730500"/>
             <wp:docPr id="8" name="Picture 8"/>
             <wp:cNvGraphicFramePr>
               <a:graphicFrameLocks noChangeAspect="1"/>
@@ -523,7 +523,7 @@
               <a:graphicData uri="http://schemas.openxmlformats.org/drawingml/2006/picture">
                 <pic:pic>
                   <pic:nvPicPr>
-                    <pic:cNvPr id="0" name="0.png"/>
+                    <pic:cNvPr id="0" name="22.png"/>
                     <pic:cNvPicPr/>
                   </pic:nvPicPr>
                   <pic:blipFill>
@@ -535,7 +535,7 @@
                   <pic:spPr>
                     <a:xfrm>
                       <a:off x="0" y="0"/>
-                      <a:ext cx="1524000" cy="571500"/>
+                      <a:ext cx="5842000" cy="2730500"/>
                     </a:xfrm>
                     <a:prstGeom prst="rect"/>
                   </pic:spPr>
@@ -551,11 +551,11 @@
         <w:rPr>
           <w:b/>
         </w:rPr>
-        <w:t>Game: Dead Space™ 3.</w:t>
+        <w:t>游戏：Resident Evil 7 Biohazard。</w:t>
         <w:br/>
       </w:r>
       <w:r>
-        <w:t xml:space="preserve">Link: </w:t>
+        <w:t>链接：</w:t>
       </w:r>
       <w:r>
         <w:rPr>
@@ -565,23 +565,23 @@
         <w:hyperlink r:id="rId25">
           <w:r>
             <w:rPr/>
-            <w:t>https://store.steampowered.com/app/1238060/Dead_Space_3/?snr=1_7_7_2300_150_1</w:t>
+            <w:t>https://store.steampowered.com/app/418370/Resident_Evil_7_Biohazard/?snr=1_7_7_2300_150_1</w:t>
           </w:r>
         </w:hyperlink>
       </w:r>
       <w:r>
         <w:br/>
-        <w:t xml:space="preserve">Discount: -75.0%, </w:t>
+        <w:t>折扣：-68.0%，</w:t>
       </w:r>
       <w:r>
-        <w:t>Price: ¥ 29.0, Previous Price: ¥ 118.0.</w:t>
+        <w:t>价格：¥ 46.0，前价¥ 142.0。</w:t>
       </w:r>
     </w:p>
     <w:p>
       <w:r>
         <w:drawing>
           <wp:inline xmlns:a="http://schemas.openxmlformats.org/drawingml/2006/main" xmlns:pic="http://schemas.openxmlformats.org/drawingml/2006/picture">
-            <wp:extent cx="1524000" cy="571500"/>
+            <wp:extent cx="5842000" cy="2730500"/>
             <wp:docPr id="9" name="Picture 9"/>
             <wp:cNvGraphicFramePr>
               <a:graphicFrameLocks noChangeAspect="1"/>
@@ -590,7 +590,7 @@
               <a:graphicData uri="http://schemas.openxmlformats.org/drawingml/2006/picture">
                 <pic:pic>
                   <pic:nvPicPr>
-                    <pic:cNvPr id="0" name="16.png"/>
+                    <pic:cNvPr id="0" name="10.png"/>
                     <pic:cNvPicPr/>
                   </pic:nvPicPr>
                   <pic:blipFill>
@@ -602,7 +602,7 @@
                   <pic:spPr>
                     <a:xfrm>
                       <a:off x="0" y="0"/>
-                      <a:ext cx="1524000" cy="571500"/>
+                      <a:ext cx="5842000" cy="2730500"/>
                     </a:xfrm>
                     <a:prstGeom prst="rect"/>
                   </pic:spPr>
@@ -618,11 +618,11 @@
         <w:rPr>
           <w:b/>
         </w:rPr>
-        <w:t>Game: Dragon Age™ Inquisition.</w:t>
+        <w:t>游戏：NBA 2K21。</w:t>
         <w:br/>
       </w:r>
       <w:r>
-        <w:t xml:space="preserve">Link: </w:t>
+        <w:t>链接：</w:t>
       </w:r>
       <w:r>
         <w:rPr>
@@ -632,23 +632,23 @@
         <w:hyperlink r:id="rId27">
           <w:r>
             <w:rPr/>
-            <w:t>https://store.steampowered.com/app/1222690/Dragon_Age_Inquisition/?snr=1_7_7_2300_150_1</w:t>
+            <w:t>https://store.steampowered.com/app/1225330/NBA_2K21/?snr=1_7_7_2300_150_1</w:t>
           </w:r>
         </w:hyperlink>
       </w:r>
       <w:r>
         <w:br/>
-        <w:t xml:space="preserve">Discount: -75.0%, </w:t>
+        <w:t>折扣：-67.0%，</w:t>
       </w:r>
       <w:r>
-        <w:t>Price: ¥ 49.0, Previous Price: ¥ 198.0.</w:t>
+        <w:t>价格：¥ 65.0，前价¥ 199.0。</w:t>
       </w:r>
     </w:p>
     <w:p>
       <w:r>
         <w:drawing>
           <wp:inline xmlns:a="http://schemas.openxmlformats.org/drawingml/2006/main" xmlns:pic="http://schemas.openxmlformats.org/drawingml/2006/picture">
-            <wp:extent cx="1524000" cy="571500"/>
+            <wp:extent cx="5842000" cy="2730500"/>
             <wp:docPr id="10" name="Picture 10"/>
             <wp:cNvGraphicFramePr>
               <a:graphicFrameLocks noChangeAspect="1"/>
@@ -657,7 +657,7 @@
               <a:graphicData uri="http://schemas.openxmlformats.org/drawingml/2006/picture">
                 <pic:pic>
                   <pic:nvPicPr>
-                    <pic:cNvPr id="0" name="19.png"/>
+                    <pic:cNvPr id="0" name="5.png"/>
                     <pic:cNvPicPr/>
                   </pic:nvPicPr>
                   <pic:blipFill>
@@ -669,7 +669,7 @@
                   <pic:spPr>
                     <a:xfrm>
                       <a:off x="0" y="0"/>
-                      <a:ext cx="1524000" cy="571500"/>
+                      <a:ext cx="5842000" cy="2730500"/>
                     </a:xfrm>
                     <a:prstGeom prst="rect"/>
                   </pic:spPr>
@@ -685,11 +685,11 @@
         <w:rPr>
           <w:b/>
         </w:rPr>
-        <w:t>Game: Mass Effect™: Andromeda Deluxe Edition.</w:t>
+        <w:t>游戏：Resident Evil 3。</w:t>
         <w:br/>
       </w:r>
       <w:r>
-        <w:t xml:space="preserve">Link: </w:t>
+        <w:t>链接：</w:t>
       </w:r>
       <w:r>
         <w:rPr>
@@ -699,23 +699,23 @@
         <w:hyperlink r:id="rId29">
           <w:r>
             <w:rPr/>
-            <w:t>https://store.steampowered.com/app/1238000/Mass_Effect_Andromeda_Deluxe_Edition/?snr=1_7_7_2300_150_1</w:t>
+            <w:t>https://store.steampowered.com/app/952060/Resident_Evil_3/?snr=1_7_7_2300_150_1</w:t>
           </w:r>
         </w:hyperlink>
       </w:r>
       <w:r>
         <w:br/>
-        <w:t xml:space="preserve">Discount: -75.0%, </w:t>
+        <w:t>折扣：-67.0%，</w:t>
       </w:r>
       <w:r>
-        <w:t>Price: ¥ 39.0, Previous Price: ¥ 158.0.</w:t>
+        <w:t>价格：¥ 136.0，前价¥ 414.0。</w:t>
       </w:r>
     </w:p>
     <w:p>
       <w:r>
         <w:drawing>
           <wp:inline xmlns:a="http://schemas.openxmlformats.org/drawingml/2006/main" xmlns:pic="http://schemas.openxmlformats.org/drawingml/2006/picture">
-            <wp:extent cx="1524000" cy="571500"/>
+            <wp:extent cx="5842000" cy="2730500"/>
             <wp:docPr id="11" name="Picture 11"/>
             <wp:cNvGraphicFramePr>
               <a:graphicFrameLocks noChangeAspect="1"/>
@@ -724,7 +724,7 @@
               <a:graphicData uri="http://schemas.openxmlformats.org/drawingml/2006/picture">
                 <pic:pic>
                   <pic:nvPicPr>
-                    <pic:cNvPr id="0" name="12.png"/>
+                    <pic:cNvPr id="0" name="18.png"/>
                     <pic:cNvPicPr/>
                   </pic:nvPicPr>
                   <pic:blipFill>
@@ -736,7 +736,7 @@
                   <pic:spPr>
                     <a:xfrm>
                       <a:off x="0" y="0"/>
-                      <a:ext cx="1524000" cy="571500"/>
+                      <a:ext cx="5842000" cy="2730500"/>
                     </a:xfrm>
                     <a:prstGeom prst="rect"/>
                   </pic:spPr>
@@ -752,11 +752,11 @@
         <w:rPr>
           <w:b/>
         </w:rPr>
-        <w:t>Game: Dead Space Pack.</w:t>
+        <w:t>游戏：【豪华版】嗜血印本体+全部服装DLC。</w:t>
         <w:br/>
       </w:r>
       <w:r>
-        <w:t xml:space="preserve">Link: </w:t>
+        <w:t>链接：</w:t>
       </w:r>
       <w:r>
         <w:rPr>
@@ -766,23 +766,23 @@
         <w:hyperlink r:id="rId31">
           <w:r>
             <w:rPr/>
-            <w:t>https://store.steampowered.com/bundle/5446/Dead_Space_Pack/?snr=1_7_7_2300_150_1</w:t>
+            <w:t>https://store.steampowered.com/bundle/13560/DLC/?snr=1_7_7_2300_150_1</w:t>
           </w:r>
         </w:hyperlink>
       </w:r>
       <w:r>
         <w:br/>
-        <w:t xml:space="preserve">Discount: -74.0%, </w:t>
+        <w:t>折扣：-64.0%，</w:t>
       </w:r>
       <w:r>
-        <w:t>Price: ¥ 95.4, Previous Price: ¥ 372.0.</w:t>
+        <w:t>价格：¥ 129.97，前价¥ 361.0。</w:t>
       </w:r>
     </w:p>
     <w:p>
       <w:r>
         <w:drawing>
           <wp:inline xmlns:a="http://schemas.openxmlformats.org/drawingml/2006/main" xmlns:pic="http://schemas.openxmlformats.org/drawingml/2006/picture">
-            <wp:extent cx="1524000" cy="571500"/>
+            <wp:extent cx="2154936" cy="707136"/>
             <wp:docPr id="12" name="Picture 12"/>
             <wp:cNvGraphicFramePr>
               <a:graphicFrameLocks noChangeAspect="1"/>
@@ -791,7 +791,7 @@
               <a:graphicData uri="http://schemas.openxmlformats.org/drawingml/2006/picture">
                 <pic:pic>
                   <pic:nvPicPr>
-                    <pic:cNvPr id="0" name="21.png"/>
+                    <pic:cNvPr id="0" name="8.png"/>
                     <pic:cNvPicPr/>
                   </pic:nvPicPr>
                   <pic:blipFill>
@@ -803,7 +803,7 @@
                   <pic:spPr>
                     <a:xfrm>
                       <a:off x="0" y="0"/>
-                      <a:ext cx="1524000" cy="571500"/>
+                      <a:ext cx="2154936" cy="707136"/>
                     </a:xfrm>
                     <a:prstGeom prst="rect"/>
                   </pic:spPr>
@@ -819,11 +819,11 @@
         <w:rPr>
           <w:b/>
         </w:rPr>
-        <w:t>Game: Arma 3 Ultimate Edition.</w:t>
+        <w:t>游戏：DEATH STRANDING。</w:t>
         <w:br/>
       </w:r>
       <w:r>
-        <w:t xml:space="preserve">Link: </w:t>
+        <w:t>链接：</w:t>
       </w:r>
       <w:r>
         <w:rPr>
@@ -833,23 +833,23 @@
         <w:hyperlink r:id="rId33">
           <w:r>
             <w:rPr/>
-            <w:t>https://store.steampowered.com/bundle/11256/Arma_3_Ultimate_Edition/?snr=1_7_7_2300_150_1</w:t>
+            <w:t>https://store.steampowered.com/app/1190460/DEATH_STRANDING/?snr=1_7_7_2300_150_1</w:t>
           </w:r>
         </w:hyperlink>
       </w:r>
       <w:r>
         <w:br/>
-        <w:t xml:space="preserve">Discount: -73.0%, </w:t>
+        <w:t>折扣：-60.0%，</w:t>
       </w:r>
       <w:r>
-        <w:t>Price: ¥ 141.95, Previous Price: ¥ 532.0.</w:t>
+        <w:t>价格：¥ 119.0，前价¥ 298.0。</w:t>
       </w:r>
     </w:p>
     <w:p>
       <w:r>
         <w:drawing>
           <wp:inline xmlns:a="http://schemas.openxmlformats.org/drawingml/2006/main" xmlns:pic="http://schemas.openxmlformats.org/drawingml/2006/picture">
-            <wp:extent cx="1524000" cy="571500"/>
+            <wp:extent cx="5842000" cy="2730500"/>
             <wp:docPr id="13" name="Picture 13"/>
             <wp:cNvGraphicFramePr>
               <a:graphicFrameLocks noChangeAspect="1"/>
@@ -858,7 +858,7 @@
               <a:graphicData uri="http://schemas.openxmlformats.org/drawingml/2006/picture">
                 <pic:pic>
                   <pic:nvPicPr>
-                    <pic:cNvPr id="0" name="17.png"/>
+                    <pic:cNvPr id="0" name="1.png"/>
                     <pic:cNvPicPr/>
                   </pic:nvPicPr>
                   <pic:blipFill>
@@ -870,7 +870,7 @@
                   <pic:spPr>
                     <a:xfrm>
                       <a:off x="0" y="0"/>
-                      <a:ext cx="1524000" cy="571500"/>
+                      <a:ext cx="5842000" cy="2730500"/>
                     </a:xfrm>
                     <a:prstGeom prst="rect"/>
                   </pic:spPr>
@@ -886,11 +886,11 @@
         <w:rPr>
           <w:b/>
         </w:rPr>
-        <w:t>Game: Euro Truck Simulator 2 Map Booster.</w:t>
+        <w:t>游戏：Resident Evil 2。</w:t>
         <w:br/>
       </w:r>
       <w:r>
-        <w:t xml:space="preserve">Link: </w:t>
+        <w:t>链接：</w:t>
       </w:r>
       <w:r>
         <w:rPr>
@@ -900,23 +900,23 @@
         <w:hyperlink r:id="rId35">
           <w:r>
             <w:rPr/>
-            <w:t>https://store.steampowered.com/bundle/5555/Euro_Truck_Simulator_2_Map_Booster/?snr=1_7_7_2300_150_1</w:t>
+            <w:t>https://store.steampowered.com/app/883710/Resident_Evil_2/?snr=1_7_7_2300_150_1</w:t>
           </w:r>
         </w:hyperlink>
       </w:r>
       <w:r>
         <w:br/>
-        <w:t xml:space="preserve">Discount: -72.0%, </w:t>
+        <w:t>折扣：-60.0%，</w:t>
       </w:r>
       <w:r>
-        <w:t>Price: ¥ 115.6, Previous Price: ¥ 418.0.</w:t>
+        <w:t>价格：¥ 87.0，前价¥ 219.0。</w:t>
       </w:r>
     </w:p>
     <w:p>
       <w:r>
         <w:drawing>
           <wp:inline xmlns:a="http://schemas.openxmlformats.org/drawingml/2006/main" xmlns:pic="http://schemas.openxmlformats.org/drawingml/2006/picture">
-            <wp:extent cx="1524000" cy="571500"/>
+            <wp:extent cx="5924281" cy="2768957"/>
             <wp:docPr id="14" name="Picture 14"/>
             <wp:cNvGraphicFramePr>
               <a:graphicFrameLocks noChangeAspect="1"/>
@@ -925,7 +925,7 @@
               <a:graphicData uri="http://schemas.openxmlformats.org/drawingml/2006/picture">
                 <pic:pic>
                   <pic:nvPicPr>
-                    <pic:cNvPr id="0" name="9.png"/>
+                    <pic:cNvPr id="0" name="15.png"/>
                     <pic:cNvPicPr/>
                   </pic:nvPicPr>
                   <pic:blipFill>
@@ -937,7 +937,7 @@
                   <pic:spPr>
                     <a:xfrm>
                       <a:off x="0" y="0"/>
-                      <a:ext cx="1524000" cy="571500"/>
+                      <a:ext cx="5924281" cy="2768957"/>
                     </a:xfrm>
                     <a:prstGeom prst="rect"/>
                   </pic:spPr>
@@ -953,11 +953,11 @@
         <w:rPr>
           <w:b/>
         </w:rPr>
-        <w:t>Game: DOOM Eternal.</w:t>
+        <w:t>游戏：No Man's Sky。</w:t>
         <w:br/>
       </w:r>
       <w:r>
-        <w:t xml:space="preserve">Link: </w:t>
+        <w:t>链接：</w:t>
       </w:r>
       <w:r>
         <w:rPr>
@@ -967,16 +967,16 @@
         <w:hyperlink r:id="rId37">
           <w:r>
             <w:rPr/>
-            <w:t>https://store.steampowered.com/app/782330/DOOM_Eternal/?snr=1_7_7_2300_150_1</w:t>
+            <w:t>https://store.steampowered.com/app/275850/No_Mans_Sky/?snr=1_7_7_2300_150_1</w:t>
           </w:r>
         </w:hyperlink>
       </w:r>
       <w:r>
         <w:br/>
-        <w:t xml:space="preserve">Discount: -67.0%, </w:t>
+        <w:t>折扣：-50.0%，</w:t>
       </w:r>
       <w:r>
-        <w:t>Price: ¥ 65.0, Previous Price: ¥ 199.0.</w:t>
+        <w:t>价格：¥ 69.0，前价¥ 139.0。</w:t>
       </w:r>
     </w:p>
     <w:p>
@@ -992,7 +992,7 @@
               <a:graphicData uri="http://schemas.openxmlformats.org/drawingml/2006/picture">
                 <pic:pic>
                   <pic:nvPicPr>
-                    <pic:cNvPr id="0" name="1.png"/>
+                    <pic:cNvPr id="0" name="7.png"/>
                     <pic:cNvPicPr/>
                   </pic:nvPicPr>
                   <pic:blipFill>
@@ -1020,11 +1020,11 @@
         <w:rPr>
           <w:b/>
         </w:rPr>
-        <w:t>Game: GRIS.</w:t>
+        <w:t>游戏：嗜血印 Bloody Spell。</w:t>
         <w:br/>
       </w:r>
       <w:r>
-        <w:t xml:space="preserve">Link: </w:t>
+        <w:t>链接：</w:t>
       </w:r>
       <w:r>
         <w:rPr>
@@ -1034,23 +1034,23 @@
         <w:hyperlink r:id="rId39">
           <w:r>
             <w:rPr/>
-            <w:t>https://store.steampowered.com/app/683320/GRIS/?snr=1_7_7_2300_150_1</w:t>
+            <w:t>https://store.steampowered.com/app/992300/_Bloody_Spell/?snr=1_7_7_2300_150_1</w:t>
           </w:r>
         </w:hyperlink>
       </w:r>
       <w:r>
         <w:br/>
-        <w:t xml:space="preserve">Discount: -61.0%, </w:t>
+        <w:t>折扣：-50.0%，</w:t>
       </w:r>
       <w:r>
-        <w:t>Price: ¥ 22.0, Previous Price: ¥ 57.0.</w:t>
+        <w:t>价格：¥ 29.0，前价¥ 58.0。</w:t>
       </w:r>
     </w:p>
     <w:p>
       <w:r>
         <w:drawing>
           <wp:inline xmlns:a="http://schemas.openxmlformats.org/drawingml/2006/main" xmlns:pic="http://schemas.openxmlformats.org/drawingml/2006/picture">
-            <wp:extent cx="1545464" cy="579549"/>
+            <wp:extent cx="1402080" cy="655320"/>
             <wp:docPr id="16" name="Picture 16"/>
             <wp:cNvGraphicFramePr>
               <a:graphicFrameLocks noChangeAspect="1"/>
@@ -1059,7 +1059,7 @@
               <a:graphicData uri="http://schemas.openxmlformats.org/drawingml/2006/picture">
                 <pic:pic>
                   <pic:nvPicPr>
-                    <pic:cNvPr id="0" name="18.png"/>
+                    <pic:cNvPr id="0" name="6.png"/>
                     <pic:cNvPicPr/>
                   </pic:nvPicPr>
                   <pic:blipFill>
@@ -1071,7 +1071,7 @@
                   <pic:spPr>
                     <a:xfrm>
                       <a:off x="0" y="0"/>
-                      <a:ext cx="1545464" cy="579549"/>
+                      <a:ext cx="1402080" cy="655320"/>
                     </a:xfrm>
                     <a:prstGeom prst="rect"/>
                   </pic:spPr>
@@ -1087,11 +1087,11 @@
         <w:rPr>
           <w:b/>
         </w:rPr>
-        <w:t>Game: HITMAN™ - Game of The Year Edition.</w:t>
+        <w:t>游戏：Maneater。</w:t>
         <w:br/>
       </w:r>
       <w:r>
-        <w:t xml:space="preserve">Link: </w:t>
+        <w:t>链接：</w:t>
       </w:r>
       <w:r>
         <w:rPr>
@@ -1101,23 +1101,23 @@
         <w:hyperlink r:id="rId41">
           <w:r>
             <w:rPr/>
-            <w:t>https://store.steampowered.com/bundle/4854/HITMAN__Game_of_The_Year_Edition/?snr=1_7_7_2300_150_1</w:t>
+            <w:t>https://store.steampowered.com/app/629820/Maneater/?snr=1_7_7_2300_150_1</w:t>
           </w:r>
         </w:hyperlink>
       </w:r>
       <w:r>
         <w:br/>
-        <w:t xml:space="preserve">Discount: -58.0%, </w:t>
+        <w:t>折扣：-41.0%，</w:t>
       </w:r>
       <w:r>
-        <w:t>Price: ¥ 110.4, Previous Price: ¥ 264.0.</w:t>
+        <w:t>价格：¥ 69.0，前价¥ 116.0。</w:t>
       </w:r>
     </w:p>
     <w:p>
       <w:r>
         <w:drawing>
           <wp:inline xmlns:a="http://schemas.openxmlformats.org/drawingml/2006/main" xmlns:pic="http://schemas.openxmlformats.org/drawingml/2006/picture">
-            <wp:extent cx="1524000" cy="571500"/>
+            <wp:extent cx="5842000" cy="2730500"/>
             <wp:docPr id="17" name="Picture 17"/>
             <wp:cNvGraphicFramePr>
               <a:graphicFrameLocks noChangeAspect="1"/>
@@ -1126,7 +1126,7 @@
               <a:graphicData uri="http://schemas.openxmlformats.org/drawingml/2006/picture">
                 <pic:pic>
                   <pic:nvPicPr>
-                    <pic:cNvPr id="0" name="15.png"/>
+                    <pic:cNvPr id="0" name="4.png"/>
                     <pic:cNvPicPr/>
                   </pic:nvPicPr>
                   <pic:blipFill>
@@ -1138,7 +1138,7 @@
                   <pic:spPr>
                     <a:xfrm>
                       <a:off x="0" y="0"/>
-                      <a:ext cx="1524000" cy="571500"/>
+                      <a:ext cx="5842000" cy="2730500"/>
                     </a:xfrm>
                     <a:prstGeom prst="rect"/>
                   </pic:spPr>
@@ -1154,11 +1154,11 @@
         <w:rPr>
           <w:b/>
         </w:rPr>
-        <w:t>Game: Fallout 4.</w:t>
+        <w:t>游戏：She Will Punish Them。</w:t>
         <w:br/>
       </w:r>
       <w:r>
-        <w:t xml:space="preserve">Link: </w:t>
+        <w:t>链接：</w:t>
       </w:r>
       <w:r>
         <w:rPr>
@@ -1168,23 +1168,23 @@
         <w:hyperlink r:id="rId43">
           <w:r>
             <w:rPr/>
-            <w:t>https://store.steampowered.com/app/377160/Fallout_4/?snr=1_7_7_2300_150_1</w:t>
+            <w:t>https://store.steampowered.com/app/1213740/She_Will_Punish_Them/?snr=1_7_7_2300_150_1</w:t>
           </w:r>
         </w:hyperlink>
       </w:r>
       <w:r>
         <w:br/>
-        <w:t xml:space="preserve">Discount: -51.0%, </w:t>
+        <w:t>折扣：-41.0%，</w:t>
       </w:r>
       <w:r>
-        <w:t>Price: ¥ 49.0, Previous Price: ¥ 99.0.</w:t>
+        <w:t>价格：¥ 32.0，前价¥ 54.0。</w:t>
       </w:r>
     </w:p>
     <w:p>
       <w:r>
         <w:drawing>
           <wp:inline xmlns:a="http://schemas.openxmlformats.org/drawingml/2006/main" xmlns:pic="http://schemas.openxmlformats.org/drawingml/2006/picture">
-            <wp:extent cx="1524000" cy="571500"/>
+            <wp:extent cx="5842000" cy="2730500"/>
             <wp:docPr id="18" name="Picture 18"/>
             <wp:cNvGraphicFramePr>
               <a:graphicFrameLocks noChangeAspect="1"/>
@@ -1193,7 +1193,7 @@
               <a:graphicData uri="http://schemas.openxmlformats.org/drawingml/2006/picture">
                 <pic:pic>
                   <pic:nvPicPr>
-                    <pic:cNvPr id="0" name="8.png"/>
+                    <pic:cNvPr id="0" name="0.png"/>
                     <pic:cNvPicPr/>
                   </pic:nvPicPr>
                   <pic:blipFill>
@@ -1205,7 +1205,7 @@
                   <pic:spPr>
                     <a:xfrm>
                       <a:off x="0" y="0"/>
-                      <a:ext cx="1524000" cy="571500"/>
+                      <a:ext cx="5842000" cy="2730500"/>
                     </a:xfrm>
                     <a:prstGeom prst="rect"/>
                   </pic:spPr>
@@ -1221,11 +1221,11 @@
         <w:rPr>
           <w:b/>
         </w:rPr>
-        <w:t>Game: Fallout 4: Game of the Year Edition.</w:t>
+        <w:t>游戏：Mafia: Definitive Edition。</w:t>
         <w:br/>
       </w:r>
       <w:r>
-        <w:t xml:space="preserve">Link: </w:t>
+        <w:t>链接：</w:t>
       </w:r>
       <w:r>
         <w:rPr>
@@ -1235,23 +1235,23 @@
         <w:hyperlink r:id="rId45">
           <w:r>
             <w:rPr/>
-            <w:t>https://store.steampowered.com/sub/199943/?snr=1_7_7_2300_150_1</w:t>
+            <w:t>https://store.steampowered.com/app/1030840/Mafia_Definitive_Edition/?snr=1_7_7_2300_150_1</w:t>
           </w:r>
         </w:hyperlink>
       </w:r>
       <w:r>
         <w:br/>
-        <w:t xml:space="preserve">Discount: -50.0%, </w:t>
+        <w:t>折扣：-40.0%，</w:t>
       </w:r>
       <w:r>
-        <w:t>Price: ¥ 99.0, Previous Price: ¥ 199.0.</w:t>
+        <w:t>价格：¥ 83.0，前价¥ 139.0。</w:t>
       </w:r>
     </w:p>
     <w:p>
       <w:r>
         <w:drawing>
           <wp:inline xmlns:a="http://schemas.openxmlformats.org/drawingml/2006/main" xmlns:pic="http://schemas.openxmlformats.org/drawingml/2006/picture">
-            <wp:extent cx="1524000" cy="571500"/>
+            <wp:extent cx="5842000" cy="2730500"/>
             <wp:docPr id="19" name="Picture 19"/>
             <wp:cNvGraphicFramePr>
               <a:graphicFrameLocks noChangeAspect="1"/>
@@ -1260,7 +1260,7 @@
               <a:graphicData uri="http://schemas.openxmlformats.org/drawingml/2006/picture">
                 <pic:pic>
                   <pic:nvPicPr>
-                    <pic:cNvPr id="0" name="13.png"/>
+                    <pic:cNvPr id="0" name="12.png"/>
                     <pic:cNvPicPr/>
                   </pic:nvPicPr>
                   <pic:blipFill>
@@ -1272,7 +1272,7 @@
                   <pic:spPr>
                     <a:xfrm>
                       <a:off x="0" y="0"/>
-                      <a:ext cx="1524000" cy="571500"/>
+                      <a:ext cx="5842000" cy="2730500"/>
                     </a:xfrm>
                     <a:prstGeom prst="rect"/>
                   </pic:spPr>
@@ -1288,11 +1288,11 @@
         <w:rPr>
           <w:b/>
         </w:rPr>
-        <w:t>Game: The Elder Scrolls V: Skyrim Special Edition.</w:t>
+        <w:t>游戏：Neon Abyss Deluxe Edition。</w:t>
         <w:br/>
       </w:r>
       <w:r>
-        <w:t xml:space="preserve">Link: </w:t>
+        <w:t>链接：</w:t>
       </w:r>
       <w:r>
         <w:rPr>
@@ -1302,23 +1302,23 @@
         <w:hyperlink r:id="rId47">
           <w:r>
             <w:rPr/>
-            <w:t>https://store.steampowered.com/app/489830/The_Elder_Scrolls_V_Skyrim_Special_Edition/?snr=1_7_7_2300_150_1</w:t>
+            <w:t>https://store.steampowered.com/bundle/15860/Neon_Abyss_Deluxe_Edition/?snr=1_7_7_2300_150_1</w:t>
           </w:r>
         </w:hyperlink>
       </w:r>
       <w:r>
         <w:br/>
-        <w:t xml:space="preserve">Discount: -50.0%, </w:t>
+        <w:t>折扣：-39.0%，</w:t>
       </w:r>
       <w:r>
-        <w:t>Price: ¥ 64.0, Previous Price: ¥ 129.0.</w:t>
+        <w:t>价格：¥ 59.4，前价¥ 97.0。</w:t>
       </w:r>
     </w:p>
     <w:p>
       <w:r>
         <w:drawing>
           <wp:inline xmlns:a="http://schemas.openxmlformats.org/drawingml/2006/main" xmlns:pic="http://schemas.openxmlformats.org/drawingml/2006/picture">
-            <wp:extent cx="1524000" cy="571500"/>
+            <wp:extent cx="8978900" cy="2946400"/>
             <wp:docPr id="20" name="Picture 20"/>
             <wp:cNvGraphicFramePr>
               <a:graphicFrameLocks noChangeAspect="1"/>
@@ -1327,7 +1327,7 @@
               <a:graphicData uri="http://schemas.openxmlformats.org/drawingml/2006/picture">
                 <pic:pic>
                   <pic:nvPicPr>
-                    <pic:cNvPr id="0" name="7.png"/>
+                    <pic:cNvPr id="0" name="16.png"/>
                     <pic:cNvPicPr/>
                   </pic:nvPicPr>
                   <pic:blipFill>
@@ -1339,7 +1339,7 @@
                   <pic:spPr>
                     <a:xfrm>
                       <a:off x="0" y="0"/>
-                      <a:ext cx="1524000" cy="571500"/>
+                      <a:ext cx="8978900" cy="2946400"/>
                     </a:xfrm>
                     <a:prstGeom prst="rect"/>
                   </pic:spPr>
@@ -1355,11 +1355,11 @@
         <w:rPr>
           <w:b/>
         </w:rPr>
-        <w:t>Game: RIDE 4.</w:t>
+        <w:t>游戏：Neon Abyss。</w:t>
         <w:br/>
       </w:r>
       <w:r>
-        <w:t xml:space="preserve">Link: </w:t>
+        <w:t>链接：</w:t>
       </w:r>
       <w:r>
         <w:rPr>
@@ -1369,23 +1369,23 @@
         <w:hyperlink r:id="rId49">
           <w:r>
             <w:rPr/>
-            <w:t>https://store.steampowered.com/app/1259980/RIDE_4/?snr=1_7_7_2300_150_1</w:t>
+            <w:t>https://store.steampowered.com/app/788100/Neon_Abyss/?snr=1_7_7_2300_150_1</w:t>
           </w:r>
         </w:hyperlink>
       </w:r>
       <w:r>
         <w:br/>
-        <w:t xml:space="preserve">Discount: -41.0%, </w:t>
+        <w:t>折扣：-34.0%，</w:t>
       </w:r>
       <w:r>
-        <w:t>Price: ¥ 82.0, Previous Price: ¥ 138.0.</w:t>
+        <w:t>价格：¥ 38.0，前价¥ 58.0。</w:t>
       </w:r>
     </w:p>
     <w:p>
       <w:r>
         <w:drawing>
           <wp:inline xmlns:a="http://schemas.openxmlformats.org/drawingml/2006/main" xmlns:pic="http://schemas.openxmlformats.org/drawingml/2006/picture">
-            <wp:extent cx="1524000" cy="571500"/>
+            <wp:extent cx="5842000" cy="2730500"/>
             <wp:docPr id="21" name="Picture 21"/>
             <wp:cNvGraphicFramePr>
               <a:graphicFrameLocks noChangeAspect="1"/>
@@ -1394,7 +1394,7 @@
               <a:graphicData uri="http://schemas.openxmlformats.org/drawingml/2006/picture">
                 <pic:pic>
                   <pic:nvPicPr>
-                    <pic:cNvPr id="0" name="20.png"/>
+                    <pic:cNvPr id="0" name="9.png"/>
                     <pic:cNvPicPr/>
                   </pic:nvPicPr>
                   <pic:blipFill>
@@ -1406,7 +1406,7 @@
                   <pic:spPr>
                     <a:xfrm>
                       <a:off x="0" y="0"/>
-                      <a:ext cx="1524000" cy="571500"/>
+                      <a:ext cx="5842000" cy="2730500"/>
                     </a:xfrm>
                     <a:prstGeom prst="rect"/>
                   </pic:spPr>
@@ -1422,11 +1422,11 @@
         <w:rPr>
           <w:b/>
         </w:rPr>
-        <w:t>Game: Katana ZERO.</w:t>
+        <w:t>游戏：A.D. 2047。</w:t>
         <w:br/>
       </w:r>
       <w:r>
-        <w:t xml:space="preserve">Link: </w:t>
+        <w:t>链接：</w:t>
       </w:r>
       <w:r>
         <w:rPr>
@@ -1436,23 +1436,23 @@
         <w:hyperlink r:id="rId51">
           <w:r>
             <w:rPr/>
-            <w:t>https://store.steampowered.com/app/460950/Katana_ZERO/?snr=1_7_7_2300_150_1</w:t>
+            <w:t>https://store.steampowered.com/app/1523370/AD_2047/?snr=1_7_7_2300_150_1</w:t>
           </w:r>
         </w:hyperlink>
       </w:r>
       <w:r>
         <w:br/>
-        <w:t xml:space="preserve">Discount: -40.0%, </w:t>
+        <w:t>折扣：-30.0%，</w:t>
       </w:r>
       <w:r>
-        <w:t>Price: ¥ 30.0, Previous Price: ¥ 50.0.</w:t>
+        <w:t>价格：¥ 68.6，前价¥ 98.0。</w:t>
       </w:r>
     </w:p>
     <w:p>
       <w:r>
         <w:drawing>
           <wp:inline xmlns:a="http://schemas.openxmlformats.org/drawingml/2006/main" xmlns:pic="http://schemas.openxmlformats.org/drawingml/2006/picture">
-            <wp:extent cx="1545464" cy="579549"/>
+            <wp:extent cx="5924281" cy="2768957"/>
             <wp:docPr id="22" name="Picture 22"/>
             <wp:cNvGraphicFramePr>
               <a:graphicFrameLocks noChangeAspect="1"/>
@@ -1461,7 +1461,7 @@
               <a:graphicData uri="http://schemas.openxmlformats.org/drawingml/2006/picture">
                 <pic:pic>
                   <pic:nvPicPr>
-                    <pic:cNvPr id="0" name="24.png"/>
+                    <pic:cNvPr id="0" name="21.png"/>
                     <pic:cNvPicPr/>
                   </pic:nvPicPr>
                   <pic:blipFill>
@@ -1473,7 +1473,7 @@
                   <pic:spPr>
                     <a:xfrm>
                       <a:off x="0" y="0"/>
-                      <a:ext cx="1545464" cy="579549"/>
+                      <a:ext cx="5924281" cy="2768957"/>
                     </a:xfrm>
                     <a:prstGeom prst="rect"/>
                   </pic:spPr>
@@ -1489,11 +1489,11 @@
         <w:rPr>
           <w:b/>
         </w:rPr>
-        <w:t>Game: Dead by Daylight.</w:t>
+        <w:t>游戏：Hell Let Loose。</w:t>
         <w:br/>
       </w:r>
       <w:r>
-        <w:t xml:space="preserve">Link: </w:t>
+        <w:t>链接：</w:t>
       </w:r>
       <w:r>
         <w:rPr>
@@ -1503,23 +1503,23 @@
         <w:hyperlink r:id="rId53">
           <w:r>
             <w:rPr/>
-            <w:t>https://store.steampowered.com/app/381210/Dead_by_Daylight/?snr=1_7_7_2300_150_1</w:t>
+            <w:t>https://store.steampowered.com/app/686810/Hell_Let_Loose/?snr=1_7_7_2300_150_1</w:t>
           </w:r>
         </w:hyperlink>
       </w:r>
       <w:r>
         <w:br/>
-        <w:t xml:space="preserve">Discount: -35.0%, </w:t>
+        <w:t>折扣：-25.0%，</w:t>
       </w:r>
       <w:r>
-        <w:t>Price: ¥ 53.0, Previous Price: ¥ 82.0.</w:t>
+        <w:t>价格：¥ 88.0，前价¥ 118.0。</w:t>
       </w:r>
     </w:p>
     <w:p>
       <w:r>
         <w:drawing>
           <wp:inline xmlns:a="http://schemas.openxmlformats.org/drawingml/2006/main" xmlns:pic="http://schemas.openxmlformats.org/drawingml/2006/picture">
-            <wp:extent cx="1524000" cy="571500"/>
+            <wp:extent cx="5924281" cy="2768957"/>
             <wp:docPr id="23" name="Picture 23"/>
             <wp:cNvGraphicFramePr>
               <a:graphicFrameLocks noChangeAspect="1"/>
@@ -1528,7 +1528,7 @@
               <a:graphicData uri="http://schemas.openxmlformats.org/drawingml/2006/picture">
                 <pic:pic>
                   <pic:nvPicPr>
-                    <pic:cNvPr id="0" name="6.png"/>
+                    <pic:cNvPr id="0" name="24.png"/>
                     <pic:cNvPicPr/>
                   </pic:nvPicPr>
                   <pic:blipFill>
@@ -1540,7 +1540,7 @@
                   <pic:spPr>
                     <a:xfrm>
                       <a:off x="0" y="0"/>
-                      <a:ext cx="1524000" cy="571500"/>
+                      <a:ext cx="5924281" cy="2768957"/>
                     </a:xfrm>
                     <a:prstGeom prst="rect"/>
                   </pic:spPr>
@@ -1556,11 +1556,11 @@
         <w:rPr>
           <w:b/>
         </w:rPr>
-        <w:t>Game: Fall Guys: Ultimate Knockout.</w:t>
+        <w:t>游戏：The Immortal Mayor。</w:t>
         <w:br/>
       </w:r>
       <w:r>
-        <w:t xml:space="preserve">Link: </w:t>
+        <w:t>链接：</w:t>
       </w:r>
       <w:r>
         <w:rPr>
@@ -1570,23 +1570,23 @@
         <w:hyperlink r:id="rId55">
           <w:r>
             <w:rPr/>
-            <w:t>https://store.steampowered.com/app/1097150/Fall_Guys_Ultimate_Knockout/?snr=1_7_7_2300_150_1</w:t>
+            <w:t>https://store.steampowered.com/app/1426730/The_Immortal_Mayor/?snr=1_7_7_2300_150_1</w:t>
           </w:r>
         </w:hyperlink>
       </w:r>
       <w:r>
         <w:br/>
-        <w:t xml:space="preserve">Discount: -31.0%, </w:t>
+        <w:t>折扣：-16.0%，</w:t>
       </w:r>
       <w:r>
-        <w:t>Price: ¥ 40.0, Previous Price: ¥ 58.0.</w:t>
+        <w:t>价格：¥ 57.0，前价¥ 68.0。</w:t>
       </w:r>
     </w:p>
     <w:p>
       <w:r>
         <w:drawing>
           <wp:inline xmlns:a="http://schemas.openxmlformats.org/drawingml/2006/main" xmlns:pic="http://schemas.openxmlformats.org/drawingml/2006/picture">
-            <wp:extent cx="1524000" cy="571500"/>
+            <wp:extent cx="5842000" cy="2730500"/>
             <wp:docPr id="24" name="Picture 24"/>
             <wp:cNvGraphicFramePr>
               <a:graphicFrameLocks noChangeAspect="1"/>
@@ -1595,7 +1595,7 @@
               <a:graphicData uri="http://schemas.openxmlformats.org/drawingml/2006/picture">
                 <pic:pic>
                   <pic:nvPicPr>
-                    <pic:cNvPr id="0" name="3.png"/>
+                    <pic:cNvPr id="0" name="2.png"/>
                     <pic:cNvPicPr/>
                   </pic:nvPicPr>
                   <pic:blipFill>
@@ -1607,7 +1607,7 @@
                   <pic:spPr>
                     <a:xfrm>
                       <a:off x="0" y="0"/>
-                      <a:ext cx="1524000" cy="571500"/>
+                      <a:ext cx="5842000" cy="2730500"/>
                     </a:xfrm>
                     <a:prstGeom prst="rect"/>
                   </pic:spPr>
@@ -1623,11 +1623,11 @@
         <w:rPr>
           <w:b/>
         </w:rPr>
-        <w:t>Game: HITMAN™.</w:t>
+        <w:t>游戏：Dyson Sphere Program。</w:t>
         <w:br/>
       </w:r>
       <w:r>
-        <w:t xml:space="preserve">Link: </w:t>
+        <w:t>链接：</w:t>
       </w:r>
       <w:r>
         <w:rPr>
@@ -1637,23 +1637,23 @@
         <w:hyperlink r:id="rId57">
           <w:r>
             <w:rPr/>
-            <w:t>https://store.steampowered.com/app/236870/HITMAN/?snr=1_7_7_2300_150_1</w:t>
+            <w:t>https://store.steampowered.com/app/1366540/Dyson_Sphere_Program/?snr=1_7_7_2300_150_1</w:t>
           </w:r>
         </w:hyperlink>
       </w:r>
       <w:r>
         <w:br/>
-        <w:t xml:space="preserve">Discount: 0.0%, </w:t>
+        <w:t>折扣：-10.0%，</w:t>
       </w:r>
       <w:r>
-        <w:t>Price: Unpurchasable, Previous Price: Unpurchasable.</w:t>
+        <w:t>价格：¥ 63.0，前价¥ 70.0。</w:t>
       </w:r>
     </w:p>
     <w:p>
       <w:r>
         <w:drawing>
           <wp:inline xmlns:a="http://schemas.openxmlformats.org/drawingml/2006/main" xmlns:pic="http://schemas.openxmlformats.org/drawingml/2006/picture">
-            <wp:extent cx="1545464" cy="579549"/>
+            <wp:extent cx="4336329" cy="2026762"/>
             <wp:docPr id="25" name="Picture 25"/>
             <wp:cNvGraphicFramePr>
               <a:graphicFrameLocks noChangeAspect="1"/>
@@ -1662,7 +1662,7 @@
               <a:graphicData uri="http://schemas.openxmlformats.org/drawingml/2006/picture">
                 <pic:pic>
                   <pic:nvPicPr>
-                    <pic:cNvPr id="0" name="22.png"/>
+                    <pic:cNvPr id="0" name="13.png"/>
                     <pic:cNvPicPr/>
                   </pic:nvPicPr>
                   <pic:blipFill>
@@ -1674,7 +1674,7 @@
                   <pic:spPr>
                     <a:xfrm>
                       <a:off x="0" y="0"/>
-                      <a:ext cx="1545464" cy="579549"/>
+                      <a:ext cx="4336329" cy="2026762"/>
                     </a:xfrm>
                     <a:prstGeom prst="rect"/>
                   </pic:spPr>
@@ -2059,7 +2059,7 @@
     <w:qFormat/>
     <w:rsid w:val="00FC693F"/>
     <w:rPr>
-      <w:rFonts w:ascii="Times New Roman" w:hAnsi="Times New Roman"/>
+      <w:rFonts w:ascii="宋体" w:hAnsi="宋体" w:eastAsia="宋体"/>
       <w:sz w:val="24"/>
     </w:rPr>
   </w:style>

</xml_diff>